<commit_message>
Se agrega el contrato moral
</commit_message>
<xml_diff>
--- a/static/docs/contrato_moral.docx
+++ b/static/docs/contrato_moral.docx
@@ -1,6 +1,6 @@
 
 <file path=word/document.xml><?xml version="1.0" encoding="utf-8"?>
-<w:document xmlns:wpc="http://schemas.microsoft.com/office/word/2010/wordprocessingCanvas" xmlns:cx="http://schemas.microsoft.com/office/drawing/2014/chartex" xmlns:cx1="http://schemas.microsoft.com/office/drawing/2015/9/8/chartex" xmlns:cx2="http://schemas.microsoft.com/office/drawing/2015/10/21/chartex" xmlns:cx3="http://schemas.microsoft.com/office/drawing/2016/5/9/chartex" xmlns:cx4="http://schemas.microsoft.com/office/drawing/2016/5/10/chartex" xmlns:cx5="http://schemas.microsoft.com/office/drawing/2016/5/11/chartex" xmlns:cx6="http://schemas.microsoft.com/office/drawing/2016/5/12/chartex" xmlns:cx7="http://schemas.microsoft.com/office/drawing/2016/5/13/chartex" xmlns:cx8="http://schemas.microsoft.com/office/drawing/2016/5/14/chartex" xmlns:mc="http://schemas.openxmlformats.org/markup-compatibility/2006" xmlns:aink="http://schemas.microsoft.com/office/drawing/2016/ink" xmlns:am3d="http://schemas.microsoft.com/office/drawing/2017/model3d" xmlns:o="urn:schemas-microsoft-com:office:office" xmlns:r="http://schemas.openxmlformats.org/officeDocument/2006/relationships" xmlns:m="http://schemas.openxmlformats.org/officeDocument/2006/math" xmlns:v="urn:schemas-microsoft-com:vml" xmlns:wp14="http://schemas.microsoft.com/office/word/2010/wordprocessingDrawing" xmlns:wp="http://schemas.openxmlformats.org/drawingml/2006/wordprocessingDrawing" xmlns:w10="urn:schemas-microsoft-com:office:word" xmlns:w="http://schemas.openxmlformats.org/wordprocessingml/2006/main" xmlns:w14="http://schemas.microsoft.com/office/word/2010/wordml" xmlns:w15="http://schemas.microsoft.com/office/word/2012/wordml" xmlns:w16cex="http://schemas.microsoft.com/office/word/2018/wordml/cex" xmlns:w16cid="http://schemas.microsoft.com/office/word/2016/wordml/cid" xmlns:w16="http://schemas.microsoft.com/office/word/2018/wordml" xmlns:w16sdtdh="http://schemas.microsoft.com/office/word/2020/wordml/sdtdatahash" xmlns:w16se="http://schemas.microsoft.com/office/word/2015/wordml/symex" xmlns:wpg="http://schemas.microsoft.com/office/word/2010/wordprocessingGroup" xmlns:wpi="http://schemas.microsoft.com/office/word/2010/wordprocessingInk" xmlns:wne="http://schemas.microsoft.com/office/word/2006/wordml" xmlns:wps="http://schemas.microsoft.com/office/word/2010/wordprocessingShape" mc:Ignorable="w14 w15 w16se w16cid w16 w16cex w16sdtdh wp14">
+<w:document xmlns:wpc="http://schemas.microsoft.com/office/word/2010/wordprocessingCanvas" xmlns:cx="http://schemas.microsoft.com/office/drawing/2014/chartex" xmlns:cx1="http://schemas.microsoft.com/office/drawing/2015/9/8/chartex" xmlns:cx2="http://schemas.microsoft.com/office/drawing/2015/10/21/chartex" xmlns:cx3="http://schemas.microsoft.com/office/drawing/2016/5/9/chartex" xmlns:cx4="http://schemas.microsoft.com/office/drawing/2016/5/10/chartex" xmlns:cx5="http://schemas.microsoft.com/office/drawing/2016/5/11/chartex" xmlns:cx6="http://schemas.microsoft.com/office/drawing/2016/5/12/chartex" xmlns:cx7="http://schemas.microsoft.com/office/drawing/2016/5/13/chartex" xmlns:cx8="http://schemas.microsoft.com/office/drawing/2016/5/14/chartex" xmlns:mc="http://schemas.openxmlformats.org/markup-compatibility/2006" xmlns:aink="http://schemas.microsoft.com/office/drawing/2016/ink" xmlns:am3d="http://schemas.microsoft.com/office/drawing/2017/model3d" xmlns:o="urn:schemas-microsoft-com:office:office" xmlns:oel="http://schemas.microsoft.com/office/2019/extlst" xmlns:r="http://schemas.openxmlformats.org/officeDocument/2006/relationships" xmlns:m="http://schemas.openxmlformats.org/officeDocument/2006/math" xmlns:v="urn:schemas-microsoft-com:vml" xmlns:wp14="http://schemas.microsoft.com/office/word/2010/wordprocessingDrawing" xmlns:wp="http://schemas.openxmlformats.org/drawingml/2006/wordprocessingDrawing" xmlns:w10="urn:schemas-microsoft-com:office:word" xmlns:w="http://schemas.openxmlformats.org/wordprocessingml/2006/main" xmlns:w14="http://schemas.microsoft.com/office/word/2010/wordml" xmlns:w15="http://schemas.microsoft.com/office/word/2012/wordml" xmlns:w16cex="http://schemas.microsoft.com/office/word/2018/wordml/cex" xmlns:w16cid="http://schemas.microsoft.com/office/word/2016/wordml/cid" xmlns:w16="http://schemas.microsoft.com/office/word/2018/wordml" xmlns:w16sdtdh="http://schemas.microsoft.com/office/word/2020/wordml/sdtdatahash" xmlns:w16se="http://schemas.microsoft.com/office/word/2015/wordml/symex" xmlns:wpg="http://schemas.microsoft.com/office/word/2010/wordprocessingGroup" xmlns:wpi="http://schemas.microsoft.com/office/word/2010/wordprocessingInk" xmlns:wne="http://schemas.microsoft.com/office/word/2006/wordml" xmlns:wps="http://schemas.microsoft.com/office/word/2010/wordprocessingShape" mc:Ignorable="w14 w15 w16se w16cid w16 w16cex w16sdtdh wp14">
   <w:body>
     <w:p>
       <w:pPr>
@@ -81,57 +81,9 @@
         <w:rPr>
           <w:rFonts w:ascii="Arial" w:hAnsi="Arial" w:cs="Arial"/>
           <w:b/>
-          <w:highlight w:val="yellow"/>
-        </w:rPr>
-        <w:t>F</w:t>
-      </w:r>
-      <w:r>
-        <w:rPr>
-          <w:rFonts w:ascii="Arial" w:hAnsi="Arial" w:cs="Arial"/>
-          <w:b/>
-          <w:highlight w:val="yellow"/>
-        </w:rPr>
-        <w:t>AT</w:t>
-      </w:r>
-      <w:r>
-        <w:rPr>
-          <w:rFonts w:ascii="Arial" w:hAnsi="Arial" w:cs="Arial"/>
-          <w:b/>
-          <w:highlight w:val="yellow"/>
-        </w:rPr>
-        <w:t>/</w:t>
-      </w:r>
-      <w:r>
-        <w:rPr>
-          <w:rFonts w:ascii="Arial" w:hAnsi="Arial" w:cs="Arial"/>
-          <w:b/>
-          <w:highlight w:val="yellow"/>
-        </w:rPr>
-        <w:t>CPM</w:t>
-      </w:r>
-      <w:r>
-        <w:rPr>
-          <w:rFonts w:ascii="Arial" w:hAnsi="Arial" w:cs="Arial"/>
-          <w:b/>
-          <w:highlight w:val="yellow"/>
-        </w:rPr>
-        <w:t>-00/202</w:t>
-      </w:r>
-      <w:r>
-        <w:rPr>
-          <w:rFonts w:ascii="Arial" w:hAnsi="Arial" w:cs="Arial"/>
-          <w:b/>
-          <w:highlight w:val="yellow"/>
-        </w:rPr>
-        <w:t>4</w:t>
-      </w:r>
-      <w:r>
-        <w:rPr>
-          <w:rFonts w:ascii="Arial" w:hAnsi="Arial" w:cs="Arial"/>
-          <w:b/>
-          <w:highlight w:val="yellow"/>
-        </w:rPr>
-        <w:t>.</w:t>
+          <w:color w:val="000000" w:themeColor="text1"/>
+        </w:rPr>
+        <w:t>&lt;request_folio&gt;</w:t>
       </w:r>
     </w:p>
     <w:p>
@@ -319,16 +271,88 @@
           <w:szCs w:val="20"/>
           <w:lang w:val="es-ES" w:eastAsia="es-ES"/>
         </w:rPr>
-        <w:t xml:space="preserve">Y POR LA OTRA PARTE ___________________________, </w:t>
-      </w:r>
-      <w:r>
-        <w:rPr>
-          <w:rFonts w:ascii="Arial" w:eastAsia="Times New Roman" w:hAnsi="Arial" w:cs="Arial"/>
-          <w:sz w:val="20"/>
-          <w:szCs w:val="20"/>
-          <w:lang w:val="es-ES" w:eastAsia="es-ES"/>
-        </w:rPr>
-        <w:t xml:space="preserve">REPRESENTADA POR _________________ EN SU CALIDAD DE _________________ </w:t>
+        <w:t>Y POR LA OTRA PARTE</w:t>
+      </w:r>
+      <w:r>
+        <w:rPr>
+          <w:rFonts w:ascii="Arial" w:eastAsia="Times New Roman" w:hAnsi="Arial" w:cs="Arial"/>
+          <w:sz w:val="20"/>
+          <w:szCs w:val="20"/>
+          <w:lang w:val="es-ES" w:eastAsia="es-ES"/>
+        </w:rPr>
+        <w:t xml:space="preserve"> &lt;raz</w:t>
+      </w:r>
+      <w:r>
+        <w:rPr>
+          <w:rFonts w:ascii="Arial" w:eastAsia="Times New Roman" w:hAnsi="Arial" w:cs="Arial"/>
+          <w:sz w:val="20"/>
+          <w:szCs w:val="20"/>
+          <w:lang w:val="es-ES" w:eastAsia="es-ES"/>
+        </w:rPr>
+        <w:t>o</w:t>
+      </w:r>
+      <w:r>
+        <w:rPr>
+          <w:rFonts w:ascii="Arial" w:eastAsia="Times New Roman" w:hAnsi="Arial" w:cs="Arial"/>
+          <w:sz w:val="20"/>
+          <w:szCs w:val="20"/>
+          <w:lang w:val="es-ES" w:eastAsia="es-ES"/>
+        </w:rPr>
+        <w:t>n_social&gt;</w:t>
+      </w:r>
+      <w:r>
+        <w:rPr>
+          <w:rFonts w:ascii="Arial" w:eastAsia="Times New Roman" w:hAnsi="Arial" w:cs="Arial"/>
+          <w:sz w:val="20"/>
+          <w:szCs w:val="20"/>
+          <w:lang w:val="es-ES" w:eastAsia="es-ES"/>
+        </w:rPr>
+        <w:t xml:space="preserve">, </w:t>
+      </w:r>
+      <w:r>
+        <w:rPr>
+          <w:rFonts w:ascii="Arial" w:eastAsia="Times New Roman" w:hAnsi="Arial" w:cs="Arial"/>
+          <w:sz w:val="20"/>
+          <w:szCs w:val="20"/>
+          <w:lang w:val="es-ES" w:eastAsia="es-ES"/>
+        </w:rPr>
+        <w:t xml:space="preserve">REPRESENTADA POR </w:t>
+      </w:r>
+      <w:r>
+        <w:rPr>
+          <w:rFonts w:ascii="Arial" w:eastAsia="Times New Roman" w:hAnsi="Arial" w:cs="Arial"/>
+          <w:sz w:val="20"/>
+          <w:szCs w:val="20"/>
+          <w:lang w:val="es-ES" w:eastAsia="es-ES"/>
+        </w:rPr>
+        <w:t>&lt;nombre_replegal&gt;</w:t>
+      </w:r>
+      <w:r>
+        <w:rPr>
+          <w:rFonts w:ascii="Arial" w:eastAsia="Times New Roman" w:hAnsi="Arial" w:cs="Arial"/>
+          <w:sz w:val="20"/>
+          <w:szCs w:val="20"/>
+          <w:lang w:val="es-ES" w:eastAsia="es-ES"/>
+        </w:rPr>
+        <w:t xml:space="preserve"> EN SU CALIDAD DE </w:t>
+      </w:r>
+      <w:r>
+        <w:rPr>
+          <w:rFonts w:ascii="Arial" w:eastAsia="Times New Roman" w:hAnsi="Arial" w:cs="Arial"/>
+          <w:sz w:val="20"/>
+          <w:szCs w:val="20"/>
+          <w:lang w:val="es-ES" w:eastAsia="es-ES"/>
+        </w:rPr>
+        <w:t>&lt;regimen_fiscal&gt;</w:t>
+      </w:r>
+      <w:r>
+        <w:rPr>
+          <w:rFonts w:ascii="Arial" w:eastAsia="Times New Roman" w:hAnsi="Arial" w:cs="Arial"/>
+          <w:sz w:val="20"/>
+          <w:szCs w:val="20"/>
+          <w:lang w:val="es-ES" w:eastAsia="es-ES"/>
+        </w:rPr>
+        <w:t xml:space="preserve"> </w:t>
       </w:r>
       <w:r>
         <w:rPr>
@@ -868,16 +892,7 @@
           <w:szCs w:val="20"/>
           <w:lang w:val="es-ES" w:eastAsia="es-ES"/>
         </w:rPr>
-        <w:t xml:space="preserve">El ciudadano _________________________________________, comparece en su carácter de representante  legal de </w:t>
-      </w:r>
-      <w:r>
-        <w:rPr>
-          <w:rFonts w:ascii="Arial" w:eastAsia="Times New Roman" w:hAnsi="Arial" w:cs="Arial"/>
-          <w:sz w:val="20"/>
-          <w:szCs w:val="20"/>
-          <w:lang w:val="es-ES" w:eastAsia="es-ES"/>
-        </w:rPr>
-        <w:t>“_____________________________________”</w:t>
+        <w:t>El ciudadano</w:t>
       </w:r>
       <w:r>
         <w:rPr>
@@ -887,7 +902,7 @@
           <w:szCs w:val="20"/>
           <w:lang w:val="es-ES" w:eastAsia="es-ES"/>
         </w:rPr>
-        <w:t xml:space="preserve">, personalidad que acredita con escritura </w:t>
+        <w:t xml:space="preserve"> &lt;nombre_replegal&gt;</w:t>
       </w:r>
       <w:r>
         <w:rPr>
@@ -897,101 +912,126 @@
           <w:szCs w:val="20"/>
           <w:lang w:val="es-ES" w:eastAsia="es-ES"/>
         </w:rPr>
+        <w:t xml:space="preserve">, comparece en su carácter de representante  legal de </w:t>
+      </w:r>
+      <w:r>
+        <w:rPr>
+          <w:rFonts w:ascii="Arial" w:eastAsia="Times New Roman" w:hAnsi="Arial" w:cs="Arial"/>
+          <w:sz w:val="20"/>
+          <w:szCs w:val="20"/>
+          <w:lang w:val="es-ES" w:eastAsia="es-ES"/>
+        </w:rPr>
+        <w:t>“</w:t>
+      </w:r>
+      <w:r>
+        <w:rPr>
+          <w:rFonts w:ascii="Arial" w:eastAsia="Times New Roman" w:hAnsi="Arial" w:cs="Arial"/>
+          <w:sz w:val="20"/>
+          <w:szCs w:val="20"/>
+          <w:lang w:val="es-ES" w:eastAsia="es-ES"/>
+        </w:rPr>
+        <w:t>&lt;razon_social&gt;</w:t>
+      </w:r>
+      <w:r>
+        <w:rPr>
+          <w:rFonts w:ascii="Arial" w:eastAsia="Times New Roman" w:hAnsi="Arial" w:cs="Arial"/>
+          <w:sz w:val="20"/>
+          <w:szCs w:val="20"/>
+          <w:lang w:val="es-ES" w:eastAsia="es-ES"/>
+        </w:rPr>
+        <w:t>”</w:t>
+      </w:r>
+      <w:r>
+        <w:rPr>
+          <w:rFonts w:ascii="Arial" w:eastAsia="Times New Roman" w:hAnsi="Arial" w:cs="Arial"/>
+          <w:snapToGrid w:val="0"/>
+          <w:sz w:val="20"/>
+          <w:szCs w:val="20"/>
+          <w:lang w:val="es-ES" w:eastAsia="es-ES"/>
+        </w:rPr>
+        <w:t xml:space="preserve">, personalidad que acredita con escritura pública número___________________de fecha </w:t>
+      </w:r>
+      <w:r>
+        <w:rPr>
+          <w:rFonts w:ascii="Arial" w:eastAsia="Times New Roman" w:hAnsi="Arial" w:cs="Arial"/>
+          <w:snapToGrid w:val="0"/>
+          <w:sz w:val="20"/>
+          <w:szCs w:val="20"/>
+          <w:lang w:val="es-ES" w:eastAsia="es-ES"/>
+        </w:rPr>
         <w:lastRenderedPageBreak/>
-        <w:t xml:space="preserve">pública </w:t>
-      </w:r>
-      <w:proofErr w:type="spellStart"/>
-      <w:r>
+        <w:t xml:space="preserve">_____________,otorgada ante la fe del licenciado _______________________,titular de la notaría pública número________________________ de la ciudad de_______________________, estado de________________. </w:t>
+      </w:r>
+      <w:r>
+        <w:rPr>
+          <w:rFonts w:ascii="Arial" w:eastAsia="Times New Roman" w:hAnsi="Arial" w:cs="Arial"/>
+          <w:sz w:val="20"/>
+          <w:szCs w:val="20"/>
+          <w:lang w:val="es-ES" w:eastAsia="es-ES"/>
+        </w:rPr>
+        <w:t>Manifiesta ser mexicano, mayor de edad</w:t>
+      </w:r>
+      <w:r>
+        <w:rPr>
+          <w:rFonts w:ascii="Arial" w:eastAsia="Times New Roman" w:hAnsi="Arial" w:cs="Arial"/>
+          <w:sz w:val="20"/>
+          <w:szCs w:val="20"/>
+          <w:lang w:eastAsia="es-ES"/>
+        </w:rPr>
+        <w:t>, personalidad que acredita con identificación oficial expedida por el _________________________________________________, la cual exhibe y se le devuelve en este mismo acto; asimismo, manifiesta que cuenta con las facultades necesarias para la celebración y cumplimiento del presente contrato</w:t>
+      </w:r>
+      <w:r>
+        <w:rPr>
+          <w:rFonts w:ascii="Arial" w:eastAsia="Times New Roman" w:hAnsi="Arial" w:cs="Arial"/>
+          <w:sz w:val="20"/>
+          <w:szCs w:val="20"/>
+          <w:lang w:eastAsia="es-ES"/>
+        </w:rPr>
+        <w:t>.</w:t>
+      </w:r>
+    </w:p>
+    <w:p>
+      <w:pPr>
+        <w:spacing w:after="0" w:line="276" w:lineRule="auto"/>
+        <w:jc w:val="both"/>
         <w:rPr>
           <w:rFonts w:ascii="Arial" w:eastAsia="Times New Roman" w:hAnsi="Arial" w:cs="Arial"/>
           <w:snapToGrid w:val="0"/>
           <w:sz w:val="20"/>
           <w:szCs w:val="20"/>
-          <w:lang w:val="es-ES" w:eastAsia="es-ES"/>
-        </w:rPr>
-        <w:t>número___________________de</w:t>
-      </w:r>
-      <w:proofErr w:type="spellEnd"/>
-      <w:r>
-        <w:rPr>
-          <w:rFonts w:ascii="Arial" w:eastAsia="Times New Roman" w:hAnsi="Arial" w:cs="Arial"/>
+          <w:lang w:eastAsia="es-ES"/>
+        </w:rPr>
+      </w:pPr>
+    </w:p>
+    <w:p>
+      <w:pPr>
+        <w:spacing w:after="0" w:line="276" w:lineRule="auto"/>
+        <w:jc w:val="both"/>
+        <w:rPr>
+          <w:rFonts w:ascii="Arial" w:eastAsia="Times New Roman" w:hAnsi="Arial" w:cs="Arial"/>
+          <w:sz w:val="20"/>
+          <w:szCs w:val="20"/>
+          <w:lang w:val="es-ES" w:eastAsia="es-ES"/>
+        </w:rPr>
+      </w:pPr>
+      <w:r>
+        <w:rPr>
+          <w:rFonts w:ascii="Arial" w:eastAsia="Times New Roman" w:hAnsi="Arial" w:cs="Arial"/>
+          <w:b/>
+          <w:bCs/>
           <w:snapToGrid w:val="0"/>
           <w:sz w:val="20"/>
           <w:szCs w:val="20"/>
           <w:lang w:val="es-ES" w:eastAsia="es-ES"/>
         </w:rPr>
-        <w:t xml:space="preserve"> fecha _____________,otorgada ante la fe del licenciado _______________________,titular de la notaría pública número________________________ de la ciudad de_______________________, estado de________________. </w:t>
-      </w:r>
-      <w:r>
-        <w:rPr>
-          <w:rFonts w:ascii="Arial" w:eastAsia="Times New Roman" w:hAnsi="Arial" w:cs="Arial"/>
-          <w:sz w:val="20"/>
-          <w:szCs w:val="20"/>
-          <w:lang w:val="es-ES" w:eastAsia="es-ES"/>
-        </w:rPr>
-        <w:t>Manifiesta ser mexicano, mayor de edad</w:t>
-      </w:r>
-      <w:r>
-        <w:rPr>
-          <w:rFonts w:ascii="Arial" w:eastAsia="Times New Roman" w:hAnsi="Arial" w:cs="Arial"/>
-          <w:sz w:val="20"/>
-          <w:szCs w:val="20"/>
-          <w:lang w:eastAsia="es-ES"/>
-        </w:rPr>
-        <w:t>, personalidad que acredita con identificación oficial expedida por el _________________________________________________, la cual exhibe y se le devuelve en este mismo acto; asimismo, manifiesta que cuenta con las facultades necesarias para la celebración y cumplimiento del presente contrato</w:t>
-      </w:r>
-      <w:r>
-        <w:rPr>
-          <w:rFonts w:ascii="Arial" w:eastAsia="Times New Roman" w:hAnsi="Arial" w:cs="Arial"/>
-          <w:sz w:val="20"/>
-          <w:szCs w:val="20"/>
-          <w:lang w:eastAsia="es-ES"/>
-        </w:rPr>
-        <w:t>.</w:t>
-      </w:r>
-    </w:p>
-    <w:p>
-      <w:pPr>
-        <w:spacing w:after="0" w:line="276" w:lineRule="auto"/>
-        <w:jc w:val="both"/>
+        <w:t>TERCERA. -</w:t>
+      </w:r>
+      <w:r>
         <w:rPr>
           <w:rFonts w:ascii="Arial" w:eastAsia="Times New Roman" w:hAnsi="Arial" w:cs="Arial"/>
           <w:snapToGrid w:val="0"/>
           <w:sz w:val="20"/>
           <w:szCs w:val="20"/>
-          <w:lang w:eastAsia="es-ES"/>
-        </w:rPr>
-      </w:pPr>
-    </w:p>
-    <w:p>
-      <w:pPr>
-        <w:spacing w:after="0" w:line="276" w:lineRule="auto"/>
-        <w:jc w:val="both"/>
-        <w:rPr>
-          <w:rFonts w:ascii="Arial" w:eastAsia="Times New Roman" w:hAnsi="Arial" w:cs="Arial"/>
-          <w:sz w:val="20"/>
-          <w:szCs w:val="20"/>
-          <w:lang w:val="es-ES" w:eastAsia="es-ES"/>
-        </w:rPr>
-      </w:pPr>
-      <w:r>
-        <w:rPr>
-          <w:rFonts w:ascii="Arial" w:eastAsia="Times New Roman" w:hAnsi="Arial" w:cs="Arial"/>
-          <w:b/>
-          <w:bCs/>
-          <w:snapToGrid w:val="0"/>
-          <w:sz w:val="20"/>
-          <w:szCs w:val="20"/>
-          <w:lang w:val="es-ES" w:eastAsia="es-ES"/>
-        </w:rPr>
-        <w:t>TERCERA. -</w:t>
-      </w:r>
-      <w:r>
-        <w:rPr>
-          <w:rFonts w:ascii="Arial" w:eastAsia="Times New Roman" w:hAnsi="Arial" w:cs="Arial"/>
-          <w:snapToGrid w:val="0"/>
-          <w:sz w:val="20"/>
-          <w:szCs w:val="20"/>
           <w:lang w:val="es-ES" w:eastAsia="es-ES"/>
         </w:rPr>
         <w:t xml:space="preserve"> </w:t>
@@ -1012,16 +1052,61 @@
           <w:szCs w:val="20"/>
           <w:lang w:val="es-ES" w:eastAsia="es-ES"/>
         </w:rPr>
-        <w:t xml:space="preserve">n </w:t>
-      </w:r>
-      <w:r>
-        <w:rPr>
-          <w:rFonts w:ascii="Arial" w:eastAsia="Times New Roman" w:hAnsi="Arial" w:cs="Arial"/>
-          <w:sz w:val="20"/>
-          <w:szCs w:val="20"/>
-          <w:lang w:val="es-ES" w:eastAsia="es-ES"/>
-        </w:rPr>
-        <w:t xml:space="preserve">______________________________ de la localidad de____________, municipio___________________________, estado ___________________________________; y manifiesta que </w:t>
+        <w:t>n</w:t>
+      </w:r>
+      <w:r>
+        <w:rPr>
+          <w:rFonts w:ascii="Arial" w:eastAsia="Times New Roman" w:hAnsi="Arial" w:cs="Arial"/>
+          <w:sz w:val="20"/>
+          <w:szCs w:val="20"/>
+          <w:lang w:val="es-ES" w:eastAsia="es-ES"/>
+        </w:rPr>
+        <w:t xml:space="preserve"> &lt;address&gt;</w:t>
+      </w:r>
+      <w:r>
+        <w:rPr>
+          <w:rFonts w:ascii="Arial" w:eastAsia="Times New Roman" w:hAnsi="Arial" w:cs="Arial"/>
+          <w:sz w:val="20"/>
+          <w:szCs w:val="20"/>
+          <w:lang w:val="es-ES" w:eastAsia="es-ES"/>
+        </w:rPr>
+        <w:t>, municipio</w:t>
+      </w:r>
+      <w:r>
+        <w:rPr>
+          <w:rFonts w:ascii="Arial" w:eastAsia="Times New Roman" w:hAnsi="Arial" w:cs="Arial"/>
+          <w:sz w:val="20"/>
+          <w:szCs w:val="20"/>
+          <w:lang w:val="es-ES" w:eastAsia="es-ES"/>
+        </w:rPr>
+        <w:t xml:space="preserve"> &lt;town&gt;</w:t>
+      </w:r>
+      <w:r>
+        <w:rPr>
+          <w:rFonts w:ascii="Arial" w:eastAsia="Times New Roman" w:hAnsi="Arial" w:cs="Arial"/>
+          <w:sz w:val="20"/>
+          <w:szCs w:val="20"/>
+          <w:lang w:val="es-ES" w:eastAsia="es-ES"/>
+        </w:rPr>
+        <w:t xml:space="preserve">, estado </w:t>
+      </w:r>
+      <w:r>
+        <w:rPr>
+          <w:rFonts w:ascii="Arial" w:eastAsia="Times New Roman" w:hAnsi="Arial" w:cs="Arial"/>
+          <w:sz w:val="20"/>
+          <w:szCs w:val="20"/>
+          <w:lang w:val="es-ES" w:eastAsia="es-ES"/>
+        </w:rPr>
+        <w:t>&lt;estate&gt;</w:t>
+      </w:r>
+      <w:r>
+        <w:rPr>
+          <w:rFonts w:ascii="Arial" w:eastAsia="Times New Roman" w:hAnsi="Arial" w:cs="Arial"/>
+          <w:sz w:val="20"/>
+          <w:szCs w:val="20"/>
+          <w:lang w:val="es-ES" w:eastAsia="es-ES"/>
+        </w:rPr>
+        <w:t xml:space="preserve">; y manifiesta que </w:t>
       </w:r>
       <w:r>
         <w:rPr>
@@ -1048,16 +1133,16 @@
           <w:szCs w:val="20"/>
           <w:lang w:val="es-ES" w:eastAsia="es-ES"/>
         </w:rPr>
-        <w:t xml:space="preserve"> es </w:t>
-      </w:r>
-      <w:r>
-        <w:rPr>
-          <w:rFonts w:ascii="Arial" w:eastAsia="Times New Roman" w:hAnsi="Arial" w:cs="Arial"/>
-          <w:sz w:val="20"/>
-          <w:szCs w:val="20"/>
-          <w:lang w:val="es-ES" w:eastAsia="es-ES"/>
-        </w:rPr>
-        <w:t>______________________</w:t>
+        <w:t xml:space="preserve"> es</w:t>
+      </w:r>
+      <w:r>
+        <w:rPr>
+          <w:rFonts w:ascii="Arial" w:eastAsia="Times New Roman" w:hAnsi="Arial" w:cs="Arial"/>
+          <w:sz w:val="20"/>
+          <w:szCs w:val="20"/>
+          <w:lang w:val="es-ES" w:eastAsia="es-ES"/>
+        </w:rPr>
+        <w:t xml:space="preserve"> &lt;rfc&gt;</w:t>
       </w:r>
       <w:r>
         <w:rPr>
@@ -1433,7 +1518,6 @@
         </w:rPr>
         <w:t xml:space="preserve">C L </w:t>
       </w:r>
-      <w:proofErr w:type="spellStart"/>
       <w:r>
         <w:rPr>
           <w:rFonts w:ascii="Arial" w:eastAsia="Times New Roman" w:hAnsi="Arial" w:cs="Arial"/>
@@ -1445,7 +1529,6 @@
         </w:rPr>
         <w:t>Á</w:t>
       </w:r>
-      <w:proofErr w:type="spellEnd"/>
       <w:r>
         <w:rPr>
           <w:rFonts w:ascii="Arial" w:eastAsia="Times New Roman" w:hAnsi="Arial" w:cs="Arial"/>
@@ -1508,9 +1591,10 @@
         <w:spacing w:after="0" w:line="276" w:lineRule="auto"/>
         <w:jc w:val="both"/>
         <w:rPr>
-          <w:rFonts w:ascii="Arial" w:hAnsi="Arial" w:cs="Arial"/>
-          <w:sz w:val="20"/>
-          <w:szCs w:val="20"/>
+          <w:rFonts w:ascii="Arial" w:eastAsia="Times New Roman" w:hAnsi="Arial" w:cs="Arial"/>
+          <w:sz w:val="20"/>
+          <w:szCs w:val="20"/>
+          <w:lang w:val="es-ES" w:eastAsia="es-ES"/>
         </w:rPr>
       </w:pPr>
       <w:bookmarkStart w:id="2" w:name="_Hlk4612699"/>
@@ -1598,7 +1682,90 @@
           <w:szCs w:val="20"/>
           <w:lang w:val="es-ES" w:eastAsia="es-ES"/>
         </w:rPr>
-        <w:t xml:space="preserve"> ubicado en la Zona ________para la “FERIA TABASCO 202</w:t>
+        <w:t xml:space="preserve"> ubicado en la</w:t>
+      </w:r>
+      <w:r>
+        <w:rPr>
+          <w:rFonts w:ascii="Arial" w:eastAsia="Times New Roman" w:hAnsi="Arial" w:cs="Arial"/>
+          <w:sz w:val="20"/>
+          <w:szCs w:val="20"/>
+          <w:lang w:val="es-ES" w:eastAsia="es-ES"/>
+        </w:rPr>
+        <w:t>s</w:t>
+      </w:r>
+      <w:r>
+        <w:rPr>
+          <w:rFonts w:ascii="Arial" w:eastAsia="Times New Roman" w:hAnsi="Arial" w:cs="Arial"/>
+          <w:sz w:val="20"/>
+          <w:szCs w:val="20"/>
+          <w:lang w:val="es-ES" w:eastAsia="es-ES"/>
+        </w:rPr>
+        <w:t xml:space="preserve"> Zona</w:t>
+      </w:r>
+      <w:r>
+        <w:rPr>
+          <w:rFonts w:ascii="Arial" w:eastAsia="Times New Roman" w:hAnsi="Arial" w:cs="Arial"/>
+          <w:sz w:val="20"/>
+          <w:szCs w:val="20"/>
+          <w:lang w:val="es-ES" w:eastAsia="es-ES"/>
+        </w:rPr>
+        <w:t>s:</w:t>
+      </w:r>
+    </w:p>
+    <w:p>
+      <w:pPr>
+        <w:widowControl w:val="0"/>
+        <w:spacing w:after="0" w:line="276" w:lineRule="auto"/>
+        <w:jc w:val="both"/>
+        <w:rPr>
+          <w:rFonts w:ascii="Arial" w:eastAsia="Times New Roman" w:hAnsi="Arial" w:cs="Arial"/>
+          <w:sz w:val="20"/>
+          <w:szCs w:val="20"/>
+          <w:lang w:val="es-ES" w:eastAsia="es-ES"/>
+        </w:rPr>
+      </w:pPr>
+      <w:r>
+        <w:rPr>
+          <w:rFonts w:ascii="Arial" w:eastAsia="Times New Roman" w:hAnsi="Arial" w:cs="Arial"/>
+          <w:sz w:val="20"/>
+          <w:szCs w:val="20"/>
+          <w:lang w:val="es-ES" w:eastAsia="es-ES"/>
+        </w:rPr>
+        <w:t>&lt;table_places&gt;</w:t>
+      </w:r>
+    </w:p>
+    <w:p>
+      <w:pPr>
+        <w:widowControl w:val="0"/>
+        <w:spacing w:after="0" w:line="276" w:lineRule="auto"/>
+        <w:jc w:val="both"/>
+        <w:rPr>
+          <w:rFonts w:ascii="Arial" w:eastAsia="Times New Roman" w:hAnsi="Arial" w:cs="Arial"/>
+          <w:sz w:val="20"/>
+          <w:szCs w:val="20"/>
+          <w:lang w:val="es-ES" w:eastAsia="es-ES"/>
+        </w:rPr>
+      </w:pPr>
+    </w:p>
+    <w:p>
+      <w:pPr>
+        <w:widowControl w:val="0"/>
+        <w:spacing w:after="0" w:line="276" w:lineRule="auto"/>
+        <w:jc w:val="both"/>
+        <w:rPr>
+          <w:rFonts w:ascii="Arial" w:hAnsi="Arial" w:cs="Arial"/>
+          <w:sz w:val="20"/>
+          <w:szCs w:val="20"/>
+        </w:rPr>
+      </w:pPr>
+      <w:r>
+        <w:rPr>
+          <w:rFonts w:ascii="Arial" w:eastAsia="Times New Roman" w:hAnsi="Arial" w:cs="Arial"/>
+          <w:sz w:val="20"/>
+          <w:szCs w:val="20"/>
+          <w:lang w:val="es-ES" w:eastAsia="es-ES"/>
+        </w:rPr>
+        <w:t>para la “FERIA TABASCO 202</w:t>
       </w:r>
       <w:r>
         <w:rPr>
@@ -1752,16 +1919,34 @@
           <w:szCs w:val="20"/>
           <w:lang w:val="es-ES" w:eastAsia="es-ES"/>
         </w:rPr>
-        <w:t>stand, o áreas excedentes ________________________________________</w:t>
-      </w:r>
-      <w:r>
-        <w:rPr>
-          <w:rFonts w:ascii="Arial" w:eastAsia="Times New Roman" w:hAnsi="Arial" w:cs="Arial"/>
-          <w:sz w:val="20"/>
-          <w:szCs w:val="20"/>
-          <w:lang w:val="es-ES" w:eastAsia="es-ES"/>
-        </w:rPr>
-        <w:t>_______ ubicado en la Zona_____ únicamente para la instalación, operación y venta de_______________________________</w:t>
+        <w:t xml:space="preserve">stand, o áreas excedentes </w:t>
+      </w:r>
+      <w:r>
+        <w:rPr>
+          <w:rFonts w:ascii="Arial" w:eastAsia="Times New Roman" w:hAnsi="Arial" w:cs="Arial"/>
+          <w:sz w:val="20"/>
+          <w:szCs w:val="20"/>
+          <w:lang w:val="es-ES" w:eastAsia="es-ES"/>
+        </w:rPr>
+        <w:t>señalados en la cláusula primera,</w:t>
+      </w:r>
+      <w:r>
+        <w:rPr>
+          <w:rFonts w:ascii="Arial" w:eastAsia="Times New Roman" w:hAnsi="Arial" w:cs="Arial"/>
+          <w:sz w:val="20"/>
+          <w:szCs w:val="20"/>
+          <w:lang w:val="es-ES" w:eastAsia="es-ES"/>
+        </w:rPr>
+        <w:t xml:space="preserve"> únicamente para la instalación, operación y venta </w:t>
+      </w:r>
+      <w:r>
+        <w:rPr>
+          <w:rFonts w:ascii="Arial" w:eastAsia="Times New Roman" w:hAnsi="Arial" w:cs="Arial"/>
+          <w:sz w:val="20"/>
+          <w:szCs w:val="20"/>
+          <w:lang w:val="es-ES" w:eastAsia="es-ES"/>
+        </w:rPr>
+        <w:t xml:space="preserve">señalados </w:t>
       </w:r>
       <w:r>
         <w:rPr>
@@ -1771,7 +1956,47 @@
           <w:szCs w:val="20"/>
           <w:lang w:eastAsia="es-ES"/>
         </w:rPr>
-        <w:t xml:space="preserve">en la FERIA TABASCO, la cual se </w:t>
+        <w:t>en la</w:t>
+      </w:r>
+      <w:r>
+        <w:rPr>
+          <w:rFonts w:ascii="Arial" w:eastAsia="Times New Roman" w:hAnsi="Arial" w:cs="Arial"/>
+          <w:bCs/>
+          <w:sz w:val="20"/>
+          <w:szCs w:val="20"/>
+          <w:lang w:eastAsia="es-ES"/>
+        </w:rPr>
+        <w:t xml:space="preserve"> cláusula que antecede</w:t>
+      </w:r>
+      <w:r>
+        <w:rPr>
+          <w:rFonts w:ascii="Arial" w:eastAsia="Times New Roman" w:hAnsi="Arial" w:cs="Arial"/>
+          <w:bCs/>
+          <w:sz w:val="20"/>
+          <w:szCs w:val="20"/>
+          <w:lang w:eastAsia="es-ES"/>
+        </w:rPr>
+        <w:t xml:space="preserve"> </w:t>
+      </w:r>
+      <w:r>
+        <w:rPr>
+          <w:rFonts w:ascii="Arial" w:eastAsia="Times New Roman" w:hAnsi="Arial" w:cs="Arial"/>
+          <w:bCs/>
+          <w:sz w:val="20"/>
+          <w:szCs w:val="20"/>
+          <w:lang w:eastAsia="es-ES"/>
+        </w:rPr>
+        <w:t xml:space="preserve">en la </w:t>
+      </w:r>
+      <w:r>
+        <w:rPr>
+          <w:rFonts w:ascii="Arial" w:eastAsia="Times New Roman" w:hAnsi="Arial" w:cs="Arial"/>
+          <w:bCs/>
+          <w:sz w:val="20"/>
+          <w:szCs w:val="20"/>
+          <w:lang w:eastAsia="es-ES"/>
+        </w:rPr>
+        <w:t xml:space="preserve">FERIA TABASCO, la cual se </w:t>
       </w:r>
       <w:r>
         <w:rPr>
@@ -1861,7 +2086,6 @@
         <w:jc w:val="both"/>
         <w:rPr>
           <w:rFonts w:ascii="Arial" w:eastAsia="Times New Roman" w:hAnsi="Arial" w:cs="Arial"/>
-          <w:bCs/>
           <w:sz w:val="20"/>
           <w:szCs w:val="20"/>
           <w:lang w:val="es-ES" w:eastAsia="es-ES"/>
@@ -1873,62 +2097,354 @@
         <w:spacing w:after="0" w:line="276" w:lineRule="auto"/>
         <w:jc w:val="both"/>
         <w:rPr>
+          <w:rFonts w:ascii="Arial" w:eastAsia="Calibri" w:hAnsi="Arial" w:cs="Arial"/>
+          <w:sz w:val="20"/>
+          <w:szCs w:val="20"/>
+        </w:rPr>
+      </w:pPr>
+      <w:r>
+        <w:rPr>
+          <w:rFonts w:ascii="Arial" w:eastAsia="Times New Roman" w:hAnsi="Arial" w:cs="Arial"/>
+          <w:b/>
+          <w:bCs/>
+          <w:sz w:val="20"/>
+          <w:szCs w:val="20"/>
+          <w:lang w:val="es-ES" w:eastAsia="es-ES"/>
+        </w:rPr>
+        <w:t>TERCER</w:t>
+      </w:r>
+      <w:r>
+        <w:rPr>
+          <w:rFonts w:ascii="Arial" w:eastAsia="Times New Roman" w:hAnsi="Arial" w:cs="Arial"/>
+          <w:b/>
+          <w:bCs/>
+          <w:sz w:val="20"/>
+          <w:szCs w:val="20"/>
+          <w:lang w:val="es-ES" w:eastAsia="es-ES"/>
+        </w:rPr>
+        <w:t>A.-</w:t>
+      </w:r>
+      <w:r>
+        <w:rPr>
+          <w:rFonts w:ascii="Arial" w:eastAsia="Times New Roman" w:hAnsi="Arial" w:cs="Arial"/>
+          <w:sz w:val="20"/>
+          <w:szCs w:val="20"/>
+          <w:lang w:val="es-ES" w:eastAsia="es-ES"/>
+        </w:rPr>
+        <w:t xml:space="preserve"> El </w:t>
+      </w:r>
+      <w:r>
+        <w:rPr>
+          <w:rFonts w:ascii="Arial" w:eastAsia="Calibri" w:hAnsi="Arial" w:cs="Arial"/>
+          <w:sz w:val="20"/>
+          <w:szCs w:val="20"/>
+        </w:rPr>
+        <w:t>“EXPOSITOR”</w:t>
+      </w:r>
+      <w:r>
+        <w:rPr>
+          <w:rFonts w:ascii="Arial" w:eastAsia="Calibri" w:hAnsi="Arial" w:cs="Arial"/>
+          <w:sz w:val="20"/>
+          <w:szCs w:val="20"/>
+        </w:rPr>
+        <w:t xml:space="preserve"> </w:t>
+      </w:r>
+      <w:r>
+        <w:rPr>
+          <w:rFonts w:ascii="Arial" w:eastAsia="Calibri" w:hAnsi="Arial" w:cs="Arial"/>
+          <w:sz w:val="20"/>
+          <w:szCs w:val="20"/>
+        </w:rPr>
+        <w:t>se obliga a pagar al “COMITÉ”, la cantidad de $</w:t>
+      </w:r>
+      <w:r>
+        <w:rPr>
+          <w:rFonts w:ascii="Arial" w:eastAsia="Calibri" w:hAnsi="Arial" w:cs="Arial"/>
+          <w:sz w:val="20"/>
+          <w:szCs w:val="20"/>
+        </w:rPr>
+        <w:t>&lt;price_no_iva&gt;</w:t>
+      </w:r>
+      <w:r>
+        <w:rPr>
+          <w:rFonts w:ascii="Arial" w:eastAsia="Calibri" w:hAnsi="Arial" w:cs="Arial"/>
+          <w:sz w:val="20"/>
+          <w:szCs w:val="20"/>
+        </w:rPr>
+        <w:t xml:space="preserve"> </w:t>
+      </w:r>
+      <w:r>
+        <w:rPr>
+          <w:rFonts w:ascii="Arial" w:eastAsia="Calibri" w:hAnsi="Arial" w:cs="Arial"/>
+          <w:sz w:val="20"/>
+          <w:szCs w:val="20"/>
+        </w:rPr>
+        <w:t xml:space="preserve">(Son: </w:t>
+      </w:r>
+      <w:r>
+        <w:rPr>
+          <w:rFonts w:ascii="Arial" w:eastAsia="Calibri" w:hAnsi="Arial" w:cs="Arial"/>
+          <w:sz w:val="20"/>
+          <w:szCs w:val="20"/>
+        </w:rPr>
+        <w:t>&lt;price_no_iva_text&gt;</w:t>
+      </w:r>
+      <w:r>
+        <w:rPr>
+          <w:rFonts w:ascii="Arial" w:eastAsia="Calibri" w:hAnsi="Arial" w:cs="Arial"/>
+          <w:sz w:val="20"/>
+          <w:szCs w:val="20"/>
+        </w:rPr>
+        <w:t xml:space="preserve"> </w:t>
+      </w:r>
+      <w:r>
+        <w:rPr>
+          <w:rFonts w:ascii="Arial" w:eastAsia="Calibri" w:hAnsi="Arial" w:cs="Arial"/>
+          <w:sz w:val="20"/>
+          <w:szCs w:val="20"/>
+        </w:rPr>
+        <w:t xml:space="preserve">pesos </w:t>
+      </w:r>
+      <w:r>
+        <w:rPr>
+          <w:rFonts w:ascii="Arial" w:eastAsia="Calibri" w:hAnsi="Arial" w:cs="Arial"/>
+          <w:sz w:val="20"/>
+          <w:szCs w:val="20"/>
+        </w:rPr>
+        <w:t>00</w:t>
+      </w:r>
+      <w:r>
+        <w:rPr>
+          <w:rFonts w:ascii="Arial" w:eastAsia="Calibri" w:hAnsi="Arial" w:cs="Arial"/>
+          <w:sz w:val="20"/>
+          <w:szCs w:val="20"/>
+        </w:rPr>
+        <w:t>/100 Moneda Nacional), más $</w:t>
+      </w:r>
+      <w:r>
+        <w:rPr>
+          <w:rFonts w:ascii="Arial" w:eastAsia="Calibri" w:hAnsi="Arial" w:cs="Arial"/>
+          <w:sz w:val="20"/>
+          <w:szCs w:val="20"/>
+        </w:rPr>
+        <w:t>&lt;price_iva&gt;</w:t>
+      </w:r>
+      <w:r>
+        <w:rPr>
+          <w:rFonts w:ascii="Arial" w:eastAsia="Calibri" w:hAnsi="Arial" w:cs="Arial"/>
+          <w:sz w:val="20"/>
+          <w:szCs w:val="20"/>
+        </w:rPr>
+        <w:t xml:space="preserve"> </w:t>
+      </w:r>
+      <w:r>
+        <w:rPr>
+          <w:rFonts w:ascii="Arial" w:eastAsia="Calibri" w:hAnsi="Arial" w:cs="Arial"/>
+          <w:sz w:val="20"/>
+          <w:szCs w:val="20"/>
+        </w:rPr>
+        <w:t xml:space="preserve">(Son: </w:t>
+      </w:r>
+      <w:r>
+        <w:rPr>
+          <w:rFonts w:ascii="Arial" w:eastAsia="Calibri" w:hAnsi="Arial" w:cs="Arial"/>
+          <w:sz w:val="20"/>
+          <w:szCs w:val="20"/>
+        </w:rPr>
+        <w:t>&lt;price_iva_text&gt;</w:t>
+      </w:r>
+      <w:r>
+        <w:rPr>
+          <w:rFonts w:ascii="Arial" w:eastAsia="Calibri" w:hAnsi="Arial" w:cs="Arial"/>
+          <w:sz w:val="20"/>
+          <w:szCs w:val="20"/>
+        </w:rPr>
+        <w:t xml:space="preserve"> </w:t>
+      </w:r>
+      <w:r>
+        <w:rPr>
+          <w:rFonts w:ascii="Arial" w:eastAsia="Calibri" w:hAnsi="Arial" w:cs="Arial"/>
+          <w:sz w:val="20"/>
+          <w:szCs w:val="20"/>
+        </w:rPr>
+        <w:t xml:space="preserve">pesos </w:t>
+      </w:r>
+      <w:r>
+        <w:rPr>
+          <w:rFonts w:ascii="Arial" w:eastAsia="Calibri" w:hAnsi="Arial" w:cs="Arial"/>
+          <w:sz w:val="20"/>
+          <w:szCs w:val="20"/>
+        </w:rPr>
+        <w:t>00</w:t>
+      </w:r>
+      <w:r>
+        <w:rPr>
+          <w:rFonts w:ascii="Arial" w:eastAsia="Calibri" w:hAnsi="Arial" w:cs="Arial"/>
+          <w:sz w:val="20"/>
+          <w:szCs w:val="20"/>
+        </w:rPr>
+        <w:t>/100 Moneda Nacional) cantidad correspondiente al impuesto al valor agregado, quedando como cantidad neta a pagar $</w:t>
+      </w:r>
+      <w:r>
+        <w:rPr>
+          <w:rFonts w:ascii="Arial" w:eastAsia="Calibri" w:hAnsi="Arial" w:cs="Arial"/>
+          <w:sz w:val="20"/>
+          <w:szCs w:val="20"/>
+        </w:rPr>
+        <w:t>&lt;total_</w:t>
+      </w:r>
+      <w:r>
+        <w:rPr>
+          <w:rFonts w:ascii="Arial" w:eastAsia="Calibri" w:hAnsi="Arial" w:cs="Arial"/>
+          <w:sz w:val="20"/>
+          <w:szCs w:val="20"/>
+          <w:u w:val="single"/>
+        </w:rPr>
+        <w:t>iva</w:t>
+      </w:r>
+      <w:r>
+        <w:rPr>
+          <w:rFonts w:ascii="Arial" w:eastAsia="Calibri" w:hAnsi="Arial" w:cs="Arial"/>
+          <w:sz w:val="20"/>
+          <w:szCs w:val="20"/>
+        </w:rPr>
+        <w:t>&gt;</w:t>
+      </w:r>
+      <w:r>
+        <w:rPr>
+          <w:rFonts w:ascii="Arial" w:eastAsia="Calibri" w:hAnsi="Arial" w:cs="Arial"/>
+          <w:sz w:val="20"/>
+          <w:szCs w:val="20"/>
+        </w:rPr>
+        <w:t xml:space="preserve"> (Son:</w:t>
+      </w:r>
+      <w:r>
+        <w:rPr>
+          <w:rFonts w:ascii="Arial" w:eastAsia="Calibri" w:hAnsi="Arial" w:cs="Arial"/>
+          <w:sz w:val="20"/>
+          <w:szCs w:val="20"/>
+        </w:rPr>
+        <w:t xml:space="preserve"> </w:t>
+      </w:r>
+      <w:r>
+        <w:rPr>
+          <w:rFonts w:ascii="Arial" w:eastAsia="Calibri" w:hAnsi="Arial" w:cs="Arial"/>
+          <w:sz w:val="20"/>
+          <w:szCs w:val="20"/>
+        </w:rPr>
+        <w:t>&lt;total_iva_text&gt;</w:t>
+      </w:r>
+      <w:r>
+        <w:rPr>
+          <w:rFonts w:ascii="Arial" w:eastAsia="Calibri" w:hAnsi="Arial" w:cs="Arial"/>
+          <w:sz w:val="20"/>
+          <w:szCs w:val="20"/>
+        </w:rPr>
+        <w:t xml:space="preserve"> </w:t>
+      </w:r>
+      <w:r>
+        <w:rPr>
+          <w:rFonts w:ascii="Arial" w:eastAsia="Calibri" w:hAnsi="Arial" w:cs="Arial"/>
+          <w:sz w:val="20"/>
+          <w:szCs w:val="20"/>
+        </w:rPr>
+        <w:t xml:space="preserve">pesos </w:t>
+      </w:r>
+      <w:r>
+        <w:rPr>
+          <w:rFonts w:ascii="Arial" w:eastAsia="Calibri" w:hAnsi="Arial" w:cs="Arial"/>
+          <w:sz w:val="20"/>
+          <w:szCs w:val="20"/>
+        </w:rPr>
+        <w:t>00</w:t>
+      </w:r>
+      <w:r>
+        <w:rPr>
+          <w:rFonts w:ascii="Arial" w:eastAsia="Calibri" w:hAnsi="Arial" w:cs="Arial"/>
+          <w:sz w:val="20"/>
+          <w:szCs w:val="20"/>
+        </w:rPr>
+        <w:t>/100 Moneda Nacional) por concepto del local, stand o área</w:t>
+      </w:r>
+      <w:r>
+        <w:rPr>
+          <w:rFonts w:ascii="Arial" w:eastAsia="Calibri" w:hAnsi="Arial" w:cs="Arial"/>
+          <w:sz w:val="20"/>
+          <w:szCs w:val="20"/>
+        </w:rPr>
+        <w:t xml:space="preserve"> excedente</w:t>
+      </w:r>
+      <w:r>
+        <w:rPr>
+          <w:rFonts w:ascii="Arial" w:eastAsia="Calibri" w:hAnsi="Arial" w:cs="Arial"/>
+          <w:sz w:val="20"/>
+          <w:szCs w:val="20"/>
+        </w:rPr>
+        <w:t xml:space="preserve"> asignado según lo estipulado en la cláusula </w:t>
+      </w:r>
+      <w:r>
+        <w:rPr>
+          <w:rFonts w:ascii="Arial" w:eastAsia="Calibri" w:hAnsi="Arial" w:cs="Arial"/>
+          <w:sz w:val="20"/>
+          <w:szCs w:val="20"/>
+        </w:rPr>
+        <w:t>segunda</w:t>
+      </w:r>
+      <w:r>
+        <w:rPr>
+          <w:rFonts w:ascii="Arial" w:eastAsia="Calibri" w:hAnsi="Arial" w:cs="Arial"/>
+          <w:sz w:val="20"/>
+          <w:szCs w:val="20"/>
+        </w:rPr>
+        <w:t xml:space="preserve"> del presente Contrato</w:t>
+      </w:r>
+      <w:r>
+        <w:rPr>
+          <w:rFonts w:ascii="Arial" w:eastAsia="Calibri" w:hAnsi="Arial" w:cs="Arial"/>
+          <w:sz w:val="20"/>
+          <w:szCs w:val="20"/>
+        </w:rPr>
+        <w:t xml:space="preserve">. </w:t>
+      </w:r>
+      <w:r>
+        <w:rPr>
           <w:rFonts w:ascii="Arial" w:eastAsia="Times New Roman" w:hAnsi="Arial" w:cs="Arial"/>
           <w:bCs/>
           <w:sz w:val="20"/>
           <w:szCs w:val="20"/>
           <w:lang w:eastAsia="es-ES"/>
         </w:rPr>
-      </w:pPr>
-      <w:r>
-        <w:rPr>
-          <w:rFonts w:ascii="Arial" w:eastAsia="Times New Roman" w:hAnsi="Arial" w:cs="Arial"/>
-          <w:bCs/>
-          <w:sz w:val="20"/>
-          <w:szCs w:val="20"/>
-          <w:lang w:val="es-ES" w:eastAsia="es-ES"/>
-        </w:rPr>
-        <w:t xml:space="preserve">OPCIONES:  </w:t>
-      </w:r>
-      <w:r>
-        <w:rPr>
-          <w:rFonts w:ascii="Arial" w:eastAsia="Times New Roman" w:hAnsi="Arial" w:cs="Arial"/>
-          <w:bCs/>
-          <w:sz w:val="20"/>
-          <w:szCs w:val="20"/>
-          <w:lang w:val="es-ES" w:eastAsia="es-ES"/>
-        </w:rPr>
-        <w:t xml:space="preserve"> </w:t>
-      </w:r>
-      <w:r>
-        <w:rPr>
-          <w:rFonts w:ascii="Arial" w:eastAsia="Times New Roman" w:hAnsi="Arial" w:cs="Arial"/>
-          <w:bCs/>
-          <w:sz w:val="20"/>
-          <w:szCs w:val="20"/>
-          <w:lang w:val="es-ES" w:eastAsia="es-ES"/>
-        </w:rPr>
-        <w:t>( A ) CON PERMISO</w:t>
-      </w:r>
-      <w:r>
-        <w:rPr>
-          <w:rFonts w:ascii="Arial" w:eastAsia="Times New Roman" w:hAnsi="Arial" w:cs="Arial"/>
-          <w:bCs/>
-          <w:sz w:val="20"/>
-          <w:szCs w:val="20"/>
-          <w:lang w:val="es-ES" w:eastAsia="es-ES"/>
-        </w:rPr>
-        <w:t xml:space="preserve"> DE</w:t>
-      </w:r>
-      <w:r>
-        <w:rPr>
-          <w:rFonts w:ascii="Arial" w:eastAsia="Times New Roman" w:hAnsi="Arial" w:cs="Arial"/>
-          <w:bCs/>
-          <w:sz w:val="20"/>
-          <w:szCs w:val="20"/>
-          <w:lang w:val="es-ES" w:eastAsia="es-ES"/>
-        </w:rPr>
-        <w:t xml:space="preserve"> VENTA DE BEBIDAS ALCOHÓLICAS      ( B ) SIN PERMISO DE VENTA BEBIDAS ALCOHÓLICAS. </w:t>
+        <w:t xml:space="preserve">En el entendido </w:t>
+      </w:r>
+      <w:r>
+        <w:rPr>
+          <w:rFonts w:ascii="Arial" w:eastAsia="Times New Roman" w:hAnsi="Arial" w:cs="Arial"/>
+          <w:bCs/>
+          <w:sz w:val="20"/>
+          <w:szCs w:val="20"/>
+          <w:lang w:eastAsia="es-ES"/>
+        </w:rPr>
+        <w:t>que,</w:t>
+      </w:r>
+      <w:r>
+        <w:rPr>
+          <w:rFonts w:ascii="Arial" w:eastAsia="Times New Roman" w:hAnsi="Arial" w:cs="Arial"/>
+          <w:bCs/>
+          <w:sz w:val="20"/>
+          <w:szCs w:val="20"/>
+          <w:lang w:eastAsia="es-ES"/>
+        </w:rPr>
+        <w:t xml:space="preserve"> en caso de variar el giro manifestado, se hará acreedor a la clausura del local, sin reembolso de lo pagado</w:t>
+      </w:r>
+      <w:r>
+        <w:rPr>
+          <w:rFonts w:ascii="Arial" w:eastAsia="Times New Roman" w:hAnsi="Arial" w:cs="Arial"/>
+          <w:bCs/>
+          <w:sz w:val="20"/>
+          <w:szCs w:val="20"/>
+          <w:lang w:eastAsia="es-ES"/>
+        </w:rPr>
+        <w:t>. Pudiendo hacer uso de la energía eléctrica de solo dos electrodomésticos de bajo consumo, y en caso de utilizar equipos de mayor consumo, deberá cubrir un costo adicional por la adaptación de las conexiones necesarias.</w:t>
       </w:r>
     </w:p>
     <w:p>
@@ -1936,10 +2452,9 @@
         <w:spacing w:after="0" w:line="276" w:lineRule="auto"/>
         <w:jc w:val="both"/>
         <w:rPr>
-          <w:rFonts w:ascii="Arial" w:eastAsia="Times New Roman" w:hAnsi="Arial" w:cs="Arial"/>
-          <w:sz w:val="20"/>
-          <w:szCs w:val="20"/>
-          <w:lang w:val="es-ES" w:eastAsia="es-ES"/>
+          <w:rFonts w:ascii="Arial" w:eastAsia="Calibri" w:hAnsi="Arial" w:cs="Arial"/>
+          <w:sz w:val="20"/>
+          <w:szCs w:val="20"/>
         </w:rPr>
       </w:pPr>
     </w:p>
@@ -1960,174 +2475,9 @@
           <w:bCs/>
           <w:sz w:val="20"/>
           <w:szCs w:val="20"/>
-          <w:lang w:val="es-ES" w:eastAsia="es-ES"/>
-        </w:rPr>
-        <w:t>TERCER</w:t>
-      </w:r>
-      <w:r>
-        <w:rPr>
-          <w:rFonts w:ascii="Arial" w:eastAsia="Times New Roman" w:hAnsi="Arial" w:cs="Arial"/>
-          <w:b/>
-          <w:bCs/>
-          <w:sz w:val="20"/>
-          <w:szCs w:val="20"/>
-          <w:lang w:val="es-ES" w:eastAsia="es-ES"/>
-        </w:rPr>
-        <w:t>A.-</w:t>
-      </w:r>
-      <w:r>
-        <w:rPr>
-          <w:rFonts w:ascii="Arial" w:eastAsia="Times New Roman" w:hAnsi="Arial" w:cs="Arial"/>
-          <w:sz w:val="20"/>
-          <w:szCs w:val="20"/>
-          <w:lang w:val="es-ES" w:eastAsia="es-ES"/>
-        </w:rPr>
-        <w:t xml:space="preserve"> El </w:t>
-      </w:r>
-      <w:r>
-        <w:rPr>
-          <w:rFonts w:ascii="Arial" w:eastAsia="Calibri" w:hAnsi="Arial" w:cs="Arial"/>
-          <w:sz w:val="20"/>
-          <w:szCs w:val="20"/>
-        </w:rPr>
-        <w:t>“EXPOSITOR”</w:t>
-      </w:r>
-      <w:r>
-        <w:rPr>
-          <w:rFonts w:ascii="Arial" w:eastAsia="Calibri" w:hAnsi="Arial" w:cs="Arial"/>
-          <w:sz w:val="20"/>
-          <w:szCs w:val="20"/>
-        </w:rPr>
-        <w:t xml:space="preserve"> </w:t>
-      </w:r>
-      <w:r>
-        <w:rPr>
-          <w:rFonts w:ascii="Arial" w:eastAsia="Calibri" w:hAnsi="Arial" w:cs="Arial"/>
-          <w:sz w:val="20"/>
-          <w:szCs w:val="20"/>
-        </w:rPr>
-        <w:t xml:space="preserve">se obliga a pagar al “COMITÉ”, la cantidad de $_________________(Son: _________________________pesos ______/100 Moneda Nacional), más $________________________(Son: ____________________pesos ______/100 Moneda Nacional) cantidad correspondiente al impuesto al valor agregado, quedando como cantidad neta a pagar $__________________________ (Son:_____________________________________ pesos _____/100 Moneda Nacional) por concepto del local, </w:t>
-      </w:r>
-      <w:r>
-        <w:rPr>
-          <w:rFonts w:ascii="Arial" w:eastAsia="Calibri" w:hAnsi="Arial" w:cs="Arial"/>
-          <w:sz w:val="20"/>
-          <w:szCs w:val="20"/>
+          <w:lang w:eastAsia="es-ES"/>
         </w:rPr>
         <w:lastRenderedPageBreak/>
-        <w:t>stand o área</w:t>
-      </w:r>
-      <w:r>
-        <w:rPr>
-          <w:rFonts w:ascii="Arial" w:eastAsia="Calibri" w:hAnsi="Arial" w:cs="Arial"/>
-          <w:sz w:val="20"/>
-          <w:szCs w:val="20"/>
-        </w:rPr>
-        <w:t xml:space="preserve"> excedente</w:t>
-      </w:r>
-      <w:r>
-        <w:rPr>
-          <w:rFonts w:ascii="Arial" w:eastAsia="Calibri" w:hAnsi="Arial" w:cs="Arial"/>
-          <w:sz w:val="20"/>
-          <w:szCs w:val="20"/>
-        </w:rPr>
-        <w:t xml:space="preserve"> asignado según lo estipulado en la cláusula </w:t>
-      </w:r>
-      <w:r>
-        <w:rPr>
-          <w:rFonts w:ascii="Arial" w:eastAsia="Calibri" w:hAnsi="Arial" w:cs="Arial"/>
-          <w:sz w:val="20"/>
-          <w:szCs w:val="20"/>
-        </w:rPr>
-        <w:t>segunda</w:t>
-      </w:r>
-      <w:r>
-        <w:rPr>
-          <w:rFonts w:ascii="Arial" w:eastAsia="Calibri" w:hAnsi="Arial" w:cs="Arial"/>
-          <w:sz w:val="20"/>
-          <w:szCs w:val="20"/>
-        </w:rPr>
-        <w:t xml:space="preserve"> del presente Contrato</w:t>
-      </w:r>
-      <w:r>
-        <w:rPr>
-          <w:rFonts w:ascii="Arial" w:eastAsia="Calibri" w:hAnsi="Arial" w:cs="Arial"/>
-          <w:sz w:val="20"/>
-          <w:szCs w:val="20"/>
-        </w:rPr>
-        <w:t xml:space="preserve">. </w:t>
-      </w:r>
-      <w:r>
-        <w:rPr>
-          <w:rFonts w:ascii="Arial" w:eastAsia="Times New Roman" w:hAnsi="Arial" w:cs="Arial"/>
-          <w:bCs/>
-          <w:sz w:val="20"/>
-          <w:szCs w:val="20"/>
-          <w:lang w:eastAsia="es-ES"/>
-        </w:rPr>
-        <w:t xml:space="preserve">En el entendido </w:t>
-      </w:r>
-      <w:r>
-        <w:rPr>
-          <w:rFonts w:ascii="Arial" w:eastAsia="Times New Roman" w:hAnsi="Arial" w:cs="Arial"/>
-          <w:bCs/>
-          <w:sz w:val="20"/>
-          <w:szCs w:val="20"/>
-          <w:lang w:eastAsia="es-ES"/>
-        </w:rPr>
-        <w:t>que,</w:t>
-      </w:r>
-      <w:r>
-        <w:rPr>
-          <w:rFonts w:ascii="Arial" w:eastAsia="Times New Roman" w:hAnsi="Arial" w:cs="Arial"/>
-          <w:bCs/>
-          <w:sz w:val="20"/>
-          <w:szCs w:val="20"/>
-          <w:lang w:eastAsia="es-ES"/>
-        </w:rPr>
-        <w:t xml:space="preserve"> en caso de variar el giro manifestado, se hará acreedor a la clausura del local, sin reembolso de lo pagado</w:t>
-      </w:r>
-      <w:r>
-        <w:rPr>
-          <w:rFonts w:ascii="Arial" w:eastAsia="Times New Roman" w:hAnsi="Arial" w:cs="Arial"/>
-          <w:bCs/>
-          <w:sz w:val="20"/>
-          <w:szCs w:val="20"/>
-          <w:lang w:eastAsia="es-ES"/>
-        </w:rPr>
-        <w:t>. Pudiendo hacer uso de la energía eléctrica de solo dos electrodomésticos de bajo consumo, y en caso de utilizar equipos de mayor consumo, deberá cubrir un costo adicional por la adaptación de las conexiones necesarias.</w:t>
-      </w:r>
-    </w:p>
-    <w:p>
-      <w:pPr>
-        <w:spacing w:after="0" w:line="276" w:lineRule="auto"/>
-        <w:jc w:val="both"/>
-        <w:rPr>
-          <w:rFonts w:ascii="Arial" w:eastAsia="Calibri" w:hAnsi="Arial" w:cs="Arial"/>
-          <w:sz w:val="20"/>
-          <w:szCs w:val="20"/>
-        </w:rPr>
-      </w:pPr>
-    </w:p>
-    <w:p>
-      <w:pPr>
-        <w:spacing w:after="0" w:line="276" w:lineRule="auto"/>
-        <w:jc w:val="both"/>
-        <w:rPr>
-          <w:rFonts w:ascii="Arial" w:eastAsia="Calibri" w:hAnsi="Arial" w:cs="Arial"/>
-          <w:sz w:val="20"/>
-          <w:szCs w:val="20"/>
-        </w:rPr>
-      </w:pPr>
-      <w:r>
-        <w:rPr>
-          <w:rFonts w:ascii="Arial" w:eastAsia="Times New Roman" w:hAnsi="Arial" w:cs="Arial"/>
-          <w:b/>
-          <w:bCs/>
-          <w:sz w:val="20"/>
-          <w:szCs w:val="20"/>
-          <w:lang w:eastAsia="es-ES"/>
-        </w:rPr>
         <w:t>CUARTA</w:t>
       </w:r>
       <w:r>
@@ -3392,7 +3742,7 @@
           <w:u w:val="single"/>
           <w:lang w:val="es-ES" w:eastAsia="es-ES"/>
         </w:rPr>
-        <w:t>SR.________________________________</w:t>
+        <w:t>C</w:t>
       </w:r>
       <w:r>
         <w:rPr>
@@ -3403,6 +3753,255 @@
           <w:u w:val="single"/>
           <w:lang w:val="es-ES" w:eastAsia="es-ES"/>
         </w:rPr>
+        <w:t>.</w:t>
+      </w:r>
+      <w:r>
+        <w:rPr>
+          <w:rFonts w:ascii="Arial" w:eastAsia="Times New Roman" w:hAnsi="Arial" w:cs="Arial"/>
+          <w:b/>
+          <w:sz w:val="20"/>
+          <w:szCs w:val="20"/>
+          <w:u w:val="single"/>
+          <w:lang w:val="es-ES" w:eastAsia="es-ES"/>
+        </w:rPr>
+        <w:t xml:space="preserve"> &lt;name_user&gt; </w:t>
+      </w:r>
+      <w:r>
+        <w:rPr>
+          <w:rFonts w:ascii="Arial" w:eastAsia="Times New Roman" w:hAnsi="Arial" w:cs="Arial"/>
+          <w:sz w:val="20"/>
+          <w:szCs w:val="20"/>
+          <w:lang w:val="es-ES" w:eastAsia="es-ES"/>
+        </w:rPr>
+        <w:t xml:space="preserve">quien lo representará ante el </w:t>
+      </w:r>
+      <w:r>
+        <w:rPr>
+          <w:rFonts w:ascii="Arial" w:eastAsia="Times New Roman" w:hAnsi="Arial" w:cs="Arial"/>
+          <w:b/>
+          <w:sz w:val="20"/>
+          <w:szCs w:val="20"/>
+          <w:lang w:val="es-ES" w:eastAsia="es-ES"/>
+        </w:rPr>
+        <w:t>“COMITÉ “</w:t>
+      </w:r>
+      <w:r>
+        <w:rPr>
+          <w:rFonts w:ascii="Arial" w:eastAsia="Times New Roman" w:hAnsi="Arial" w:cs="Arial"/>
+          <w:sz w:val="20"/>
+          <w:szCs w:val="20"/>
+          <w:lang w:val="es-ES" w:eastAsia="es-ES"/>
+        </w:rPr>
+        <w:t>, y deberá estar presente durante el período de montaje, de la realización de la “FERIA TABASCO 202</w:t>
+      </w:r>
+      <w:r>
+        <w:rPr>
+          <w:rFonts w:ascii="Arial" w:eastAsia="Times New Roman" w:hAnsi="Arial" w:cs="Arial"/>
+          <w:sz w:val="20"/>
+          <w:szCs w:val="20"/>
+          <w:lang w:val="es-ES" w:eastAsia="es-ES"/>
+        </w:rPr>
+        <w:t>4</w:t>
+      </w:r>
+      <w:r>
+        <w:rPr>
+          <w:rFonts w:ascii="Arial" w:eastAsia="Times New Roman" w:hAnsi="Arial" w:cs="Arial"/>
+          <w:sz w:val="20"/>
+          <w:szCs w:val="20"/>
+          <w:lang w:val="es-ES" w:eastAsia="es-ES"/>
+        </w:rPr>
+        <w:t xml:space="preserve">” y desmontaje. De igual modo, el representante y las personas que estén en el local, stand o área asignado atendiendo a los visitantes, deberá contar con la preparación necesaria para atenderlos en forma adecuada y vestir en forma pulcra, portando el gafete de identificación proporcionado por el </w:t>
+      </w:r>
+      <w:r>
+        <w:rPr>
+          <w:rFonts w:ascii="Arial" w:eastAsia="Times New Roman" w:hAnsi="Arial" w:cs="Arial"/>
+          <w:b/>
+          <w:sz w:val="20"/>
+          <w:szCs w:val="20"/>
+          <w:lang w:val="es-ES" w:eastAsia="es-ES"/>
+        </w:rPr>
+        <w:t>“COMITÉ”.</w:t>
+      </w:r>
+    </w:p>
+    <w:p>
+      <w:pPr>
+        <w:spacing w:after="0" w:line="276" w:lineRule="auto"/>
+        <w:jc w:val="both"/>
+        <w:rPr>
+          <w:rFonts w:ascii="Arial" w:eastAsia="Times New Roman" w:hAnsi="Arial" w:cs="Arial"/>
+          <w:b/>
+          <w:sz w:val="20"/>
+          <w:szCs w:val="20"/>
+          <w:lang w:val="es-ES" w:eastAsia="es-ES"/>
+        </w:rPr>
+      </w:pPr>
+    </w:p>
+    <w:p>
+      <w:pPr>
+        <w:spacing w:after="0" w:line="276" w:lineRule="auto"/>
+        <w:jc w:val="both"/>
+        <w:rPr>
+          <w:rFonts w:ascii="Arial" w:eastAsia="Times New Roman" w:hAnsi="Arial" w:cs="Arial"/>
+          <w:sz w:val="20"/>
+          <w:szCs w:val="20"/>
+          <w:lang w:val="es-ES" w:eastAsia="es-ES"/>
+        </w:rPr>
+      </w:pPr>
+      <w:r>
+        <w:rPr>
+          <w:rFonts w:ascii="Arial" w:eastAsia="Times New Roman" w:hAnsi="Arial" w:cs="Arial"/>
+          <w:b/>
+          <w:sz w:val="20"/>
+          <w:szCs w:val="20"/>
+          <w:lang w:val="es-ES" w:eastAsia="es-ES"/>
+        </w:rPr>
+        <w:t xml:space="preserve">DÉCIMA </w:t>
+      </w:r>
+      <w:r>
+        <w:rPr>
+          <w:rFonts w:ascii="Arial" w:eastAsia="Times New Roman" w:hAnsi="Arial" w:cs="Arial"/>
+          <w:b/>
+          <w:sz w:val="20"/>
+          <w:szCs w:val="20"/>
+          <w:lang w:val="es-ES" w:eastAsia="es-ES"/>
+        </w:rPr>
+        <w:t>TERCERA. -</w:t>
+      </w:r>
+      <w:r>
+        <w:rPr>
+          <w:rFonts w:ascii="Arial" w:eastAsia="Times New Roman" w:hAnsi="Arial" w:cs="Arial"/>
+          <w:sz w:val="20"/>
+          <w:szCs w:val="20"/>
+          <w:lang w:val="es-ES" w:eastAsia="es-ES"/>
+        </w:rPr>
+        <w:t xml:space="preserve">  Los derechos que originan la celebración del presente contrato a favor del </w:t>
+      </w:r>
+      <w:r>
+        <w:rPr>
+          <w:rFonts w:ascii="Arial" w:eastAsia="Times New Roman" w:hAnsi="Arial" w:cs="Arial"/>
+          <w:b/>
+          <w:sz w:val="20"/>
+          <w:szCs w:val="20"/>
+          <w:lang w:val="es-ES" w:eastAsia="es-ES"/>
+        </w:rPr>
+        <w:t>“EXPOSITOR</w:t>
+      </w:r>
+      <w:r>
+        <w:rPr>
+          <w:rFonts w:ascii="Arial" w:eastAsia="Times New Roman" w:hAnsi="Arial" w:cs="Arial"/>
+          <w:b/>
+          <w:sz w:val="20"/>
+          <w:szCs w:val="20"/>
+          <w:lang w:val="es-ES" w:eastAsia="es-ES"/>
+        </w:rPr>
+        <w:t>”</w:t>
+      </w:r>
+      <w:r>
+        <w:rPr>
+          <w:rFonts w:ascii="Arial" w:eastAsia="Times New Roman" w:hAnsi="Arial" w:cs="Arial"/>
+          <w:b/>
+          <w:sz w:val="20"/>
+          <w:szCs w:val="20"/>
+          <w:lang w:val="es-ES" w:eastAsia="es-ES"/>
+        </w:rPr>
+        <w:t>,</w:t>
+      </w:r>
+      <w:r>
+        <w:rPr>
+          <w:rFonts w:ascii="Arial" w:eastAsia="Times New Roman" w:hAnsi="Arial" w:cs="Arial"/>
+          <w:sz w:val="20"/>
+          <w:szCs w:val="20"/>
+          <w:lang w:val="es-ES" w:eastAsia="es-ES"/>
+        </w:rPr>
+        <w:t xml:space="preserve"> no podrán ser cedidos a persona moral o física alguna, bajo pena de rescisión automática del Contrato por incumplimiento, sin necesidad de declaración judicial previa. Y como consecuencia, pagar</w:t>
+      </w:r>
+      <w:r>
+        <w:rPr>
+          <w:rFonts w:ascii="Arial" w:eastAsia="Times New Roman" w:hAnsi="Arial" w:cs="Arial"/>
+          <w:sz w:val="20"/>
+          <w:szCs w:val="20"/>
+          <w:lang w:val="es-ES" w:eastAsia="es-ES"/>
+        </w:rPr>
+        <w:t>á</w:t>
+      </w:r>
+      <w:r>
+        <w:rPr>
+          <w:rFonts w:ascii="Arial" w:eastAsia="Times New Roman" w:hAnsi="Arial" w:cs="Arial"/>
+          <w:sz w:val="20"/>
+          <w:szCs w:val="20"/>
+          <w:lang w:val="es-ES" w:eastAsia="es-ES"/>
+        </w:rPr>
+        <w:t xml:space="preserve"> como penalización </w:t>
+      </w:r>
+      <w:r>
+        <w:rPr>
+          <w:rFonts w:ascii="Arial" w:hAnsi="Arial" w:cs="Arial"/>
+          <w:sz w:val="20"/>
+          <w:szCs w:val="20"/>
+        </w:rPr>
+        <w:t>a favor DEL COMITÉ UN 25% (VEINTICINCO POR CIENTO) DEL VALOR TOTAL DEL PRESENTE CONTRATO</w:t>
+      </w:r>
+      <w:r>
+        <w:rPr>
+          <w:rFonts w:ascii="Arial" w:eastAsia="Times New Roman" w:hAnsi="Arial" w:cs="Arial"/>
+          <w:sz w:val="20"/>
+          <w:szCs w:val="20"/>
+          <w:lang w:val="es-ES" w:eastAsia="es-ES"/>
+        </w:rPr>
+        <w:t>.</w:t>
+      </w:r>
+    </w:p>
+    <w:p>
+      <w:pPr>
+        <w:spacing w:after="0" w:line="276" w:lineRule="auto"/>
+        <w:jc w:val="both"/>
+        <w:rPr>
+          <w:rFonts w:ascii="Arial" w:eastAsia="Times New Roman" w:hAnsi="Arial" w:cs="Arial"/>
+          <w:sz w:val="20"/>
+          <w:szCs w:val="20"/>
+          <w:lang w:val="es-ES" w:eastAsia="es-ES"/>
+        </w:rPr>
+      </w:pPr>
+    </w:p>
+    <w:p>
+      <w:pPr>
+        <w:spacing w:after="0" w:line="276" w:lineRule="auto"/>
+        <w:jc w:val="both"/>
+        <w:rPr>
+          <w:rFonts w:ascii="Arial" w:eastAsia="Times New Roman" w:hAnsi="Arial" w:cs="Arial"/>
+          <w:sz w:val="20"/>
+          <w:szCs w:val="20"/>
+          <w:lang w:val="es-ES" w:eastAsia="es-ES"/>
+        </w:rPr>
+      </w:pPr>
+      <w:r>
+        <w:rPr>
+          <w:rFonts w:ascii="Arial" w:eastAsia="Times New Roman" w:hAnsi="Arial" w:cs="Arial"/>
+          <w:b/>
+          <w:sz w:val="20"/>
+          <w:szCs w:val="20"/>
+          <w:lang w:val="es-ES" w:eastAsia="es-ES"/>
+        </w:rPr>
+        <w:t xml:space="preserve">DÉCIMA </w:t>
+      </w:r>
+      <w:r>
+        <w:rPr>
+          <w:rFonts w:ascii="Arial" w:eastAsia="Times New Roman" w:hAnsi="Arial" w:cs="Arial"/>
+          <w:b/>
+          <w:sz w:val="20"/>
+          <w:szCs w:val="20"/>
+          <w:lang w:val="es-ES" w:eastAsia="es-ES"/>
+        </w:rPr>
+        <w:t>CUARTA. -</w:t>
+      </w:r>
+      <w:r>
+        <w:rPr>
+          <w:rFonts w:ascii="Arial" w:eastAsia="Times New Roman" w:hAnsi="Arial" w:cs="Arial"/>
+          <w:b/>
+          <w:sz w:val="20"/>
+          <w:szCs w:val="20"/>
+          <w:lang w:val="es-ES" w:eastAsia="es-ES"/>
+        </w:rPr>
         <w:t xml:space="preserve"> </w:t>
       </w:r>
       <w:r>
@@ -3412,26 +4011,147 @@
           <w:szCs w:val="20"/>
           <w:lang w:val="es-ES" w:eastAsia="es-ES"/>
         </w:rPr>
-        <w:t xml:space="preserve">quien lo representará ante el </w:t>
-      </w:r>
-      <w:r>
-        <w:rPr>
-          <w:rFonts w:ascii="Arial" w:eastAsia="Times New Roman" w:hAnsi="Arial" w:cs="Arial"/>
-          <w:b/>
-          <w:sz w:val="20"/>
-          <w:szCs w:val="20"/>
-          <w:lang w:val="es-ES" w:eastAsia="es-ES"/>
-        </w:rPr>
-        <w:t>“COMITÉ “</w:t>
-      </w:r>
-      <w:r>
-        <w:rPr>
-          <w:rFonts w:ascii="Arial" w:eastAsia="Times New Roman" w:hAnsi="Arial" w:cs="Arial"/>
-          <w:sz w:val="20"/>
-          <w:szCs w:val="20"/>
-          <w:lang w:val="es-ES" w:eastAsia="es-ES"/>
-        </w:rPr>
-        <w:t>, y deberá estar presente durante el período de montaje, de la realización de la “FERIA TABASCO 202</w:t>
+        <w:t xml:space="preserve">Cualquier impuesto que se derive de la venta de productos, artículos y/o servicios que realice el </w:t>
+      </w:r>
+      <w:r>
+        <w:rPr>
+          <w:rFonts w:ascii="Arial" w:eastAsia="Times New Roman" w:hAnsi="Arial" w:cs="Arial"/>
+          <w:b/>
+          <w:sz w:val="20"/>
+          <w:szCs w:val="20"/>
+          <w:lang w:val="es-ES" w:eastAsia="es-ES"/>
+        </w:rPr>
+        <w:t>“EXPOSITOR “</w:t>
+      </w:r>
+      <w:r>
+        <w:rPr>
+          <w:rFonts w:ascii="Arial" w:eastAsia="Times New Roman" w:hAnsi="Arial" w:cs="Arial"/>
+          <w:sz w:val="20"/>
+          <w:szCs w:val="20"/>
+          <w:lang w:val="es-ES" w:eastAsia="es-ES"/>
+        </w:rPr>
+        <w:t xml:space="preserve">durante la realización de “FERIA TABASCO” deberá ser pagado </w:t>
+      </w:r>
+      <w:r>
+        <w:rPr>
+          <w:rFonts w:ascii="Arial" w:eastAsia="Times New Roman" w:hAnsi="Arial" w:cs="Arial"/>
+          <w:sz w:val="20"/>
+          <w:szCs w:val="20"/>
+          <w:lang w:val="es-ES" w:eastAsia="es-ES"/>
+        </w:rPr>
+        <w:t>por</w:t>
+      </w:r>
+      <w:r>
+        <w:rPr>
+          <w:rFonts w:ascii="Arial" w:eastAsia="Times New Roman" w:hAnsi="Arial" w:cs="Arial"/>
+          <w:sz w:val="20"/>
+          <w:szCs w:val="20"/>
+          <w:lang w:val="es-ES" w:eastAsia="es-ES"/>
+        </w:rPr>
+        <w:t xml:space="preserve"> cuenta del </w:t>
+      </w:r>
+      <w:r>
+        <w:rPr>
+          <w:rFonts w:ascii="Arial" w:eastAsia="Times New Roman" w:hAnsi="Arial" w:cs="Arial"/>
+          <w:b/>
+          <w:sz w:val="20"/>
+          <w:szCs w:val="20"/>
+          <w:lang w:val="es-ES" w:eastAsia="es-ES"/>
+        </w:rPr>
+        <w:t>“EXPOSITOR”.</w:t>
+      </w:r>
+      <w:r>
+        <w:rPr>
+          <w:rFonts w:ascii="Arial" w:eastAsia="Times New Roman" w:hAnsi="Arial" w:cs="Arial"/>
+          <w:sz w:val="20"/>
+          <w:szCs w:val="20"/>
+          <w:lang w:val="es-ES" w:eastAsia="es-ES"/>
+        </w:rPr>
+        <w:t xml:space="preserve"> </w:t>
+      </w:r>
+    </w:p>
+    <w:p>
+      <w:pPr>
+        <w:spacing w:after="0" w:line="276" w:lineRule="auto"/>
+        <w:jc w:val="both"/>
+        <w:rPr>
+          <w:rFonts w:ascii="Arial" w:eastAsia="Times New Roman" w:hAnsi="Arial" w:cs="Arial"/>
+          <w:b/>
+          <w:sz w:val="20"/>
+          <w:szCs w:val="20"/>
+          <w:lang w:val="es-ES_tradnl" w:eastAsia="es-ES"/>
+        </w:rPr>
+      </w:pPr>
+    </w:p>
+    <w:p>
+      <w:pPr>
+        <w:spacing w:after="0" w:line="276" w:lineRule="auto"/>
+        <w:jc w:val="both"/>
+        <w:rPr>
+          <w:rFonts w:ascii="Arial" w:eastAsia="Times New Roman" w:hAnsi="Arial" w:cs="Arial"/>
+          <w:sz w:val="20"/>
+          <w:szCs w:val="20"/>
+          <w:lang w:val="es-ES" w:eastAsia="es-ES"/>
+        </w:rPr>
+      </w:pPr>
+      <w:r>
+        <w:rPr>
+          <w:rFonts w:ascii="Arial" w:eastAsia="Times New Roman" w:hAnsi="Arial" w:cs="Arial"/>
+          <w:b/>
+          <w:sz w:val="20"/>
+          <w:szCs w:val="20"/>
+          <w:lang w:val="es-ES_tradnl" w:eastAsia="es-ES"/>
+        </w:rPr>
+        <w:lastRenderedPageBreak/>
+        <w:t xml:space="preserve">DÉCIMA </w:t>
+      </w:r>
+      <w:r>
+        <w:rPr>
+          <w:rFonts w:ascii="Arial" w:eastAsia="Times New Roman" w:hAnsi="Arial" w:cs="Arial"/>
+          <w:b/>
+          <w:sz w:val="20"/>
+          <w:szCs w:val="20"/>
+          <w:lang w:val="es-ES_tradnl" w:eastAsia="es-ES"/>
+        </w:rPr>
+        <w:t>QUINTA. -</w:t>
+      </w:r>
+      <w:r>
+        <w:rPr>
+          <w:rFonts w:ascii="Arial" w:eastAsia="Times New Roman" w:hAnsi="Arial" w:cs="Arial"/>
+          <w:b/>
+          <w:sz w:val="20"/>
+          <w:szCs w:val="20"/>
+          <w:lang w:val="es-ES_tradnl" w:eastAsia="es-ES"/>
+        </w:rPr>
+        <w:t xml:space="preserve"> </w:t>
+      </w:r>
+      <w:r>
+        <w:rPr>
+          <w:rFonts w:ascii="Arial" w:eastAsia="Times New Roman" w:hAnsi="Arial" w:cs="Arial"/>
+          <w:sz w:val="20"/>
+          <w:szCs w:val="20"/>
+          <w:lang w:val="es-ES" w:eastAsia="es-ES"/>
+        </w:rPr>
+        <w:t>EL</w:t>
+      </w:r>
+      <w:r>
+        <w:rPr>
+          <w:rFonts w:ascii="Arial" w:eastAsia="Times New Roman" w:hAnsi="Arial" w:cs="Arial"/>
+          <w:b/>
+          <w:sz w:val="20"/>
+          <w:szCs w:val="20"/>
+          <w:lang w:val="es-ES" w:eastAsia="es-ES"/>
+        </w:rPr>
+        <w:t xml:space="preserve"> “EXPOSITOR” </w:t>
+      </w:r>
+      <w:r>
+        <w:rPr>
+          <w:rFonts w:ascii="Arial" w:eastAsia="Times New Roman" w:hAnsi="Arial" w:cs="Arial"/>
+          <w:sz w:val="20"/>
+          <w:szCs w:val="20"/>
+          <w:lang w:val="es-ES" w:eastAsia="es-ES"/>
+        </w:rPr>
+        <w:t>se obliga a realizar ante las dependencias municipales, estatales y federales que correspondan, los trámites, pagos y cumplimiento de los requisitos que deriven de su participación en la “FERIA TABASCO 202</w:t>
       </w:r>
       <w:r>
         <w:rPr>
@@ -3449,17 +4169,16 @@
           <w:szCs w:val="20"/>
           <w:lang w:val="es-ES" w:eastAsia="es-ES"/>
         </w:rPr>
-        <w:t xml:space="preserve">” y desmontaje. De igual modo, el representante y las personas que estén en el local, stand o área asignado atendiendo a los visitantes, deberá contar con la preparación necesaria para atenderlos en forma adecuada y vestir en forma pulcra, portando el gafete de identificación proporcionado por el </w:t>
-      </w:r>
-      <w:r>
-        <w:rPr>
-          <w:rFonts w:ascii="Arial" w:eastAsia="Times New Roman" w:hAnsi="Arial" w:cs="Arial"/>
-          <w:b/>
-          <w:sz w:val="20"/>
-          <w:szCs w:val="20"/>
-          <w:lang w:val="es-ES" w:eastAsia="es-ES"/>
-        </w:rPr>
-        <w:t>“COMITÉ”.</w:t>
+        <w:t>”.</w:t>
+      </w:r>
+      <w:r>
+        <w:rPr>
+          <w:rFonts w:ascii="Arial" w:eastAsia="Times New Roman" w:hAnsi="Arial" w:cs="Arial"/>
+          <w:sz w:val="20"/>
+          <w:szCs w:val="20"/>
+          <w:lang w:val="es-ES" w:eastAsia="es-ES"/>
+        </w:rPr>
+        <w:t xml:space="preserve"> Así como a participar en las capacitaciones o asesoramientos de las dependencias estatales como PROFECO, SALUD Y BIENESTAR. EN BIEN DEL BUEN FUNCIONAMIENTO, DESARROLLO  Y OPERACIÓN DE LA FERIA TABASCO 2024.</w:t>
       </w:r>
     </w:p>
     <w:p>
@@ -3481,6 +4200,9 @@
         <w:jc w:val="both"/>
         <w:rPr>
           <w:rFonts w:ascii="Arial" w:eastAsia="Times New Roman" w:hAnsi="Arial" w:cs="Arial"/>
+          <w:b/>
+          <w:bCs/>
+          <w:color w:val="FF0000"/>
           <w:sz w:val="20"/>
           <w:szCs w:val="20"/>
           <w:lang w:val="es-ES" w:eastAsia="es-ES"/>
@@ -3504,90 +4226,144 @@
           <w:szCs w:val="20"/>
           <w:lang w:val="es-ES" w:eastAsia="es-ES"/>
         </w:rPr>
-        <w:t>TERCERA. -</w:t>
-      </w:r>
-      <w:r>
-        <w:rPr>
-          <w:rFonts w:ascii="Arial" w:eastAsia="Times New Roman" w:hAnsi="Arial" w:cs="Arial"/>
-          <w:sz w:val="20"/>
-          <w:szCs w:val="20"/>
-          <w:lang w:val="es-ES" w:eastAsia="es-ES"/>
-        </w:rPr>
-        <w:t xml:space="preserve">  Los derechos que originan la celebración del presente contrato a favor del </w:t>
-      </w:r>
-      <w:r>
-        <w:rPr>
-          <w:rFonts w:ascii="Arial" w:eastAsia="Times New Roman" w:hAnsi="Arial" w:cs="Arial"/>
-          <w:b/>
-          <w:sz w:val="20"/>
-          <w:szCs w:val="20"/>
-          <w:lang w:val="es-ES" w:eastAsia="es-ES"/>
-        </w:rPr>
-        <w:t>“EXPOSITOR</w:t>
-      </w:r>
-      <w:r>
-        <w:rPr>
-          <w:rFonts w:ascii="Arial" w:eastAsia="Times New Roman" w:hAnsi="Arial" w:cs="Arial"/>
-          <w:b/>
-          <w:sz w:val="20"/>
-          <w:szCs w:val="20"/>
-          <w:lang w:val="es-ES" w:eastAsia="es-ES"/>
-        </w:rPr>
-        <w:t>”</w:t>
-      </w:r>
-      <w:r>
-        <w:rPr>
-          <w:rFonts w:ascii="Arial" w:eastAsia="Times New Roman" w:hAnsi="Arial" w:cs="Arial"/>
-          <w:b/>
-          <w:sz w:val="20"/>
-          <w:szCs w:val="20"/>
-          <w:lang w:val="es-ES" w:eastAsia="es-ES"/>
-        </w:rPr>
-        <w:t>,</w:t>
-      </w:r>
-      <w:r>
-        <w:rPr>
-          <w:rFonts w:ascii="Arial" w:eastAsia="Times New Roman" w:hAnsi="Arial" w:cs="Arial"/>
-          <w:sz w:val="20"/>
-          <w:szCs w:val="20"/>
-          <w:lang w:val="es-ES" w:eastAsia="es-ES"/>
-        </w:rPr>
-        <w:t xml:space="preserve"> no podrán ser cedidos a persona moral o física alguna, bajo pena de rescisión automática del Contrato por incumplimiento, sin necesidad de declaración judicial previa. Y como consecuencia, pagar</w:t>
-      </w:r>
-      <w:r>
-        <w:rPr>
-          <w:rFonts w:ascii="Arial" w:eastAsia="Times New Roman" w:hAnsi="Arial" w:cs="Arial"/>
-          <w:sz w:val="20"/>
-          <w:szCs w:val="20"/>
-          <w:lang w:val="es-ES" w:eastAsia="es-ES"/>
-        </w:rPr>
-        <w:t>á</w:t>
-      </w:r>
-      <w:r>
-        <w:rPr>
-          <w:rFonts w:ascii="Arial" w:eastAsia="Times New Roman" w:hAnsi="Arial" w:cs="Arial"/>
-          <w:sz w:val="20"/>
-          <w:szCs w:val="20"/>
-          <w:lang w:val="es-ES" w:eastAsia="es-ES"/>
-        </w:rPr>
-        <w:t xml:space="preserve"> como penalización </w:t>
-      </w:r>
-      <w:r>
-        <w:rPr>
-          <w:rFonts w:ascii="Arial" w:hAnsi="Arial" w:cs="Arial"/>
-          <w:sz w:val="20"/>
-          <w:szCs w:val="20"/>
-        </w:rPr>
-        <w:t>a favor DEL COMITÉ UN 25% (VEINTICINCO POR CIENTO) DEL VALOR TOTAL DEL PRESENTE CONTRATO</w:t>
-      </w:r>
-      <w:r>
-        <w:rPr>
-          <w:rFonts w:ascii="Arial" w:eastAsia="Times New Roman" w:hAnsi="Arial" w:cs="Arial"/>
-          <w:sz w:val="20"/>
-          <w:szCs w:val="20"/>
-          <w:lang w:val="es-ES" w:eastAsia="es-ES"/>
-        </w:rPr>
-        <w:t>.</w:t>
+        <w:t>SEXTA. -</w:t>
+      </w:r>
+      <w:r>
+        <w:rPr>
+          <w:rFonts w:ascii="Arial" w:eastAsia="Times New Roman" w:hAnsi="Arial" w:cs="Arial"/>
+          <w:b/>
+          <w:sz w:val="20"/>
+          <w:szCs w:val="20"/>
+          <w:lang w:val="es-ES" w:eastAsia="es-ES"/>
+        </w:rPr>
+        <w:t xml:space="preserve"> </w:t>
+      </w:r>
+      <w:r>
+        <w:rPr>
+          <w:rFonts w:ascii="Arial" w:eastAsia="Times New Roman" w:hAnsi="Arial" w:cs="Arial"/>
+          <w:sz w:val="20"/>
+          <w:szCs w:val="20"/>
+          <w:lang w:val="es-ES" w:eastAsia="es-ES"/>
+        </w:rPr>
+        <w:t>El</w:t>
+      </w:r>
+      <w:r>
+        <w:rPr>
+          <w:rFonts w:ascii="Arial" w:eastAsia="Times New Roman" w:hAnsi="Arial" w:cs="Arial"/>
+          <w:b/>
+          <w:sz w:val="20"/>
+          <w:szCs w:val="20"/>
+          <w:lang w:val="es-ES" w:eastAsia="es-ES"/>
+        </w:rPr>
+        <w:t xml:space="preserve"> “EXPOSITOR” </w:t>
+      </w:r>
+      <w:r>
+        <w:rPr>
+          <w:rFonts w:ascii="Arial" w:eastAsia="Times New Roman" w:hAnsi="Arial" w:cs="Arial"/>
+          <w:sz w:val="20"/>
+          <w:szCs w:val="20"/>
+          <w:lang w:val="es-ES" w:eastAsia="es-ES"/>
+        </w:rPr>
+        <w:t xml:space="preserve">se obliga a respetar los reglamentos y lineamientos establecidos por EL COMITÉ, mismos que están publicados </w:t>
+      </w:r>
+      <w:r>
+        <w:rPr>
+          <w:rFonts w:ascii="Arial" w:eastAsia="Times New Roman" w:hAnsi="Arial" w:cs="Arial"/>
+          <w:sz w:val="20"/>
+          <w:szCs w:val="20"/>
+          <w:lang w:eastAsia="es-ES"/>
+        </w:rPr>
+        <w:t xml:space="preserve">en la página oﬁcial de la Feria </w:t>
+      </w:r>
+      <w:r>
+        <w:rPr>
+          <w:rFonts w:ascii="Arial" w:eastAsia="Times New Roman" w:hAnsi="Arial" w:cs="Arial"/>
+          <w:sz w:val="20"/>
+          <w:szCs w:val="20"/>
+          <w:lang w:eastAsia="es-ES"/>
+        </w:rPr>
+        <w:t>Tabasco; feriatabasco.com.mx</w:t>
+      </w:r>
+      <w:r>
+        <w:rPr>
+          <w:rFonts w:ascii="Arial" w:hAnsi="Arial" w:cs="Arial"/>
+          <w:sz w:val="20"/>
+          <w:szCs w:val="20"/>
+        </w:rPr>
+        <w:t xml:space="preserve">, </w:t>
+      </w:r>
+      <w:r>
+        <w:rPr>
+          <w:rFonts w:ascii="Arial" w:eastAsia="Times New Roman" w:hAnsi="Arial" w:cs="Arial"/>
+          <w:sz w:val="20"/>
+          <w:szCs w:val="20"/>
+          <w:lang w:eastAsia="es-ES"/>
+        </w:rPr>
+        <w:t>así como</w:t>
+      </w:r>
+      <w:r>
+        <w:rPr>
+          <w:rFonts w:ascii="Arial" w:eastAsia="Times New Roman" w:hAnsi="Arial" w:cs="Arial"/>
+          <w:sz w:val="20"/>
+          <w:szCs w:val="20"/>
+          <w:lang w:val="es-ES" w:eastAsia="es-ES"/>
+        </w:rPr>
+        <w:t xml:space="preserve"> los contratos de patrocinio y/o presencia de marca y/o preferencia de marca, celebrados por el “</w:t>
+      </w:r>
+      <w:r>
+        <w:rPr>
+          <w:rFonts w:ascii="Arial" w:eastAsia="Times New Roman" w:hAnsi="Arial" w:cs="Arial"/>
+          <w:b/>
+          <w:sz w:val="20"/>
+          <w:szCs w:val="20"/>
+          <w:lang w:val="es-ES" w:eastAsia="es-ES"/>
+        </w:rPr>
+        <w:t xml:space="preserve">COMITÉ” </w:t>
+      </w:r>
+      <w:r>
+        <w:rPr>
+          <w:rFonts w:ascii="Arial" w:eastAsia="Times New Roman" w:hAnsi="Arial" w:cs="Arial"/>
+          <w:sz w:val="20"/>
+          <w:szCs w:val="20"/>
+          <w:lang w:val="es-ES" w:eastAsia="es-ES"/>
+        </w:rPr>
+        <w:t xml:space="preserve">con empresas cerveceras y de bebidas </w:t>
+      </w:r>
+      <w:r>
+        <w:rPr>
+          <w:rFonts w:ascii="Arial" w:eastAsia="Times New Roman" w:hAnsi="Arial" w:cs="Arial"/>
+          <w:sz w:val="20"/>
+          <w:szCs w:val="20"/>
+          <w:lang w:val="es-ES" w:eastAsia="es-ES"/>
+        </w:rPr>
+        <w:t xml:space="preserve">embotelladas, </w:t>
+      </w:r>
+      <w:r>
+        <w:rPr>
+          <w:rFonts w:ascii="Arial" w:eastAsia="Times New Roman" w:hAnsi="Arial" w:cs="Arial"/>
+          <w:sz w:val="20"/>
+          <w:szCs w:val="20"/>
+          <w:lang w:val="es-ES" w:eastAsia="es-ES"/>
+        </w:rPr>
+        <w:t>respecto al consumo y venta de los mismos. De los cuales se hace sabedor y manifiesta expresamente tener conocimiento a la firma del presente contrato</w:t>
+      </w:r>
+      <w:r>
+        <w:rPr>
+          <w:rFonts w:ascii="Arial" w:eastAsia="Times New Roman" w:hAnsi="Arial" w:cs="Arial"/>
+          <w:sz w:val="20"/>
+          <w:szCs w:val="20"/>
+          <w:lang w:val="es-ES" w:eastAsia="es-ES"/>
+        </w:rPr>
+        <w:t xml:space="preserve">. EN EL ENTENDIDO QUE LOS PRODUCTOS CON EXCLUSIVIDAD, SERÁN ADQUIRIDOS DIRECTAMENTE CON DICHAS EMPRESAS DENTRO DEL PARQUE DE FERIA. LAS CUALES SE RELACIONAN EN EL ANEXO </w:t>
+      </w:r>
+      <w:r>
+        <w:rPr>
+          <w:rFonts w:ascii="Arial" w:eastAsia="Times New Roman" w:hAnsi="Arial" w:cs="Arial"/>
+          <w:sz w:val="20"/>
+          <w:szCs w:val="20"/>
+          <w:lang w:val="es-ES" w:eastAsia="es-ES"/>
+        </w:rPr>
+        <w:t>NUMERO DOS.</w:t>
       </w:r>
     </w:p>
     <w:p>
@@ -3596,6 +4372,7 @@
         <w:jc w:val="both"/>
         <w:rPr>
           <w:rFonts w:ascii="Arial" w:eastAsia="Times New Roman" w:hAnsi="Arial" w:cs="Arial"/>
+          <w:b/>
           <w:sz w:val="20"/>
           <w:szCs w:val="20"/>
           <w:lang w:val="es-ES" w:eastAsia="es-ES"/>
@@ -3613,6 +4390,7 @@
           <w:lang w:val="es-ES" w:eastAsia="es-ES"/>
         </w:rPr>
       </w:pPr>
+      <w:bookmarkStart w:id="13" w:name="_Hlk125390333"/>
       <w:r>
         <w:rPr>
           <w:rFonts w:ascii="Arial" w:eastAsia="Times New Roman" w:hAnsi="Arial" w:cs="Arial"/>
@@ -3623,15 +4401,16 @@
         </w:rPr>
         <w:t xml:space="preserve">DÉCIMA </w:t>
       </w:r>
-      <w:r>
-        <w:rPr>
-          <w:rFonts w:ascii="Arial" w:eastAsia="Times New Roman" w:hAnsi="Arial" w:cs="Arial"/>
-          <w:b/>
-          <w:sz w:val="20"/>
-          <w:szCs w:val="20"/>
-          <w:lang w:val="es-ES" w:eastAsia="es-ES"/>
-        </w:rPr>
-        <w:t>CUARTA. -</w:t>
+      <w:bookmarkStart w:id="14" w:name="_Hlk125377321"/>
+      <w:r>
+        <w:rPr>
+          <w:rFonts w:ascii="Arial" w:eastAsia="Times New Roman" w:hAnsi="Arial" w:cs="Arial"/>
+          <w:b/>
+          <w:sz w:val="20"/>
+          <w:szCs w:val="20"/>
+          <w:lang w:val="es-ES" w:eastAsia="es-ES"/>
+        </w:rPr>
+        <w:t>SÉPTIMA. -</w:t>
       </w:r>
       <w:r>
         <w:rPr>
@@ -3650,63 +4429,26 @@
           <w:szCs w:val="20"/>
           <w:lang w:val="es-ES" w:eastAsia="es-ES"/>
         </w:rPr>
-        <w:t xml:space="preserve">Cualquier impuesto que se derive de la venta de productos, artículos y/o servicios que realice el </w:t>
-      </w:r>
-      <w:r>
-        <w:rPr>
-          <w:rFonts w:ascii="Arial" w:eastAsia="Times New Roman" w:hAnsi="Arial" w:cs="Arial"/>
-          <w:b/>
-          <w:sz w:val="20"/>
-          <w:szCs w:val="20"/>
-          <w:lang w:val="es-ES" w:eastAsia="es-ES"/>
-        </w:rPr>
-        <w:t>“EXPOSITOR “</w:t>
-      </w:r>
-      <w:r>
-        <w:rPr>
-          <w:rFonts w:ascii="Arial" w:eastAsia="Times New Roman" w:hAnsi="Arial" w:cs="Arial"/>
-          <w:sz w:val="20"/>
-          <w:szCs w:val="20"/>
-          <w:lang w:val="es-ES" w:eastAsia="es-ES"/>
-        </w:rPr>
-        <w:t xml:space="preserve">durante la realización de “FERIA TABASCO” deberá ser pagado </w:t>
-      </w:r>
-      <w:r>
-        <w:rPr>
-          <w:rFonts w:ascii="Arial" w:eastAsia="Times New Roman" w:hAnsi="Arial" w:cs="Arial"/>
-          <w:sz w:val="20"/>
-          <w:szCs w:val="20"/>
-          <w:lang w:val="es-ES" w:eastAsia="es-ES"/>
-        </w:rPr>
-        <w:t>por</w:t>
-      </w:r>
-      <w:r>
-        <w:rPr>
-          <w:rFonts w:ascii="Arial" w:eastAsia="Times New Roman" w:hAnsi="Arial" w:cs="Arial"/>
-          <w:sz w:val="20"/>
-          <w:szCs w:val="20"/>
-          <w:lang w:val="es-ES" w:eastAsia="es-ES"/>
-        </w:rPr>
-        <w:t xml:space="preserve"> cuenta del </w:t>
-      </w:r>
-      <w:r>
-        <w:rPr>
-          <w:rFonts w:ascii="Arial" w:eastAsia="Times New Roman" w:hAnsi="Arial" w:cs="Arial"/>
-          <w:b/>
-          <w:sz w:val="20"/>
-          <w:szCs w:val="20"/>
-          <w:lang w:val="es-ES" w:eastAsia="es-ES"/>
-        </w:rPr>
-        <w:t>“EXPOSITOR”.</w:t>
-      </w:r>
-      <w:r>
-        <w:rPr>
-          <w:rFonts w:ascii="Arial" w:eastAsia="Times New Roman" w:hAnsi="Arial" w:cs="Arial"/>
-          <w:sz w:val="20"/>
-          <w:szCs w:val="20"/>
-          <w:lang w:val="es-ES" w:eastAsia="es-ES"/>
-        </w:rPr>
-        <w:t xml:space="preserve"> </w:t>
+        <w:t xml:space="preserve">El </w:t>
+      </w:r>
+      <w:r>
+        <w:rPr>
+          <w:rFonts w:ascii="Arial" w:eastAsia="Times New Roman" w:hAnsi="Arial" w:cs="Arial"/>
+          <w:b/>
+          <w:sz w:val="20"/>
+          <w:szCs w:val="20"/>
+          <w:lang w:val="es-ES" w:eastAsia="es-ES"/>
+        </w:rPr>
+        <w:t xml:space="preserve">“EXPOSITOR” </w:t>
+      </w:r>
+      <w:r>
+        <w:rPr>
+          <w:rFonts w:ascii="Arial" w:eastAsia="Times New Roman" w:hAnsi="Arial" w:cs="Arial"/>
+          <w:sz w:val="20"/>
+          <w:szCs w:val="20"/>
+          <w:lang w:val="es-ES" w:eastAsia="es-ES"/>
+        </w:rPr>
+        <w:t xml:space="preserve">manifiesta su obligación de, en su caso, contar con los permisos, autorizaciones, licencias u otro documento que requiera autorización por parte de la Secretaría de Bienestar, Sustentabilidad y Cambio Climático, así como de las demás autoridades que por su ámbito competencial sea necesario para la operación del giro o actividad que se desarrolle en local, stand, o área asignada en el presente contrato.  </w:t>
       </w:r>
     </w:p>
     <w:p>
@@ -3715,10 +4457,9 @@
         <w:jc w:val="both"/>
         <w:rPr>
           <w:rFonts w:ascii="Arial" w:eastAsia="Times New Roman" w:hAnsi="Arial" w:cs="Arial"/>
-          <w:b/>
-          <w:sz w:val="20"/>
-          <w:szCs w:val="20"/>
-          <w:lang w:val="es-ES_tradnl" w:eastAsia="es-ES"/>
+          <w:sz w:val="20"/>
+          <w:szCs w:val="20"/>
+          <w:lang w:val="es-ES" w:eastAsia="es-ES"/>
         </w:rPr>
       </w:pPr>
     </w:p>
@@ -3736,358 +4477,11 @@
       <w:r>
         <w:rPr>
           <w:rFonts w:ascii="Arial" w:eastAsia="Times New Roman" w:hAnsi="Arial" w:cs="Arial"/>
-          <w:b/>
-          <w:sz w:val="20"/>
-          <w:szCs w:val="20"/>
-          <w:lang w:val="es-ES_tradnl" w:eastAsia="es-ES"/>
-        </w:rPr>
-        <w:t xml:space="preserve">DÉCIMA </w:t>
-      </w:r>
-      <w:r>
-        <w:rPr>
-          <w:rFonts w:ascii="Arial" w:eastAsia="Times New Roman" w:hAnsi="Arial" w:cs="Arial"/>
-          <w:b/>
-          <w:sz w:val="20"/>
-          <w:szCs w:val="20"/>
-          <w:lang w:val="es-ES_tradnl" w:eastAsia="es-ES"/>
-        </w:rPr>
-        <w:t>QUINTA. -</w:t>
-      </w:r>
-      <w:r>
-        <w:rPr>
-          <w:rFonts w:ascii="Arial" w:eastAsia="Times New Roman" w:hAnsi="Arial" w:cs="Arial"/>
-          <w:b/>
-          <w:sz w:val="20"/>
-          <w:szCs w:val="20"/>
-          <w:lang w:val="es-ES_tradnl" w:eastAsia="es-ES"/>
-        </w:rPr>
-        <w:t xml:space="preserve"> </w:t>
-      </w:r>
-      <w:r>
-        <w:rPr>
-          <w:rFonts w:ascii="Arial" w:eastAsia="Times New Roman" w:hAnsi="Arial" w:cs="Arial"/>
-          <w:sz w:val="20"/>
-          <w:szCs w:val="20"/>
-          <w:lang w:val="es-ES" w:eastAsia="es-ES"/>
-        </w:rPr>
-        <w:t>EL</w:t>
-      </w:r>
-      <w:r>
-        <w:rPr>
-          <w:rFonts w:ascii="Arial" w:eastAsia="Times New Roman" w:hAnsi="Arial" w:cs="Arial"/>
-          <w:b/>
-          <w:sz w:val="20"/>
-          <w:szCs w:val="20"/>
-          <w:lang w:val="es-ES" w:eastAsia="es-ES"/>
-        </w:rPr>
-        <w:t xml:space="preserve"> “EXPOSITOR” </w:t>
-      </w:r>
-      <w:r>
-        <w:rPr>
-          <w:rFonts w:ascii="Arial" w:eastAsia="Times New Roman" w:hAnsi="Arial" w:cs="Arial"/>
-          <w:sz w:val="20"/>
-          <w:szCs w:val="20"/>
-          <w:lang w:val="es-ES" w:eastAsia="es-ES"/>
-        </w:rPr>
-        <w:t>se obliga a realizar ante las dependencias municipales, estatales y federales que correspondan, los trámites, pagos y cumplimiento de los requisitos que deriven de su participación en la “FERIA TABASCO 202</w:t>
-      </w:r>
-      <w:r>
-        <w:rPr>
-          <w:rFonts w:ascii="Arial" w:eastAsia="Times New Roman" w:hAnsi="Arial" w:cs="Arial"/>
-          <w:sz w:val="20"/>
-          <w:szCs w:val="20"/>
-          <w:lang w:val="es-ES" w:eastAsia="es-ES"/>
-        </w:rPr>
-        <w:t>4</w:t>
-      </w:r>
-      <w:r>
-        <w:rPr>
-          <w:rFonts w:ascii="Arial" w:eastAsia="Times New Roman" w:hAnsi="Arial" w:cs="Arial"/>
-          <w:sz w:val="20"/>
-          <w:szCs w:val="20"/>
-          <w:lang w:val="es-ES" w:eastAsia="es-ES"/>
-        </w:rPr>
-        <w:t>”.</w:t>
-      </w:r>
-      <w:r>
-        <w:rPr>
-          <w:rFonts w:ascii="Arial" w:eastAsia="Times New Roman" w:hAnsi="Arial" w:cs="Arial"/>
-          <w:sz w:val="20"/>
-          <w:szCs w:val="20"/>
-          <w:lang w:val="es-ES" w:eastAsia="es-ES"/>
-        </w:rPr>
-        <w:t xml:space="preserve"> Así como a participar en las capacitaciones o asesoramientos de las dependencias estatales como PROFECO, SALUD Y BIENESTAR. EN BIEN DEL BUEN FUNCIONAMIENTO, DESARROLLO  Y OPERACIÓN DE LA FERIA TABASCO 2024.</w:t>
-      </w:r>
-    </w:p>
-    <w:p>
-      <w:pPr>
-        <w:spacing w:after="0" w:line="276" w:lineRule="auto"/>
-        <w:jc w:val="both"/>
-        <w:rPr>
-          <w:rFonts w:ascii="Arial" w:eastAsia="Times New Roman" w:hAnsi="Arial" w:cs="Arial"/>
-          <w:b/>
-          <w:sz w:val="20"/>
-          <w:szCs w:val="20"/>
-          <w:lang w:val="es-ES" w:eastAsia="es-ES"/>
-        </w:rPr>
-      </w:pPr>
-    </w:p>
-    <w:p>
-      <w:pPr>
-        <w:spacing w:after="0" w:line="276" w:lineRule="auto"/>
-        <w:jc w:val="both"/>
-        <w:rPr>
-          <w:rFonts w:ascii="Arial" w:eastAsia="Times New Roman" w:hAnsi="Arial" w:cs="Arial"/>
-          <w:b/>
-          <w:bCs/>
-          <w:color w:val="FF0000"/>
-          <w:sz w:val="20"/>
-          <w:szCs w:val="20"/>
-          <w:lang w:val="es-ES" w:eastAsia="es-ES"/>
-        </w:rPr>
-      </w:pPr>
-      <w:r>
-        <w:rPr>
-          <w:rFonts w:ascii="Arial" w:eastAsia="Times New Roman" w:hAnsi="Arial" w:cs="Arial"/>
-          <w:b/>
-          <w:sz w:val="20"/>
-          <w:szCs w:val="20"/>
-          <w:lang w:val="es-ES" w:eastAsia="es-ES"/>
-        </w:rPr>
-        <w:t xml:space="preserve">DÉCIMA </w:t>
-      </w:r>
-      <w:r>
-        <w:rPr>
-          <w:rFonts w:ascii="Arial" w:eastAsia="Times New Roman" w:hAnsi="Arial" w:cs="Arial"/>
-          <w:b/>
-          <w:sz w:val="20"/>
-          <w:szCs w:val="20"/>
-          <w:lang w:val="es-ES" w:eastAsia="es-ES"/>
-        </w:rPr>
-        <w:t>SEXTA. -</w:t>
-      </w:r>
-      <w:r>
-        <w:rPr>
-          <w:rFonts w:ascii="Arial" w:eastAsia="Times New Roman" w:hAnsi="Arial" w:cs="Arial"/>
-          <w:b/>
-          <w:sz w:val="20"/>
-          <w:szCs w:val="20"/>
-          <w:lang w:val="es-ES" w:eastAsia="es-ES"/>
-        </w:rPr>
-        <w:t xml:space="preserve"> </w:t>
-      </w:r>
-      <w:r>
-        <w:rPr>
-          <w:rFonts w:ascii="Arial" w:eastAsia="Times New Roman" w:hAnsi="Arial" w:cs="Arial"/>
-          <w:sz w:val="20"/>
-          <w:szCs w:val="20"/>
-          <w:lang w:val="es-ES" w:eastAsia="es-ES"/>
-        </w:rPr>
-        <w:t>El</w:t>
-      </w:r>
-      <w:r>
-        <w:rPr>
-          <w:rFonts w:ascii="Arial" w:eastAsia="Times New Roman" w:hAnsi="Arial" w:cs="Arial"/>
-          <w:b/>
-          <w:sz w:val="20"/>
-          <w:szCs w:val="20"/>
-          <w:lang w:val="es-ES" w:eastAsia="es-ES"/>
-        </w:rPr>
-        <w:t xml:space="preserve"> “EXPOSITOR” </w:t>
-      </w:r>
-      <w:r>
-        <w:rPr>
-          <w:rFonts w:ascii="Arial" w:eastAsia="Times New Roman" w:hAnsi="Arial" w:cs="Arial"/>
-          <w:sz w:val="20"/>
-          <w:szCs w:val="20"/>
-          <w:lang w:val="es-ES" w:eastAsia="es-ES"/>
-        </w:rPr>
-        <w:t xml:space="preserve">se obliga a respetar los reglamentos y lineamientos establecidos por EL COMITÉ, mismos que están publicados </w:t>
-      </w:r>
-      <w:r>
-        <w:rPr>
-          <w:rFonts w:ascii="Arial" w:eastAsia="Times New Roman" w:hAnsi="Arial" w:cs="Arial"/>
-          <w:sz w:val="20"/>
-          <w:szCs w:val="20"/>
-          <w:lang w:eastAsia="es-ES"/>
-        </w:rPr>
-        <w:t xml:space="preserve">en la página </w:t>
-      </w:r>
-      <w:proofErr w:type="spellStart"/>
-      <w:r>
-        <w:rPr>
-          <w:rFonts w:ascii="Arial" w:eastAsia="Times New Roman" w:hAnsi="Arial" w:cs="Arial"/>
-          <w:sz w:val="20"/>
-          <w:szCs w:val="20"/>
-          <w:lang w:eastAsia="es-ES"/>
-        </w:rPr>
-        <w:t>oﬁcial</w:t>
-      </w:r>
-      <w:proofErr w:type="spellEnd"/>
-      <w:r>
-        <w:rPr>
-          <w:rFonts w:ascii="Arial" w:eastAsia="Times New Roman" w:hAnsi="Arial" w:cs="Arial"/>
-          <w:sz w:val="20"/>
-          <w:szCs w:val="20"/>
-          <w:lang w:eastAsia="es-ES"/>
-        </w:rPr>
-        <w:t xml:space="preserve"> de la Feria </w:t>
-      </w:r>
-      <w:r>
-        <w:rPr>
-          <w:rFonts w:ascii="Arial" w:eastAsia="Times New Roman" w:hAnsi="Arial" w:cs="Arial"/>
-          <w:sz w:val="20"/>
-          <w:szCs w:val="20"/>
-          <w:lang w:eastAsia="es-ES"/>
-        </w:rPr>
-        <w:t>Tabasco; feriatabasco.com.mx</w:t>
-      </w:r>
-      <w:r>
-        <w:rPr>
-          <w:rFonts w:ascii="Arial" w:hAnsi="Arial" w:cs="Arial"/>
-          <w:sz w:val="20"/>
-          <w:szCs w:val="20"/>
-        </w:rPr>
-        <w:t xml:space="preserve">, </w:t>
-      </w:r>
-      <w:r>
-        <w:rPr>
-          <w:rFonts w:ascii="Arial" w:eastAsia="Times New Roman" w:hAnsi="Arial" w:cs="Arial"/>
-          <w:sz w:val="20"/>
-          <w:szCs w:val="20"/>
-          <w:lang w:eastAsia="es-ES"/>
-        </w:rPr>
-        <w:t>así como</w:t>
-      </w:r>
-      <w:r>
-        <w:rPr>
-          <w:rFonts w:ascii="Arial" w:eastAsia="Times New Roman" w:hAnsi="Arial" w:cs="Arial"/>
-          <w:sz w:val="20"/>
-          <w:szCs w:val="20"/>
-          <w:lang w:val="es-ES" w:eastAsia="es-ES"/>
-        </w:rPr>
-        <w:t xml:space="preserve"> los contratos de patrocinio y/o presencia de marca y/o preferencia de marca, celebrados por el “</w:t>
-      </w:r>
-      <w:r>
-        <w:rPr>
-          <w:rFonts w:ascii="Arial" w:eastAsia="Times New Roman" w:hAnsi="Arial" w:cs="Arial"/>
-          <w:b/>
-          <w:sz w:val="20"/>
-          <w:szCs w:val="20"/>
-          <w:lang w:val="es-ES" w:eastAsia="es-ES"/>
-        </w:rPr>
-        <w:t xml:space="preserve">COMITÉ” </w:t>
-      </w:r>
-      <w:r>
-        <w:rPr>
-          <w:rFonts w:ascii="Arial" w:eastAsia="Times New Roman" w:hAnsi="Arial" w:cs="Arial"/>
-          <w:sz w:val="20"/>
-          <w:szCs w:val="20"/>
-          <w:lang w:val="es-ES" w:eastAsia="es-ES"/>
-        </w:rPr>
-        <w:t xml:space="preserve">con empresas cerveceras y de bebidas </w:t>
-      </w:r>
-      <w:r>
-        <w:rPr>
-          <w:rFonts w:ascii="Arial" w:eastAsia="Times New Roman" w:hAnsi="Arial" w:cs="Arial"/>
-          <w:sz w:val="20"/>
-          <w:szCs w:val="20"/>
-          <w:lang w:val="es-ES" w:eastAsia="es-ES"/>
-        </w:rPr>
-        <w:t xml:space="preserve">embotelladas, </w:t>
-      </w:r>
-      <w:r>
-        <w:rPr>
-          <w:rFonts w:ascii="Arial" w:eastAsia="Times New Roman" w:hAnsi="Arial" w:cs="Arial"/>
-          <w:sz w:val="20"/>
-          <w:szCs w:val="20"/>
-          <w:lang w:val="es-ES" w:eastAsia="es-ES"/>
-        </w:rPr>
-        <w:t>respecto al consumo y venta de los mismos. De los cuales se hace sabedor y manifiesta expresamente tener conocimiento a la firma del presente contrato</w:t>
-      </w:r>
-      <w:r>
-        <w:rPr>
-          <w:rFonts w:ascii="Arial" w:eastAsia="Times New Roman" w:hAnsi="Arial" w:cs="Arial"/>
-          <w:sz w:val="20"/>
-          <w:szCs w:val="20"/>
-          <w:lang w:val="es-ES" w:eastAsia="es-ES"/>
-        </w:rPr>
-        <w:t xml:space="preserve">. EN EL ENTENDIDO QUE LOS PRODUCTOS CON EXCLUSIVIDAD, SERÁN ADQUIRIDOS DIRECTAMENTE CON DICHAS EMPRESAS DENTRO DEL PARQUE DE FERIA. LAS CUALES SE RELACIONAN EN EL ANEXO </w:t>
-      </w:r>
-      <w:r>
-        <w:rPr>
-          <w:rFonts w:ascii="Arial" w:eastAsia="Times New Roman" w:hAnsi="Arial" w:cs="Arial"/>
-          <w:sz w:val="20"/>
-          <w:szCs w:val="20"/>
-          <w:lang w:val="es-ES" w:eastAsia="es-ES"/>
-        </w:rPr>
-        <w:t>NUMERO DOS.</w:t>
-      </w:r>
-    </w:p>
-    <w:p>
-      <w:pPr>
-        <w:spacing w:after="0" w:line="276" w:lineRule="auto"/>
-        <w:jc w:val="both"/>
-        <w:rPr>
-          <w:rFonts w:ascii="Arial" w:eastAsia="Times New Roman" w:hAnsi="Arial" w:cs="Arial"/>
-          <w:b/>
-          <w:sz w:val="20"/>
-          <w:szCs w:val="20"/>
-          <w:lang w:val="es-ES" w:eastAsia="es-ES"/>
-        </w:rPr>
-      </w:pPr>
-    </w:p>
-    <w:p>
-      <w:pPr>
-        <w:spacing w:after="0" w:line="276" w:lineRule="auto"/>
-        <w:jc w:val="both"/>
-        <w:rPr>
-          <w:rFonts w:ascii="Arial" w:eastAsia="Times New Roman" w:hAnsi="Arial" w:cs="Arial"/>
-          <w:sz w:val="20"/>
-          <w:szCs w:val="20"/>
-          <w:lang w:val="es-ES" w:eastAsia="es-ES"/>
-        </w:rPr>
-      </w:pPr>
-      <w:bookmarkStart w:id="13" w:name="_Hlk125390333"/>
-      <w:r>
-        <w:rPr>
-          <w:rFonts w:ascii="Arial" w:eastAsia="Times New Roman" w:hAnsi="Arial" w:cs="Arial"/>
-          <w:b/>
-          <w:sz w:val="20"/>
-          <w:szCs w:val="20"/>
-          <w:lang w:val="es-ES" w:eastAsia="es-ES"/>
-        </w:rPr>
-        <w:t xml:space="preserve">DÉCIMA </w:t>
-      </w:r>
-      <w:bookmarkStart w:id="14" w:name="_Hlk125377321"/>
-      <w:r>
-        <w:rPr>
-          <w:rFonts w:ascii="Arial" w:eastAsia="Times New Roman" w:hAnsi="Arial" w:cs="Arial"/>
-          <w:b/>
-          <w:sz w:val="20"/>
-          <w:szCs w:val="20"/>
-          <w:lang w:val="es-ES" w:eastAsia="es-ES"/>
-        </w:rPr>
-        <w:t>SÉPTIMA. -</w:t>
-      </w:r>
-      <w:r>
-        <w:rPr>
-          <w:rFonts w:ascii="Arial" w:eastAsia="Times New Roman" w:hAnsi="Arial" w:cs="Arial"/>
-          <w:b/>
-          <w:sz w:val="20"/>
-          <w:szCs w:val="20"/>
-          <w:lang w:val="es-ES" w:eastAsia="es-ES"/>
-        </w:rPr>
-        <w:t xml:space="preserve"> </w:t>
-      </w:r>
-      <w:r>
-        <w:rPr>
-          <w:rFonts w:ascii="Arial" w:eastAsia="Times New Roman" w:hAnsi="Arial" w:cs="Arial"/>
-          <w:sz w:val="20"/>
-          <w:szCs w:val="20"/>
-          <w:lang w:val="es-ES" w:eastAsia="es-ES"/>
-        </w:rPr>
-        <w:t xml:space="preserve">El </w:t>
+          <w:sz w:val="20"/>
+          <w:szCs w:val="20"/>
+          <w:lang w:val="es-ES" w:eastAsia="es-ES"/>
+        </w:rPr>
+        <w:t xml:space="preserve">Asimismo, el </w:t>
       </w:r>
       <w:r>
         <w:rPr>
@@ -4106,58 +4500,6 @@
           <w:szCs w:val="20"/>
           <w:lang w:val="es-ES" w:eastAsia="es-ES"/>
         </w:rPr>
-        <w:t xml:space="preserve">manifiesta su obligación de, en su caso, contar con los permisos, autorizaciones, licencias u otro documento que requiera autorización por parte de la Secretaría de Bienestar, Sustentabilidad y Cambio Climático, así como de las demás autoridades que por su ámbito competencial sea necesario para la operación del giro o actividad que se desarrolle en local, stand, o área asignada en el presente contrato.  </w:t>
-      </w:r>
-    </w:p>
-    <w:p>
-      <w:pPr>
-        <w:spacing w:after="0" w:line="276" w:lineRule="auto"/>
-        <w:jc w:val="both"/>
-        <w:rPr>
-          <w:rFonts w:ascii="Arial" w:eastAsia="Times New Roman" w:hAnsi="Arial" w:cs="Arial"/>
-          <w:sz w:val="20"/>
-          <w:szCs w:val="20"/>
-          <w:lang w:val="es-ES" w:eastAsia="es-ES"/>
-        </w:rPr>
-      </w:pPr>
-    </w:p>
-    <w:p>
-      <w:pPr>
-        <w:spacing w:after="0" w:line="276" w:lineRule="auto"/>
-        <w:jc w:val="both"/>
-        <w:rPr>
-          <w:rFonts w:ascii="Arial" w:eastAsia="Times New Roman" w:hAnsi="Arial" w:cs="Arial"/>
-          <w:sz w:val="20"/>
-          <w:szCs w:val="20"/>
-          <w:lang w:val="es-ES" w:eastAsia="es-ES"/>
-        </w:rPr>
-      </w:pPr>
-      <w:r>
-        <w:rPr>
-          <w:rFonts w:ascii="Arial" w:eastAsia="Times New Roman" w:hAnsi="Arial" w:cs="Arial"/>
-          <w:sz w:val="20"/>
-          <w:szCs w:val="20"/>
-          <w:lang w:val="es-ES" w:eastAsia="es-ES"/>
-        </w:rPr>
-        <w:t xml:space="preserve">Asimismo, el </w:t>
-      </w:r>
-      <w:r>
-        <w:rPr>
-          <w:rFonts w:ascii="Arial" w:eastAsia="Times New Roman" w:hAnsi="Arial" w:cs="Arial"/>
-          <w:b/>
-          <w:sz w:val="20"/>
-          <w:szCs w:val="20"/>
-          <w:lang w:val="es-ES" w:eastAsia="es-ES"/>
-        </w:rPr>
-        <w:t xml:space="preserve">“EXPOSITOR” </w:t>
-      </w:r>
-      <w:r>
-        <w:rPr>
-          <w:rFonts w:ascii="Arial" w:eastAsia="Times New Roman" w:hAnsi="Arial" w:cs="Arial"/>
-          <w:sz w:val="20"/>
-          <w:szCs w:val="20"/>
-          <w:lang w:val="es-ES" w:eastAsia="es-ES"/>
-        </w:rPr>
         <w:t xml:space="preserve">se obliga a dar total cumplimiento a lo que establece la Ley de Protección Ambiental del Estado de Tabasco, Ley para la Prevención y Gestión Integral de los Residuos del Estado de Tabasco y Norma Ambiental Estatal NAETAB-001-SBSCC-2020, </w:t>
       </w:r>
       <w:r>
@@ -4168,78 +4510,16 @@
           <w:szCs w:val="20"/>
           <w:lang w:val="es-ES" w:eastAsia="es-ES"/>
         </w:rPr>
-        <w:t xml:space="preserve">que establece los requisitos, criterios y especificaciones técnicas para la producción y consumo responsables en materia de bolsas y popotes de plástico de un solo uso, biodegradables, </w:t>
-      </w:r>
-      <w:proofErr w:type="spellStart"/>
-      <w:r>
-        <w:rPr>
-          <w:rFonts w:ascii="Arial" w:eastAsia="Times New Roman" w:hAnsi="Arial" w:cs="Arial"/>
-          <w:i/>
-          <w:sz w:val="20"/>
-          <w:szCs w:val="20"/>
-          <w:lang w:val="es-ES" w:eastAsia="es-ES"/>
-        </w:rPr>
-        <w:t>compostables</w:t>
-      </w:r>
-      <w:proofErr w:type="spellEnd"/>
-      <w:r>
-        <w:rPr>
-          <w:rFonts w:ascii="Arial" w:eastAsia="Times New Roman" w:hAnsi="Arial" w:cs="Arial"/>
-          <w:i/>
-          <w:sz w:val="20"/>
-          <w:szCs w:val="20"/>
-          <w:lang w:val="es-ES" w:eastAsia="es-ES"/>
-        </w:rPr>
-        <w:t>, reutilizables y/o reciclables y prohibición del uso de contenedores de poliestireno expandido en el estado de Tabasco</w:t>
-      </w:r>
-      <w:r>
-        <w:rPr>
-          <w:rFonts w:ascii="Arial" w:eastAsia="Times New Roman" w:hAnsi="Arial" w:cs="Arial"/>
-          <w:sz w:val="20"/>
-          <w:szCs w:val="20"/>
-          <w:lang w:val="es-ES" w:eastAsia="es-ES"/>
-        </w:rPr>
-        <w:t xml:space="preserve">, publicado en el Suplemento L, Edición </w:t>
-      </w:r>
-      <w:proofErr w:type="spellStart"/>
-      <w:r>
-        <w:rPr>
-          <w:rFonts w:ascii="Arial" w:eastAsia="Times New Roman" w:hAnsi="Arial" w:cs="Arial"/>
-          <w:sz w:val="20"/>
-          <w:szCs w:val="20"/>
-          <w:lang w:val="es-ES" w:eastAsia="es-ES"/>
-        </w:rPr>
-        <w:t>N°</w:t>
-      </w:r>
-      <w:proofErr w:type="spellEnd"/>
-      <w:r>
-        <w:rPr>
-          <w:rFonts w:ascii="Arial" w:eastAsia="Times New Roman" w:hAnsi="Arial" w:cs="Arial"/>
-          <w:sz w:val="20"/>
-          <w:szCs w:val="20"/>
-          <w:lang w:val="es-ES" w:eastAsia="es-ES"/>
-        </w:rPr>
-        <w:t xml:space="preserve"> 8304 del Periódico Oficial del Estado de Tabasco con fecha 06 de abril del 2022, así como su Fe de Erratas publicado en el Suplemento J, edición </w:t>
-      </w:r>
-      <w:proofErr w:type="spellStart"/>
-      <w:r>
-        <w:rPr>
-          <w:rFonts w:ascii="Arial" w:eastAsia="Times New Roman" w:hAnsi="Arial" w:cs="Arial"/>
-          <w:sz w:val="20"/>
-          <w:szCs w:val="20"/>
-          <w:lang w:val="es-ES" w:eastAsia="es-ES"/>
-        </w:rPr>
-        <w:t>N°</w:t>
-      </w:r>
-      <w:proofErr w:type="spellEnd"/>
-      <w:r>
-        <w:rPr>
-          <w:rFonts w:ascii="Arial" w:eastAsia="Times New Roman" w:hAnsi="Arial" w:cs="Arial"/>
-          <w:sz w:val="20"/>
-          <w:szCs w:val="20"/>
-          <w:lang w:val="es-ES" w:eastAsia="es-ES"/>
-        </w:rPr>
-        <w:t xml:space="preserve"> 8331 del Periódico Oficial del Estado de Tabasco con fecha 09 de julio del 2022; específicamente en lo que señalan los numerales 4, 4.1, 4.1.1, 4.1.2, 4.1.3, 4.2, 7, 7.1, y 7.3 de la norma estatal antes referida; numerales que para un acceso inmediato a su contenido, se transcriben a continuación:</w:t>
+        <w:t>que establece los requisitos, criterios y especificaciones técnicas para la producción y consumo responsables en materia de bolsas y popotes de plástico de un solo uso, biodegradables, compostables, reutilizables y/o reciclables y prohibición del uso de contenedores de poliestireno expandido en el estado de Tabasco</w:t>
+      </w:r>
+      <w:r>
+        <w:rPr>
+          <w:rFonts w:ascii="Arial" w:eastAsia="Times New Roman" w:hAnsi="Arial" w:cs="Arial"/>
+          <w:sz w:val="20"/>
+          <w:szCs w:val="20"/>
+          <w:lang w:val="es-ES" w:eastAsia="es-ES"/>
+        </w:rPr>
+        <w:t>, publicado en el Suplemento L, Edición N° 8304 del Periódico Oficial del Estado de Tabasco con fecha 06 de abril del 2022, así como su Fe de Erratas publicado en el Suplemento J, edición N° 8331 del Periódico Oficial del Estado de Tabasco con fecha 09 de julio del 2022; específicamente en lo que señalan los numerales 4, 4.1, 4.1.1, 4.1.2, 4.1.3, 4.2, 7, 7.1, y 7.3 de la norma estatal antes referida; numerales que para un acceso inmediato a su contenido, se transcriben a continuación:</w:t>
       </w:r>
     </w:p>
     <w:p>
@@ -4443,63 +4723,17 @@
           <w:szCs w:val="20"/>
           <w:lang w:val="es-ES" w:eastAsia="es-ES"/>
         </w:rPr>
-        <w:t xml:space="preserve">4.1.2 Bolsas con contenido de material </w:t>
-      </w:r>
-      <w:proofErr w:type="spellStart"/>
-      <w:r>
-        <w:rPr>
-          <w:rFonts w:ascii="Arial" w:eastAsia="Times New Roman" w:hAnsi="Arial" w:cs="Arial"/>
-          <w:b/>
+        <w:t>4.1.2 Bolsas con contenido de material compostable:</w:t>
+      </w:r>
+      <w:r>
+        <w:rPr>
+          <w:rFonts w:ascii="Arial" w:eastAsia="Times New Roman" w:hAnsi="Arial" w:cs="Arial"/>
           <w:i/>
           <w:sz w:val="20"/>
           <w:szCs w:val="20"/>
           <w:lang w:val="es-ES" w:eastAsia="es-ES"/>
         </w:rPr>
-        <w:t>compostable</w:t>
-      </w:r>
-      <w:proofErr w:type="spellEnd"/>
-      <w:r>
-        <w:rPr>
-          <w:rFonts w:ascii="Arial" w:eastAsia="Times New Roman" w:hAnsi="Arial" w:cs="Arial"/>
-          <w:b/>
-          <w:i/>
-          <w:sz w:val="20"/>
-          <w:szCs w:val="20"/>
-          <w:lang w:val="es-ES" w:eastAsia="es-ES"/>
-        </w:rPr>
-        <w:t>:</w:t>
-      </w:r>
-      <w:r>
-        <w:rPr>
-          <w:rFonts w:ascii="Arial" w:eastAsia="Times New Roman" w:hAnsi="Arial" w:cs="Arial"/>
-          <w:i/>
-          <w:sz w:val="20"/>
-          <w:szCs w:val="20"/>
-          <w:lang w:val="es-ES" w:eastAsia="es-ES"/>
-        </w:rPr>
-        <w:t xml:space="preserve"> Están fabricadas con fécula vegetal y no producen residuos tóxicos. El compostaje implica que una vez que las bolsas </w:t>
-      </w:r>
-      <w:proofErr w:type="spellStart"/>
-      <w:r>
-        <w:rPr>
-          <w:rFonts w:ascii="Arial" w:eastAsia="Times New Roman" w:hAnsi="Arial" w:cs="Arial"/>
-          <w:i/>
-          <w:sz w:val="20"/>
-          <w:szCs w:val="20"/>
-          <w:lang w:val="es-ES" w:eastAsia="es-ES"/>
-        </w:rPr>
-        <w:t>compostables</w:t>
-      </w:r>
-      <w:proofErr w:type="spellEnd"/>
-      <w:r>
-        <w:rPr>
-          <w:rFonts w:ascii="Arial" w:eastAsia="Times New Roman" w:hAnsi="Arial" w:cs="Arial"/>
-          <w:i/>
-          <w:sz w:val="20"/>
-          <w:szCs w:val="20"/>
-          <w:lang w:val="es-ES" w:eastAsia="es-ES"/>
-        </w:rPr>
-        <w:t xml:space="preserve"> son desechadas, se degradan biológicamente produciendo dióxido de carbono, agua, compuestos inorgánicos y biomasa, sin dejar residuos tóxicos visibles o distinguibles.</w:t>
+        <w:t xml:space="preserve"> Están fabricadas con fécula vegetal y no producen residuos tóxicos. El compostaje implica que una vez que las bolsas compostables son desechadas, se degradan biológicamente produciendo dióxido de carbono, agua, compuestos inorgánicos y biomasa, sin dejar residuos tóxicos visibles o distinguibles.</w:t>
       </w:r>
     </w:p>
     <w:p>
@@ -4538,7 +4772,6 @@
           <w:szCs w:val="20"/>
           <w:lang w:val="es-ES" w:eastAsia="es-ES"/>
         </w:rPr>
-        <w:lastRenderedPageBreak/>
         <w:t>4.1.3 Bolsas con contenido de material reciclado:</w:t>
       </w:r>
       <w:r>
@@ -4613,6 +4846,7 @@
           <w:szCs w:val="20"/>
           <w:lang w:val="es-ES" w:eastAsia="es-ES"/>
         </w:rPr>
+        <w:lastRenderedPageBreak/>
         <w:t>Todo popote de un solo uso distribuido y/o comercializado, dentro del Estado de Tabasco, por su inherente corta vida útil, debe demostrar ser biodegradable al someterse a un proceso de compostaje, esto con el objetivo de disminuir su impacto y presencia en el ambiente.</w:t>
       </w:r>
     </w:p>
@@ -4829,51 +5063,7 @@
           <w:szCs w:val="20"/>
           <w:lang w:val="es-ES" w:eastAsia="es-ES"/>
         </w:rPr>
-        <w:t xml:space="preserve">Las bolsas, popotes, envases y/o recipientes de plástico que estén etiquetadas por sus fabricantes como </w:t>
-      </w:r>
-      <w:proofErr w:type="spellStart"/>
-      <w:r>
-        <w:rPr>
-          <w:rFonts w:ascii="Arial" w:eastAsia="Times New Roman" w:hAnsi="Arial" w:cs="Arial"/>
-          <w:i/>
-          <w:sz w:val="20"/>
-          <w:szCs w:val="20"/>
-          <w:lang w:val="es-ES" w:eastAsia="es-ES"/>
-        </w:rPr>
-        <w:t>oxo</w:t>
-      </w:r>
-      <w:proofErr w:type="spellEnd"/>
-      <w:r>
-        <w:rPr>
-          <w:rFonts w:ascii="Arial" w:eastAsia="Times New Roman" w:hAnsi="Arial" w:cs="Arial"/>
-          <w:i/>
-          <w:sz w:val="20"/>
-          <w:szCs w:val="20"/>
-          <w:lang w:val="es-ES" w:eastAsia="es-ES"/>
-        </w:rPr>
-        <w:t xml:space="preserve"> biodegradables y </w:t>
-      </w:r>
-      <w:proofErr w:type="spellStart"/>
-      <w:r>
-        <w:rPr>
-          <w:rFonts w:ascii="Arial" w:eastAsia="Times New Roman" w:hAnsi="Arial" w:cs="Arial"/>
-          <w:i/>
-          <w:sz w:val="20"/>
-          <w:szCs w:val="20"/>
-          <w:lang w:val="es-ES" w:eastAsia="es-ES"/>
-        </w:rPr>
-        <w:t>oxo</w:t>
-      </w:r>
-      <w:proofErr w:type="spellEnd"/>
-      <w:r>
-        <w:rPr>
-          <w:rFonts w:ascii="Arial" w:eastAsia="Times New Roman" w:hAnsi="Arial" w:cs="Arial"/>
-          <w:i/>
-          <w:sz w:val="20"/>
-          <w:szCs w:val="20"/>
-          <w:lang w:val="es-ES" w:eastAsia="es-ES"/>
-        </w:rPr>
-        <w:t xml:space="preserve"> degradables, no se permitirá su distribución y comercialización en el Estado de Tabasco, debido a la incorporación de aditivos que al degradarse se fragmentan en pequeñas partículas que permanecen en el ambiente, aumentado el riesgo de contaminación y daño a la salud.</w:t>
+        <w:t>Las bolsas, popotes, envases y/o recipientes de plástico que estén etiquetadas por sus fabricantes como oxo biodegradables y oxo degradables, no se permitirá su distribución y comercialización en el Estado de Tabasco, debido a la incorporación de aditivos que al degradarse se fragmentan en pequeñas partículas que permanecen en el ambiente, aumentado el riesgo de contaminación y daño a la salud.</w:t>
       </w:r>
     </w:p>
     <w:p>
@@ -4911,29 +5101,7 @@
           <w:szCs w:val="20"/>
           <w:lang w:val="es-ES" w:eastAsia="es-ES"/>
         </w:rPr>
-        <w:t>Tampoco se permitirá la distribución y/o comercialización de envases, recipientes o contenedores de poliestireno expandido (</w:t>
-      </w:r>
-      <w:proofErr w:type="spellStart"/>
-      <w:r>
-        <w:rPr>
-          <w:rFonts w:ascii="Arial" w:eastAsia="Times New Roman" w:hAnsi="Arial" w:cs="Arial"/>
-          <w:i/>
-          <w:sz w:val="20"/>
-          <w:szCs w:val="20"/>
-          <w:lang w:val="es-ES" w:eastAsia="es-ES"/>
-        </w:rPr>
-        <w:t>Ps</w:t>
-      </w:r>
-      <w:proofErr w:type="spellEnd"/>
-      <w:r>
-        <w:rPr>
-          <w:rFonts w:ascii="Arial" w:eastAsia="Times New Roman" w:hAnsi="Arial" w:cs="Arial"/>
-          <w:i/>
-          <w:sz w:val="20"/>
-          <w:szCs w:val="20"/>
-          <w:lang w:val="es-ES" w:eastAsia="es-ES"/>
-        </w:rPr>
-        <w:t xml:space="preserve"> y/o Unicel), así como, los que cuya información del fabricante simule cumplir con lo señalado en esta Norma, como es el caso de los que en sus empaques o de manera impresa señalen que son fabricados con productos naturales y contengan la leyenda de biodegradables y aun contengan Poliestireno expandido.</w:t>
+        <w:t>Tampoco se permitirá la distribución y/o comercialización de envases, recipientes o contenedores de poliestireno expandido (Ps y/o Unicel), así como, los que cuya información del fabricante simule cumplir con lo señalado en esta Norma, como es el caso de los que en sus empaques o de manera impresa señalen que son fabricados con productos naturales y contengan la leyenda de biodegradables y aun contengan Poliestireno expandido.</w:t>
       </w:r>
     </w:p>
     <w:p>
@@ -5186,7 +5354,6 @@
           <w:sz w:val="20"/>
           <w:szCs w:val="20"/>
         </w:rPr>
-        <w:lastRenderedPageBreak/>
         <w:t xml:space="preserve">Transportar residuos en áreas del vehículo que no sean aptas para su movilización segura; </w:t>
       </w:r>
     </w:p>
@@ -5317,6 +5484,7 @@
           <w:sz w:val="20"/>
           <w:szCs w:val="20"/>
         </w:rPr>
+        <w:lastRenderedPageBreak/>
         <w:t xml:space="preserve">Otorgar de manera gratuita bolsas de plástico, que no sean consideradas biodegradables, a los consumidores por parte de cualquier tienda de servicio o comercio, conforme a los lineamientos que emita la secretaria; </w:t>
       </w:r>
     </w:p>
@@ -5428,25 +5596,7 @@
           <w:sz w:val="20"/>
           <w:szCs w:val="20"/>
         </w:rPr>
-        <w:t xml:space="preserve">Asimismo, deberá hacer saber a su personal que queda estrictamente prohibido fumar dentro de las instalaciones del parque, espacios abiertos, en naves, en locales, stands, baños, áreas cerradas. Así como comercializar tabaco, cigarros electrónicos y </w:t>
-      </w:r>
-      <w:proofErr w:type="spellStart"/>
-      <w:r>
-        <w:rPr>
-          <w:rFonts w:ascii="Arial" w:hAnsi="Arial" w:cs="Arial"/>
-          <w:sz w:val="20"/>
-          <w:szCs w:val="20"/>
-        </w:rPr>
-        <w:t>vapeadores</w:t>
-      </w:r>
-      <w:proofErr w:type="spellEnd"/>
-      <w:r>
-        <w:rPr>
-          <w:rFonts w:ascii="Arial" w:hAnsi="Arial" w:cs="Arial"/>
-          <w:sz w:val="20"/>
-          <w:szCs w:val="20"/>
-        </w:rPr>
-        <w:t>, en cualquiera de sus formas y presentaciones.  Conforme lo regula el Reglamento de la Ley General para el Control del Tabaco. fecha de publicación: Última reforma incorporada 16 de diciembre de 2022. En vigor a partir del día 15 de enero de 2023. Y decreto presidencial de fecha 31 de mayo de 2022.:  Artículo Primero. - Se prohíbe la circulación y comercialización en el interior de la República, cualquiera que sea su procedencia, de los Sistemas Electrónicos de Administración de Nicotina, Sistemas Similares sin Nicotina, Sistemas Alternativos de Consumo de Nicotina, cigarrillos electrónicos y dispositivos vaporizadores con usos similares, así como las soluciones y mezclas utilizadas en dichos sistemas. Artículo Segundo. - A quien incumpla con lo señalado en el artículo primero se le aplicarán las sanciones que señalen las disposiciones jurídicas aplicables</w:t>
+        <w:t>Asimismo, deberá hacer saber a su personal que queda estrictamente prohibido fumar dentro de las instalaciones del parque, espacios abiertos, en naves, en locales, stands, baños, áreas cerradas. Así como comercializar tabaco, cigarros electrónicos y vapeadores, en cualquiera de sus formas y presentaciones.  Conforme lo regula el Reglamento de la Ley General para el Control del Tabaco. fecha de publicación: Última reforma incorporada 16 de diciembre de 2022. En vigor a partir del día 15 de enero de 2023. Y decreto presidencial de fecha 31 de mayo de 2022.:  Artículo Primero. - Se prohíbe la circulación y comercialización en el interior de la República, cualquiera que sea su procedencia, de los Sistemas Electrónicos de Administración de Nicotina, Sistemas Similares sin Nicotina, Sistemas Alternativos de Consumo de Nicotina, cigarrillos electrónicos y dispositivos vaporizadores con usos similares, así como las soluciones y mezclas utilizadas en dichos sistemas. Artículo Segundo. - A quien incumpla con lo señalado en el artículo primero se le aplicarán las sanciones que señalen las disposiciones jurídicas aplicables</w:t>
       </w:r>
       <w:r>
         <w:rPr>
@@ -6961,51 +7111,42 @@
           <w:szCs w:val="20"/>
           <w:lang w:val="es-ES" w:eastAsia="es-ES"/>
         </w:rPr>
-        <w:t xml:space="preserve">Para la resolución de cualquier conflicto que pudiera surgir como motivo de la interpretación y/o cumplimiento de las cláusulas antes descritas, ambas partes se someterán a la jurisdicción territorial de las </w:t>
-      </w:r>
-      <w:r>
-        <w:rPr>
-          <w:rFonts w:ascii="Arial" w:eastAsia="Times New Roman" w:hAnsi="Arial" w:cs="Arial"/>
+        <w:t xml:space="preserve">Para la resolución de cualquier conflicto que pudiera surgir como motivo de la interpretación y/o cumplimiento de las cláusulas antes descritas, ambas partes se someterán a la jurisdicción territorial de las autoridades competentes en la ciudad de Villahermosa, Tabasco, México, renunciando desde ahora a la competencia de las autoridades que pudieran corresponderles en razón del fuero, de sus domicilios presentes o futuros. </w:t>
+      </w:r>
+    </w:p>
+    <w:p>
+      <w:pPr>
+        <w:spacing w:after="0" w:line="276" w:lineRule="auto"/>
+        <w:jc w:val="both"/>
+        <w:rPr>
+          <w:rFonts w:ascii="Arial" w:eastAsia="Times New Roman" w:hAnsi="Arial" w:cs="Arial"/>
+          <w:b/>
+          <w:sz w:val="20"/>
+          <w:szCs w:val="20"/>
+          <w:lang w:val="es-ES" w:eastAsia="es-ES"/>
+        </w:rPr>
+      </w:pPr>
+    </w:p>
+    <w:p>
+      <w:pPr>
+        <w:spacing w:after="0" w:line="276" w:lineRule="auto"/>
+        <w:jc w:val="both"/>
+        <w:rPr>
+          <w:rFonts w:ascii="Arial" w:eastAsia="Times New Roman" w:hAnsi="Arial" w:cs="Arial"/>
+          <w:sz w:val="20"/>
+          <w:szCs w:val="20"/>
+          <w:lang w:val="es-ES" w:eastAsia="es-ES"/>
+        </w:rPr>
+      </w:pPr>
+      <w:r>
+        <w:rPr>
+          <w:rFonts w:ascii="Arial" w:eastAsia="Times New Roman" w:hAnsi="Arial" w:cs="Arial"/>
+          <w:b/>
           <w:sz w:val="20"/>
           <w:szCs w:val="20"/>
           <w:lang w:val="es-ES" w:eastAsia="es-ES"/>
         </w:rPr>
         <w:lastRenderedPageBreak/>
-        <w:t xml:space="preserve">autoridades competentes en la ciudad de Villahermosa, Tabasco, México, renunciando desde ahora a la competencia de las autoridades que pudieran corresponderles en razón del fuero, de sus domicilios presentes o futuros. </w:t>
-      </w:r>
-    </w:p>
-    <w:p>
-      <w:pPr>
-        <w:spacing w:after="0" w:line="276" w:lineRule="auto"/>
-        <w:jc w:val="both"/>
-        <w:rPr>
-          <w:rFonts w:ascii="Arial" w:eastAsia="Times New Roman" w:hAnsi="Arial" w:cs="Arial"/>
-          <w:b/>
-          <w:sz w:val="20"/>
-          <w:szCs w:val="20"/>
-          <w:lang w:val="es-ES" w:eastAsia="es-ES"/>
-        </w:rPr>
-      </w:pPr>
-    </w:p>
-    <w:p>
-      <w:pPr>
-        <w:spacing w:after="0" w:line="276" w:lineRule="auto"/>
-        <w:jc w:val="both"/>
-        <w:rPr>
-          <w:rFonts w:ascii="Arial" w:eastAsia="Times New Roman" w:hAnsi="Arial" w:cs="Arial"/>
-          <w:sz w:val="20"/>
-          <w:szCs w:val="20"/>
-          <w:lang w:val="es-ES" w:eastAsia="es-ES"/>
-        </w:rPr>
-      </w:pPr>
-      <w:r>
-        <w:rPr>
-          <w:rFonts w:ascii="Arial" w:eastAsia="Times New Roman" w:hAnsi="Arial" w:cs="Arial"/>
-          <w:b/>
-          <w:sz w:val="20"/>
-          <w:szCs w:val="20"/>
-          <w:lang w:val="es-ES" w:eastAsia="es-ES"/>
-        </w:rPr>
         <w:t xml:space="preserve">VIGÉSIMA </w:t>
       </w:r>
       <w:r>
@@ -7080,34 +7221,34 @@
           <w:szCs w:val="20"/>
           <w:lang w:val="es-ES" w:eastAsia="es-ES"/>
         </w:rPr>
-        <w:t xml:space="preserve">a los      </w:t>
-      </w:r>
-      <w:r>
-        <w:rPr>
-          <w:rFonts w:ascii="Arial" w:eastAsia="Times New Roman" w:hAnsi="Arial" w:cs="Arial"/>
-          <w:sz w:val="20"/>
-          <w:szCs w:val="20"/>
-          <w:lang w:val="es-ES" w:eastAsia="es-ES"/>
-        </w:rPr>
-        <w:t>-------</w:t>
-      </w:r>
-      <w:r>
-        <w:rPr>
-          <w:rFonts w:ascii="Arial" w:eastAsia="Times New Roman" w:hAnsi="Arial" w:cs="Arial"/>
-          <w:sz w:val="20"/>
-          <w:szCs w:val="20"/>
-          <w:lang w:val="es-ES" w:eastAsia="es-ES"/>
-        </w:rPr>
-        <w:t xml:space="preserve">       días del mes</w:t>
-      </w:r>
-      <w:r>
-        <w:rPr>
-          <w:rFonts w:ascii="Arial" w:eastAsia="Times New Roman" w:hAnsi="Arial" w:cs="Arial"/>
-          <w:sz w:val="20"/>
-          <w:szCs w:val="20"/>
-          <w:lang w:val="es-ES" w:eastAsia="es-ES"/>
-        </w:rPr>
-        <w:t>--------</w:t>
+        <w:t>a los</w:t>
+      </w:r>
+      <w:r>
+        <w:rPr>
+          <w:rFonts w:ascii="Arial" w:eastAsia="Times New Roman" w:hAnsi="Arial" w:cs="Arial"/>
+          <w:sz w:val="20"/>
+          <w:szCs w:val="20"/>
+          <w:lang w:val="es-ES" w:eastAsia="es-ES"/>
+        </w:rPr>
+        <w:t xml:space="preserve"> &lt;day&gt; </w:t>
+      </w:r>
+      <w:r>
+        <w:rPr>
+          <w:rFonts w:ascii="Arial" w:eastAsia="Times New Roman" w:hAnsi="Arial" w:cs="Arial"/>
+          <w:sz w:val="20"/>
+          <w:szCs w:val="20"/>
+          <w:lang w:val="es-ES" w:eastAsia="es-ES"/>
+        </w:rPr>
+        <w:t>días del mes</w:t>
+      </w:r>
+      <w:r>
+        <w:rPr>
+          <w:rFonts w:ascii="Arial" w:eastAsia="Times New Roman" w:hAnsi="Arial" w:cs="Arial"/>
+          <w:sz w:val="20"/>
+          <w:szCs w:val="20"/>
+          <w:lang w:val="es-ES" w:eastAsia="es-ES"/>
+        </w:rPr>
+        <w:t xml:space="preserve"> &lt;month&gt;</w:t>
       </w:r>
       <w:r>
         <w:rPr>
@@ -7665,7 +7806,15 @@
           <w:b/>
           <w:bCs/>
         </w:rPr>
-        <w:t>C. XXXXXXXXXXX</w:t>
+        <w:t xml:space="preserve">C. </w:t>
+      </w:r>
+      <w:r>
+        <w:rPr>
+          <w:rFonts w:ascii="Arial" w:hAnsi="Arial" w:cs="Arial"/>
+          <w:b/>
+          <w:bCs/>
+        </w:rPr>
+        <w:t>&lt;name_user&gt;</w:t>
       </w:r>
     </w:p>
     <w:p>
@@ -7806,7 +7955,39 @@
           <w:sz w:val="20"/>
           <w:szCs w:val="20"/>
         </w:rPr>
-        <w:t xml:space="preserve">agar al COMITÉ el permiso especial por la cantidad de $------ (------ Pesos 00/100 MN) </w:t>
+        <w:t>agar al COMITÉ el permiso especial por la cantidad de $</w:t>
+      </w:r>
+      <w:r>
+        <w:rPr>
+          <w:rFonts w:ascii="Arial" w:hAnsi="Arial" w:cs="Arial"/>
+          <w:sz w:val="20"/>
+          <w:szCs w:val="20"/>
+        </w:rPr>
+        <w:t>&lt;price_alcohol&gt;</w:t>
+      </w:r>
+      <w:r>
+        <w:rPr>
+          <w:rFonts w:ascii="Arial" w:hAnsi="Arial" w:cs="Arial"/>
+          <w:sz w:val="20"/>
+          <w:szCs w:val="20"/>
+        </w:rPr>
+        <w:t xml:space="preserve"> (</w:t>
+      </w:r>
+      <w:r>
+        <w:rPr>
+          <w:rFonts w:ascii="Arial" w:hAnsi="Arial" w:cs="Arial"/>
+          <w:sz w:val="20"/>
+          <w:szCs w:val="20"/>
+        </w:rPr>
+        <w:t xml:space="preserve">&lt;price_alcohol_text&gt; </w:t>
+      </w:r>
+      <w:r>
+        <w:rPr>
+          <w:rFonts w:ascii="Arial" w:hAnsi="Arial" w:cs="Arial"/>
+          <w:sz w:val="20"/>
+          <w:szCs w:val="20"/>
+        </w:rPr>
+        <w:t xml:space="preserve">Pesos 00/100 MN) </w:t>
       </w:r>
       <w:r>
         <w:rPr>
@@ -7822,7 +8003,31 @@
           <w:sz w:val="20"/>
           <w:szCs w:val="20"/>
         </w:rPr>
-        <w:t>que corresponde a -------- metros cuadrados del local ------------- ubicado en la zona------</w:t>
+        <w:t xml:space="preserve">que corresponde a </w:t>
+      </w:r>
+      <w:r>
+        <w:rPr>
+          <w:rFonts w:ascii="Arial" w:hAnsi="Arial" w:cs="Arial"/>
+          <w:sz w:val="20"/>
+          <w:szCs w:val="20"/>
+        </w:rPr>
+        <w:t>&lt;m2_alcohol&gt;</w:t>
+      </w:r>
+      <w:r>
+        <w:rPr>
+          <w:rFonts w:ascii="Arial" w:hAnsi="Arial" w:cs="Arial"/>
+          <w:sz w:val="20"/>
+          <w:szCs w:val="20"/>
+        </w:rPr>
+        <w:t xml:space="preserve"> metros cuadrados</w:t>
+      </w:r>
+      <w:r>
+        <w:rPr>
+          <w:rFonts w:ascii="Arial" w:hAnsi="Arial" w:cs="Arial"/>
+          <w:sz w:val="20"/>
+          <w:szCs w:val="20"/>
+        </w:rPr>
+        <w:t>.</w:t>
       </w:r>
     </w:p>
     <w:p>
@@ -8114,28 +8319,27 @@
           <w:rFonts w:ascii="Arial" w:eastAsia="Times New Roman" w:hAnsi="Arial" w:cs="Arial"/>
           <w:sz w:val="20"/>
           <w:szCs w:val="20"/>
-          <w:highlight w:val="cyan"/>
-          <w:lang w:val="es-ES" w:eastAsia="es-ES"/>
-        </w:rPr>
-        <w:t>---</w:t>
-      </w:r>
-      <w:r>
-        <w:rPr>
-          <w:rFonts w:ascii="Arial" w:eastAsia="Times New Roman" w:hAnsi="Arial" w:cs="Arial"/>
-          <w:sz w:val="20"/>
-          <w:szCs w:val="20"/>
-          <w:lang w:val="es-ES" w:eastAsia="es-ES"/>
-        </w:rPr>
-        <w:t xml:space="preserve">-del mes de </w:t>
-      </w:r>
-      <w:r>
-        <w:rPr>
-          <w:rFonts w:ascii="Arial" w:eastAsia="Times New Roman" w:hAnsi="Arial" w:cs="Arial"/>
-          <w:sz w:val="20"/>
-          <w:szCs w:val="20"/>
-          <w:lang w:val="es-ES" w:eastAsia="es-ES"/>
-        </w:rPr>
-        <w:t>---------</w:t>
+          <w:lang w:val="es-ES" w:eastAsia="es-ES"/>
+        </w:rPr>
+        <w:t xml:space="preserve">&lt;day&gt; </w:t>
+      </w:r>
+      <w:r>
+        <w:rPr>
+          <w:rFonts w:ascii="Arial" w:eastAsia="Times New Roman" w:hAnsi="Arial" w:cs="Arial"/>
+          <w:sz w:val="20"/>
+          <w:szCs w:val="20"/>
+          <w:lang w:val="es-ES" w:eastAsia="es-ES"/>
+        </w:rPr>
+        <w:t xml:space="preserve">del mes de </w:t>
+      </w:r>
+      <w:r>
+        <w:rPr>
+          <w:rFonts w:ascii="Arial" w:eastAsia="Times New Roman" w:hAnsi="Arial" w:cs="Arial"/>
+          <w:sz w:val="20"/>
+          <w:szCs w:val="20"/>
+          <w:lang w:val="es-ES" w:eastAsia="es-ES"/>
+        </w:rPr>
+        <w:t>&lt;month&gt;</w:t>
       </w:r>
       <w:r>
         <w:rPr>
@@ -8476,7 +8680,17 @@
           <w:sz w:val="20"/>
           <w:szCs w:val="20"/>
         </w:rPr>
-        <w:t>C. XXXXXXXXXXX</w:t>
+        <w:t xml:space="preserve">C. </w:t>
+      </w:r>
+      <w:r>
+        <w:rPr>
+          <w:rFonts w:ascii="Arial" w:hAnsi="Arial" w:cs="Arial"/>
+          <w:b/>
+          <w:bCs/>
+          <w:sz w:val="20"/>
+          <w:szCs w:val="20"/>
+        </w:rPr>
+        <w:t>&lt;name_user&gt;</w:t>
       </w:r>
     </w:p>
     <w:p>
@@ -8564,7 +8778,23 @@
           <w:sz w:val="20"/>
           <w:szCs w:val="20"/>
         </w:rPr>
-        <w:t>RELACION DE EMPRESAS PATROCINADORAS DE LA FERIA TABASCO 2024, CON EXCLUSIVIDAD EN LA VENTA DE SUS PRODUCTOS.</w:t>
+        <w:t xml:space="preserve">RELACION DE </w:t>
+      </w:r>
+      <w:r>
+        <w:rPr>
+          <w:rFonts w:ascii="Arial" w:hAnsi="Arial" w:cs="Arial"/>
+          <w:sz w:val="20"/>
+          <w:szCs w:val="20"/>
+        </w:rPr>
+        <w:t>MARCAS</w:t>
+      </w:r>
+      <w:r>
+        <w:rPr>
+          <w:rFonts w:ascii="Arial" w:hAnsi="Arial" w:cs="Arial"/>
+          <w:sz w:val="20"/>
+          <w:szCs w:val="20"/>
+        </w:rPr>
+        <w:t xml:space="preserve"> PATROCINADORAS DE LA FERIA TABASCO 2024, CON EXCLUSIVIDAD EN LA VENTA DE SUS PRODUCTOS.</w:t>
       </w:r>
     </w:p>
     <w:p>
@@ -8577,8 +8807,18 @@
           <w:rFonts w:ascii="Arial" w:hAnsi="Arial" w:cs="Arial"/>
           <w:sz w:val="20"/>
           <w:szCs w:val="20"/>
-        </w:rPr>
-      </w:pPr>
+          <w:lang w:val="pt-PT"/>
+        </w:rPr>
+      </w:pPr>
+      <w:r>
+        <w:rPr>
+          <w:rFonts w:ascii="Arial" w:hAnsi="Arial" w:cs="Arial"/>
+          <w:sz w:val="20"/>
+          <w:szCs w:val="20"/>
+          <w:lang w:val="pt-PT"/>
+        </w:rPr>
+        <w:t>TECATE, COCA-COLA, ABARROTERA MONTERREY, CAFÉ GLORIA JEANS</w:t>
+      </w:r>
     </w:p>
     <w:p>
       <w:pPr>
@@ -8617,7 +8857,7 @@
 </file>
 
 <file path=word/endnotes.xml><?xml version="1.0" encoding="utf-8"?>
-<w:endnotes xmlns:wpc="http://schemas.microsoft.com/office/word/2010/wordprocessingCanvas" xmlns:cx="http://schemas.microsoft.com/office/drawing/2014/chartex" xmlns:cx1="http://schemas.microsoft.com/office/drawing/2015/9/8/chartex" xmlns:cx2="http://schemas.microsoft.com/office/drawing/2015/10/21/chartex" xmlns:cx3="http://schemas.microsoft.com/office/drawing/2016/5/9/chartex" xmlns:cx4="http://schemas.microsoft.com/office/drawing/2016/5/10/chartex" xmlns:cx5="http://schemas.microsoft.com/office/drawing/2016/5/11/chartex" xmlns:cx6="http://schemas.microsoft.com/office/drawing/2016/5/12/chartex" xmlns:cx7="http://schemas.microsoft.com/office/drawing/2016/5/13/chartex" xmlns:cx8="http://schemas.microsoft.com/office/drawing/2016/5/14/chartex" xmlns:mc="http://schemas.openxmlformats.org/markup-compatibility/2006" xmlns:aink="http://schemas.microsoft.com/office/drawing/2016/ink" xmlns:am3d="http://schemas.microsoft.com/office/drawing/2017/model3d" xmlns:o="urn:schemas-microsoft-com:office:office" xmlns:r="http://schemas.openxmlformats.org/officeDocument/2006/relationships" xmlns:m="http://schemas.openxmlformats.org/officeDocument/2006/math" xmlns:v="urn:schemas-microsoft-com:vml" xmlns:wp14="http://schemas.microsoft.com/office/word/2010/wordprocessingDrawing" xmlns:wp="http://schemas.openxmlformats.org/drawingml/2006/wordprocessingDrawing" xmlns:w10="urn:schemas-microsoft-com:office:word" xmlns:w="http://schemas.openxmlformats.org/wordprocessingml/2006/main" xmlns:w14="http://schemas.microsoft.com/office/word/2010/wordml" xmlns:w15="http://schemas.microsoft.com/office/word/2012/wordml" xmlns:w16cex="http://schemas.microsoft.com/office/word/2018/wordml/cex" xmlns:w16cid="http://schemas.microsoft.com/office/word/2016/wordml/cid" xmlns:w16="http://schemas.microsoft.com/office/word/2018/wordml" xmlns:w16sdtdh="http://schemas.microsoft.com/office/word/2020/wordml/sdtdatahash" xmlns:w16se="http://schemas.microsoft.com/office/word/2015/wordml/symex" xmlns:wpg="http://schemas.microsoft.com/office/word/2010/wordprocessingGroup" xmlns:wpi="http://schemas.microsoft.com/office/word/2010/wordprocessingInk" xmlns:wne="http://schemas.microsoft.com/office/word/2006/wordml" xmlns:wps="http://schemas.microsoft.com/office/word/2010/wordprocessingShape" mc:Ignorable="w14 w15 w16se w16cid w16 w16cex w16sdtdh wp14">
+<w:endnotes xmlns:wpc="http://schemas.microsoft.com/office/word/2010/wordprocessingCanvas" xmlns:cx="http://schemas.microsoft.com/office/drawing/2014/chartex" xmlns:cx1="http://schemas.microsoft.com/office/drawing/2015/9/8/chartex" xmlns:cx2="http://schemas.microsoft.com/office/drawing/2015/10/21/chartex" xmlns:cx3="http://schemas.microsoft.com/office/drawing/2016/5/9/chartex" xmlns:cx4="http://schemas.microsoft.com/office/drawing/2016/5/10/chartex" xmlns:cx5="http://schemas.microsoft.com/office/drawing/2016/5/11/chartex" xmlns:cx6="http://schemas.microsoft.com/office/drawing/2016/5/12/chartex" xmlns:cx7="http://schemas.microsoft.com/office/drawing/2016/5/13/chartex" xmlns:cx8="http://schemas.microsoft.com/office/drawing/2016/5/14/chartex" xmlns:mc="http://schemas.openxmlformats.org/markup-compatibility/2006" xmlns:aink="http://schemas.microsoft.com/office/drawing/2016/ink" xmlns:am3d="http://schemas.microsoft.com/office/drawing/2017/model3d" xmlns:o="urn:schemas-microsoft-com:office:office" xmlns:oel="http://schemas.microsoft.com/office/2019/extlst" xmlns:r="http://schemas.openxmlformats.org/officeDocument/2006/relationships" xmlns:m="http://schemas.openxmlformats.org/officeDocument/2006/math" xmlns:v="urn:schemas-microsoft-com:vml" xmlns:wp14="http://schemas.microsoft.com/office/word/2010/wordprocessingDrawing" xmlns:wp="http://schemas.openxmlformats.org/drawingml/2006/wordprocessingDrawing" xmlns:w10="urn:schemas-microsoft-com:office:word" xmlns:w="http://schemas.openxmlformats.org/wordprocessingml/2006/main" xmlns:w14="http://schemas.microsoft.com/office/word/2010/wordml" xmlns:w15="http://schemas.microsoft.com/office/word/2012/wordml" xmlns:w16cex="http://schemas.microsoft.com/office/word/2018/wordml/cex" xmlns:w16cid="http://schemas.microsoft.com/office/word/2016/wordml/cid" xmlns:w16="http://schemas.microsoft.com/office/word/2018/wordml" xmlns:w16sdtdh="http://schemas.microsoft.com/office/word/2020/wordml/sdtdatahash" xmlns:w16se="http://schemas.microsoft.com/office/word/2015/wordml/symex" xmlns:wpg="http://schemas.microsoft.com/office/word/2010/wordprocessingGroup" xmlns:wpi="http://schemas.microsoft.com/office/word/2010/wordprocessingInk" xmlns:wne="http://schemas.microsoft.com/office/word/2006/wordml" xmlns:wps="http://schemas.microsoft.com/office/word/2010/wordprocessingShape" mc:Ignorable="w14 w15 w16se w16cid w16 w16cex w16sdtdh wp14">
   <w:endnote w:type="separator" w:id="-1">
     <w:p>
       <w:pPr>
@@ -8642,7 +8882,7 @@
 </file>
 
 <file path=word/footer1.xml><?xml version="1.0" encoding="utf-8"?>
-<w:ftr xmlns:wpc="http://schemas.microsoft.com/office/word/2010/wordprocessingCanvas" xmlns:cx="http://schemas.microsoft.com/office/drawing/2014/chartex" xmlns:cx1="http://schemas.microsoft.com/office/drawing/2015/9/8/chartex" xmlns:cx2="http://schemas.microsoft.com/office/drawing/2015/10/21/chartex" xmlns:cx3="http://schemas.microsoft.com/office/drawing/2016/5/9/chartex" xmlns:cx4="http://schemas.microsoft.com/office/drawing/2016/5/10/chartex" xmlns:cx5="http://schemas.microsoft.com/office/drawing/2016/5/11/chartex" xmlns:cx6="http://schemas.microsoft.com/office/drawing/2016/5/12/chartex" xmlns:cx7="http://schemas.microsoft.com/office/drawing/2016/5/13/chartex" xmlns:cx8="http://schemas.microsoft.com/office/drawing/2016/5/14/chartex" xmlns:mc="http://schemas.openxmlformats.org/markup-compatibility/2006" xmlns:aink="http://schemas.microsoft.com/office/drawing/2016/ink" xmlns:am3d="http://schemas.microsoft.com/office/drawing/2017/model3d" xmlns:o="urn:schemas-microsoft-com:office:office" xmlns:r="http://schemas.openxmlformats.org/officeDocument/2006/relationships" xmlns:m="http://schemas.openxmlformats.org/officeDocument/2006/math" xmlns:v="urn:schemas-microsoft-com:vml" xmlns:wp14="http://schemas.microsoft.com/office/word/2010/wordprocessingDrawing" xmlns:wp="http://schemas.openxmlformats.org/drawingml/2006/wordprocessingDrawing" xmlns:w10="urn:schemas-microsoft-com:office:word" xmlns:w="http://schemas.openxmlformats.org/wordprocessingml/2006/main" xmlns:w14="http://schemas.microsoft.com/office/word/2010/wordml" xmlns:w15="http://schemas.microsoft.com/office/word/2012/wordml" xmlns:w16cex="http://schemas.microsoft.com/office/word/2018/wordml/cex" xmlns:w16cid="http://schemas.microsoft.com/office/word/2016/wordml/cid" xmlns:w16="http://schemas.microsoft.com/office/word/2018/wordml" xmlns:w16sdtdh="http://schemas.microsoft.com/office/word/2020/wordml/sdtdatahash" xmlns:w16se="http://schemas.microsoft.com/office/word/2015/wordml/symex" xmlns:wpg="http://schemas.microsoft.com/office/word/2010/wordprocessingGroup" xmlns:wpi="http://schemas.microsoft.com/office/word/2010/wordprocessingInk" xmlns:wne="http://schemas.microsoft.com/office/word/2006/wordml" xmlns:wps="http://schemas.microsoft.com/office/word/2010/wordprocessingShape" mc:Ignorable="w14 w15 w16se w16cid w16 w16cex w16sdtdh wp14">
+<w:ftr xmlns:wpc="http://schemas.microsoft.com/office/word/2010/wordprocessingCanvas" xmlns:cx="http://schemas.microsoft.com/office/drawing/2014/chartex" xmlns:cx1="http://schemas.microsoft.com/office/drawing/2015/9/8/chartex" xmlns:cx2="http://schemas.microsoft.com/office/drawing/2015/10/21/chartex" xmlns:cx3="http://schemas.microsoft.com/office/drawing/2016/5/9/chartex" xmlns:cx4="http://schemas.microsoft.com/office/drawing/2016/5/10/chartex" xmlns:cx5="http://schemas.microsoft.com/office/drawing/2016/5/11/chartex" xmlns:cx6="http://schemas.microsoft.com/office/drawing/2016/5/12/chartex" xmlns:cx7="http://schemas.microsoft.com/office/drawing/2016/5/13/chartex" xmlns:cx8="http://schemas.microsoft.com/office/drawing/2016/5/14/chartex" xmlns:mc="http://schemas.openxmlformats.org/markup-compatibility/2006" xmlns:aink="http://schemas.microsoft.com/office/drawing/2016/ink" xmlns:am3d="http://schemas.microsoft.com/office/drawing/2017/model3d" xmlns:o="urn:schemas-microsoft-com:office:office" xmlns:oel="http://schemas.microsoft.com/office/2019/extlst" xmlns:r="http://schemas.openxmlformats.org/officeDocument/2006/relationships" xmlns:m="http://schemas.openxmlformats.org/officeDocument/2006/math" xmlns:v="urn:schemas-microsoft-com:vml" xmlns:wp14="http://schemas.microsoft.com/office/word/2010/wordprocessingDrawing" xmlns:wp="http://schemas.openxmlformats.org/drawingml/2006/wordprocessingDrawing" xmlns:w10="urn:schemas-microsoft-com:office:word" xmlns:w="http://schemas.openxmlformats.org/wordprocessingml/2006/main" xmlns:w14="http://schemas.microsoft.com/office/word/2010/wordml" xmlns:w15="http://schemas.microsoft.com/office/word/2012/wordml" xmlns:w16cex="http://schemas.microsoft.com/office/word/2018/wordml/cex" xmlns:w16cid="http://schemas.microsoft.com/office/word/2016/wordml/cid" xmlns:w16="http://schemas.microsoft.com/office/word/2018/wordml" xmlns:w16sdtdh="http://schemas.microsoft.com/office/word/2020/wordml/sdtdatahash" xmlns:w16se="http://schemas.microsoft.com/office/word/2015/wordml/symex" xmlns:wpg="http://schemas.microsoft.com/office/word/2010/wordprocessingGroup" xmlns:wpi="http://schemas.microsoft.com/office/word/2010/wordprocessingInk" xmlns:wne="http://schemas.microsoft.com/office/word/2006/wordml" xmlns:wps="http://schemas.microsoft.com/office/word/2010/wordprocessingShape" mc:Ignorable="w14 w15 w16se w16cid w16 w16cex w16sdtdh wp14">
   <w:sdt>
     <w:sdtPr>
       <w:id w:val="-1109963012"/>
@@ -8651,7 +8891,6 @@
         <w:docPartUnique/>
       </w:docPartObj>
     </w:sdtPr>
-    <w:sdtEndPr/>
     <w:sdtContent>
       <w:p>
         <w:pPr>
@@ -8688,7 +8927,7 @@
 </file>
 
 <file path=word/footnotes.xml><?xml version="1.0" encoding="utf-8"?>
-<w:footnotes xmlns:wpc="http://schemas.microsoft.com/office/word/2010/wordprocessingCanvas" xmlns:cx="http://schemas.microsoft.com/office/drawing/2014/chartex" xmlns:cx1="http://schemas.microsoft.com/office/drawing/2015/9/8/chartex" xmlns:cx2="http://schemas.microsoft.com/office/drawing/2015/10/21/chartex" xmlns:cx3="http://schemas.microsoft.com/office/drawing/2016/5/9/chartex" xmlns:cx4="http://schemas.microsoft.com/office/drawing/2016/5/10/chartex" xmlns:cx5="http://schemas.microsoft.com/office/drawing/2016/5/11/chartex" xmlns:cx6="http://schemas.microsoft.com/office/drawing/2016/5/12/chartex" xmlns:cx7="http://schemas.microsoft.com/office/drawing/2016/5/13/chartex" xmlns:cx8="http://schemas.microsoft.com/office/drawing/2016/5/14/chartex" xmlns:mc="http://schemas.openxmlformats.org/markup-compatibility/2006" xmlns:aink="http://schemas.microsoft.com/office/drawing/2016/ink" xmlns:am3d="http://schemas.microsoft.com/office/drawing/2017/model3d" xmlns:o="urn:schemas-microsoft-com:office:office" xmlns:r="http://schemas.openxmlformats.org/officeDocument/2006/relationships" xmlns:m="http://schemas.openxmlformats.org/officeDocument/2006/math" xmlns:v="urn:schemas-microsoft-com:vml" xmlns:wp14="http://schemas.microsoft.com/office/word/2010/wordprocessingDrawing" xmlns:wp="http://schemas.openxmlformats.org/drawingml/2006/wordprocessingDrawing" xmlns:w10="urn:schemas-microsoft-com:office:word" xmlns:w="http://schemas.openxmlformats.org/wordprocessingml/2006/main" xmlns:w14="http://schemas.microsoft.com/office/word/2010/wordml" xmlns:w15="http://schemas.microsoft.com/office/word/2012/wordml" xmlns:w16cex="http://schemas.microsoft.com/office/word/2018/wordml/cex" xmlns:w16cid="http://schemas.microsoft.com/office/word/2016/wordml/cid" xmlns:w16="http://schemas.microsoft.com/office/word/2018/wordml" xmlns:w16sdtdh="http://schemas.microsoft.com/office/word/2020/wordml/sdtdatahash" xmlns:w16se="http://schemas.microsoft.com/office/word/2015/wordml/symex" xmlns:wpg="http://schemas.microsoft.com/office/word/2010/wordprocessingGroup" xmlns:wpi="http://schemas.microsoft.com/office/word/2010/wordprocessingInk" xmlns:wne="http://schemas.microsoft.com/office/word/2006/wordml" xmlns:wps="http://schemas.microsoft.com/office/word/2010/wordprocessingShape" mc:Ignorable="w14 w15 w16se w16cid w16 w16cex w16sdtdh wp14">
+<w:footnotes xmlns:wpc="http://schemas.microsoft.com/office/word/2010/wordprocessingCanvas" xmlns:cx="http://schemas.microsoft.com/office/drawing/2014/chartex" xmlns:cx1="http://schemas.microsoft.com/office/drawing/2015/9/8/chartex" xmlns:cx2="http://schemas.microsoft.com/office/drawing/2015/10/21/chartex" xmlns:cx3="http://schemas.microsoft.com/office/drawing/2016/5/9/chartex" xmlns:cx4="http://schemas.microsoft.com/office/drawing/2016/5/10/chartex" xmlns:cx5="http://schemas.microsoft.com/office/drawing/2016/5/11/chartex" xmlns:cx6="http://schemas.microsoft.com/office/drawing/2016/5/12/chartex" xmlns:cx7="http://schemas.microsoft.com/office/drawing/2016/5/13/chartex" xmlns:cx8="http://schemas.microsoft.com/office/drawing/2016/5/14/chartex" xmlns:mc="http://schemas.openxmlformats.org/markup-compatibility/2006" xmlns:aink="http://schemas.microsoft.com/office/drawing/2016/ink" xmlns:am3d="http://schemas.microsoft.com/office/drawing/2017/model3d" xmlns:o="urn:schemas-microsoft-com:office:office" xmlns:oel="http://schemas.microsoft.com/office/2019/extlst" xmlns:r="http://schemas.openxmlformats.org/officeDocument/2006/relationships" xmlns:m="http://schemas.openxmlformats.org/officeDocument/2006/math" xmlns:v="urn:schemas-microsoft-com:vml" xmlns:wp14="http://schemas.microsoft.com/office/word/2010/wordprocessingDrawing" xmlns:wp="http://schemas.openxmlformats.org/drawingml/2006/wordprocessingDrawing" xmlns:w10="urn:schemas-microsoft-com:office:word" xmlns:w="http://schemas.openxmlformats.org/wordprocessingml/2006/main" xmlns:w14="http://schemas.microsoft.com/office/word/2010/wordml" xmlns:w15="http://schemas.microsoft.com/office/word/2012/wordml" xmlns:w16cex="http://schemas.microsoft.com/office/word/2018/wordml/cex" xmlns:w16cid="http://schemas.microsoft.com/office/word/2016/wordml/cid" xmlns:w16="http://schemas.microsoft.com/office/word/2018/wordml" xmlns:w16sdtdh="http://schemas.microsoft.com/office/word/2020/wordml/sdtdatahash" xmlns:w16se="http://schemas.microsoft.com/office/word/2015/wordml/symex" xmlns:wpg="http://schemas.microsoft.com/office/word/2010/wordprocessingGroup" xmlns:wpi="http://schemas.microsoft.com/office/word/2010/wordprocessingInk" xmlns:wne="http://schemas.microsoft.com/office/word/2006/wordml" xmlns:wps="http://schemas.microsoft.com/office/word/2010/wordprocessingShape" mc:Ignorable="w14 w15 w16se w16cid w16 w16cex w16sdtdh wp14">
   <w:footnote w:type="separator" w:id="-1">
     <w:p>
       <w:pPr>
@@ -8713,7 +8952,7 @@
 </file>
 
 <file path=word/header1.xml><?xml version="1.0" encoding="utf-8"?>
-<w:hdr xmlns:wpc="http://schemas.microsoft.com/office/word/2010/wordprocessingCanvas" xmlns:cx="http://schemas.microsoft.com/office/drawing/2014/chartex" xmlns:cx1="http://schemas.microsoft.com/office/drawing/2015/9/8/chartex" xmlns:cx2="http://schemas.microsoft.com/office/drawing/2015/10/21/chartex" xmlns:cx3="http://schemas.microsoft.com/office/drawing/2016/5/9/chartex" xmlns:cx4="http://schemas.microsoft.com/office/drawing/2016/5/10/chartex" xmlns:cx5="http://schemas.microsoft.com/office/drawing/2016/5/11/chartex" xmlns:cx6="http://schemas.microsoft.com/office/drawing/2016/5/12/chartex" xmlns:cx7="http://schemas.microsoft.com/office/drawing/2016/5/13/chartex" xmlns:cx8="http://schemas.microsoft.com/office/drawing/2016/5/14/chartex" xmlns:mc="http://schemas.openxmlformats.org/markup-compatibility/2006" xmlns:aink="http://schemas.microsoft.com/office/drawing/2016/ink" xmlns:am3d="http://schemas.microsoft.com/office/drawing/2017/model3d" xmlns:o="urn:schemas-microsoft-com:office:office" xmlns:r="http://schemas.openxmlformats.org/officeDocument/2006/relationships" xmlns:m="http://schemas.openxmlformats.org/officeDocument/2006/math" xmlns:v="urn:schemas-microsoft-com:vml" xmlns:wp14="http://schemas.microsoft.com/office/word/2010/wordprocessingDrawing" xmlns:wp="http://schemas.openxmlformats.org/drawingml/2006/wordprocessingDrawing" xmlns:w10="urn:schemas-microsoft-com:office:word" xmlns:w="http://schemas.openxmlformats.org/wordprocessingml/2006/main" xmlns:w14="http://schemas.microsoft.com/office/word/2010/wordml" xmlns:w15="http://schemas.microsoft.com/office/word/2012/wordml" xmlns:w16cex="http://schemas.microsoft.com/office/word/2018/wordml/cex" xmlns:w16cid="http://schemas.microsoft.com/office/word/2016/wordml/cid" xmlns:w16="http://schemas.microsoft.com/office/word/2018/wordml" xmlns:w16sdtdh="http://schemas.microsoft.com/office/word/2020/wordml/sdtdatahash" xmlns:w16se="http://schemas.microsoft.com/office/word/2015/wordml/symex" xmlns:wpg="http://schemas.microsoft.com/office/word/2010/wordprocessingGroup" xmlns:wpi="http://schemas.microsoft.com/office/word/2010/wordprocessingInk" xmlns:wne="http://schemas.microsoft.com/office/word/2006/wordml" xmlns:wps="http://schemas.microsoft.com/office/word/2010/wordprocessingShape" mc:Ignorable="w14 w15 w16se w16cid w16 w16cex w16sdtdh wp14">
+<w:hdr xmlns:wpc="http://schemas.microsoft.com/office/word/2010/wordprocessingCanvas" xmlns:cx="http://schemas.microsoft.com/office/drawing/2014/chartex" xmlns:cx1="http://schemas.microsoft.com/office/drawing/2015/9/8/chartex" xmlns:cx2="http://schemas.microsoft.com/office/drawing/2015/10/21/chartex" xmlns:cx3="http://schemas.microsoft.com/office/drawing/2016/5/9/chartex" xmlns:cx4="http://schemas.microsoft.com/office/drawing/2016/5/10/chartex" xmlns:cx5="http://schemas.microsoft.com/office/drawing/2016/5/11/chartex" xmlns:cx6="http://schemas.microsoft.com/office/drawing/2016/5/12/chartex" xmlns:cx7="http://schemas.microsoft.com/office/drawing/2016/5/13/chartex" xmlns:cx8="http://schemas.microsoft.com/office/drawing/2016/5/14/chartex" xmlns:mc="http://schemas.openxmlformats.org/markup-compatibility/2006" xmlns:aink="http://schemas.microsoft.com/office/drawing/2016/ink" xmlns:am3d="http://schemas.microsoft.com/office/drawing/2017/model3d" xmlns:o="urn:schemas-microsoft-com:office:office" xmlns:oel="http://schemas.microsoft.com/office/2019/extlst" xmlns:r="http://schemas.openxmlformats.org/officeDocument/2006/relationships" xmlns:m="http://schemas.openxmlformats.org/officeDocument/2006/math" xmlns:v="urn:schemas-microsoft-com:vml" xmlns:wp14="http://schemas.microsoft.com/office/word/2010/wordprocessingDrawing" xmlns:wp="http://schemas.openxmlformats.org/drawingml/2006/wordprocessingDrawing" xmlns:w10="urn:schemas-microsoft-com:office:word" xmlns:w="http://schemas.openxmlformats.org/wordprocessingml/2006/main" xmlns:w14="http://schemas.microsoft.com/office/word/2010/wordml" xmlns:w15="http://schemas.microsoft.com/office/word/2012/wordml" xmlns:w16cex="http://schemas.microsoft.com/office/word/2018/wordml/cex" xmlns:w16cid="http://schemas.microsoft.com/office/word/2016/wordml/cid" xmlns:w16="http://schemas.microsoft.com/office/word/2018/wordml" xmlns:w16sdtdh="http://schemas.microsoft.com/office/word/2020/wordml/sdtdatahash" xmlns:w16se="http://schemas.microsoft.com/office/word/2015/wordml/symex" xmlns:wpg="http://schemas.microsoft.com/office/word/2010/wordprocessingGroup" xmlns:wpi="http://schemas.microsoft.com/office/word/2010/wordprocessingInk" xmlns:wne="http://schemas.microsoft.com/office/word/2006/wordml" xmlns:wps="http://schemas.microsoft.com/office/word/2010/wordprocessingShape" mc:Ignorable="w14 w15 w16se w16cid w16 w16cex w16sdtdh wp14">
   <w:p>
     <w:pPr>
       <w:pStyle w:val="Encabezado"/>
@@ -8754,7 +8993,7 @@
 </file>
 
 <file path=word/header2.xml><?xml version="1.0" encoding="utf-8"?>
-<w:hdr xmlns:wpc="http://schemas.microsoft.com/office/word/2010/wordprocessingCanvas" xmlns:cx="http://schemas.microsoft.com/office/drawing/2014/chartex" xmlns:cx1="http://schemas.microsoft.com/office/drawing/2015/9/8/chartex" xmlns:cx2="http://schemas.microsoft.com/office/drawing/2015/10/21/chartex" xmlns:cx3="http://schemas.microsoft.com/office/drawing/2016/5/9/chartex" xmlns:cx4="http://schemas.microsoft.com/office/drawing/2016/5/10/chartex" xmlns:cx5="http://schemas.microsoft.com/office/drawing/2016/5/11/chartex" xmlns:cx6="http://schemas.microsoft.com/office/drawing/2016/5/12/chartex" xmlns:cx7="http://schemas.microsoft.com/office/drawing/2016/5/13/chartex" xmlns:cx8="http://schemas.microsoft.com/office/drawing/2016/5/14/chartex" xmlns:mc="http://schemas.openxmlformats.org/markup-compatibility/2006" xmlns:aink="http://schemas.microsoft.com/office/drawing/2016/ink" xmlns:am3d="http://schemas.microsoft.com/office/drawing/2017/model3d" xmlns:o="urn:schemas-microsoft-com:office:office" xmlns:r="http://schemas.openxmlformats.org/officeDocument/2006/relationships" xmlns:m="http://schemas.openxmlformats.org/officeDocument/2006/math" xmlns:v="urn:schemas-microsoft-com:vml" xmlns:wp14="http://schemas.microsoft.com/office/word/2010/wordprocessingDrawing" xmlns:wp="http://schemas.openxmlformats.org/drawingml/2006/wordprocessingDrawing" xmlns:w10="urn:schemas-microsoft-com:office:word" xmlns:w="http://schemas.openxmlformats.org/wordprocessingml/2006/main" xmlns:w14="http://schemas.microsoft.com/office/word/2010/wordml" xmlns:w15="http://schemas.microsoft.com/office/word/2012/wordml" xmlns:w16cex="http://schemas.microsoft.com/office/word/2018/wordml/cex" xmlns:w16cid="http://schemas.microsoft.com/office/word/2016/wordml/cid" xmlns:w16="http://schemas.microsoft.com/office/word/2018/wordml" xmlns:w16sdtdh="http://schemas.microsoft.com/office/word/2020/wordml/sdtdatahash" xmlns:w16se="http://schemas.microsoft.com/office/word/2015/wordml/symex" xmlns:wpg="http://schemas.microsoft.com/office/word/2010/wordprocessingGroup" xmlns:wpi="http://schemas.microsoft.com/office/word/2010/wordprocessingInk" xmlns:wne="http://schemas.microsoft.com/office/word/2006/wordml" xmlns:wps="http://schemas.microsoft.com/office/word/2010/wordprocessingShape" mc:Ignorable="w14 w15 w16se w16cid w16 w16cex w16sdtdh wp14">
+<w:hdr xmlns:wpc="http://schemas.microsoft.com/office/word/2010/wordprocessingCanvas" xmlns:cx="http://schemas.microsoft.com/office/drawing/2014/chartex" xmlns:cx1="http://schemas.microsoft.com/office/drawing/2015/9/8/chartex" xmlns:cx2="http://schemas.microsoft.com/office/drawing/2015/10/21/chartex" xmlns:cx3="http://schemas.microsoft.com/office/drawing/2016/5/9/chartex" xmlns:cx4="http://schemas.microsoft.com/office/drawing/2016/5/10/chartex" xmlns:cx5="http://schemas.microsoft.com/office/drawing/2016/5/11/chartex" xmlns:cx6="http://schemas.microsoft.com/office/drawing/2016/5/12/chartex" xmlns:cx7="http://schemas.microsoft.com/office/drawing/2016/5/13/chartex" xmlns:cx8="http://schemas.microsoft.com/office/drawing/2016/5/14/chartex" xmlns:mc="http://schemas.openxmlformats.org/markup-compatibility/2006" xmlns:aink="http://schemas.microsoft.com/office/drawing/2016/ink" xmlns:am3d="http://schemas.microsoft.com/office/drawing/2017/model3d" xmlns:o="urn:schemas-microsoft-com:office:office" xmlns:oel="http://schemas.microsoft.com/office/2019/extlst" xmlns:r="http://schemas.openxmlformats.org/officeDocument/2006/relationships" xmlns:m="http://schemas.openxmlformats.org/officeDocument/2006/math" xmlns:v="urn:schemas-microsoft-com:vml" xmlns:wp14="http://schemas.microsoft.com/office/word/2010/wordprocessingDrawing" xmlns:wp="http://schemas.openxmlformats.org/drawingml/2006/wordprocessingDrawing" xmlns:w10="urn:schemas-microsoft-com:office:word" xmlns:w="http://schemas.openxmlformats.org/wordprocessingml/2006/main" xmlns:w14="http://schemas.microsoft.com/office/word/2010/wordml" xmlns:w15="http://schemas.microsoft.com/office/word/2012/wordml" xmlns:w16cex="http://schemas.microsoft.com/office/word/2018/wordml/cex" xmlns:w16cid="http://schemas.microsoft.com/office/word/2016/wordml/cid" xmlns:w16="http://schemas.microsoft.com/office/word/2018/wordml" xmlns:w16sdtdh="http://schemas.microsoft.com/office/word/2020/wordml/sdtdatahash" xmlns:w16se="http://schemas.microsoft.com/office/word/2015/wordml/symex" xmlns:wpg="http://schemas.microsoft.com/office/word/2010/wordprocessingGroup" xmlns:wpi="http://schemas.microsoft.com/office/word/2010/wordprocessingInk" xmlns:wne="http://schemas.microsoft.com/office/word/2006/wordml" xmlns:wps="http://schemas.microsoft.com/office/word/2010/wordprocessingShape" mc:Ignorable="w14 w15 w16se w16cid w16 w16cex w16sdtdh wp14">
   <w:p>
     <w:pPr>
       <w:pStyle w:val="Encabezado"/>
@@ -8845,7 +9084,7 @@
 </file>
 
 <file path=word/header3.xml><?xml version="1.0" encoding="utf-8"?>
-<w:hdr xmlns:wpc="http://schemas.microsoft.com/office/word/2010/wordprocessingCanvas" xmlns:cx="http://schemas.microsoft.com/office/drawing/2014/chartex" xmlns:cx1="http://schemas.microsoft.com/office/drawing/2015/9/8/chartex" xmlns:cx2="http://schemas.microsoft.com/office/drawing/2015/10/21/chartex" xmlns:cx3="http://schemas.microsoft.com/office/drawing/2016/5/9/chartex" xmlns:cx4="http://schemas.microsoft.com/office/drawing/2016/5/10/chartex" xmlns:cx5="http://schemas.microsoft.com/office/drawing/2016/5/11/chartex" xmlns:cx6="http://schemas.microsoft.com/office/drawing/2016/5/12/chartex" xmlns:cx7="http://schemas.microsoft.com/office/drawing/2016/5/13/chartex" xmlns:cx8="http://schemas.microsoft.com/office/drawing/2016/5/14/chartex" xmlns:mc="http://schemas.openxmlformats.org/markup-compatibility/2006" xmlns:aink="http://schemas.microsoft.com/office/drawing/2016/ink" xmlns:am3d="http://schemas.microsoft.com/office/drawing/2017/model3d" xmlns:o="urn:schemas-microsoft-com:office:office" xmlns:r="http://schemas.openxmlformats.org/officeDocument/2006/relationships" xmlns:m="http://schemas.openxmlformats.org/officeDocument/2006/math" xmlns:v="urn:schemas-microsoft-com:vml" xmlns:wp14="http://schemas.microsoft.com/office/word/2010/wordprocessingDrawing" xmlns:wp="http://schemas.openxmlformats.org/drawingml/2006/wordprocessingDrawing" xmlns:w10="urn:schemas-microsoft-com:office:word" xmlns:w="http://schemas.openxmlformats.org/wordprocessingml/2006/main" xmlns:w14="http://schemas.microsoft.com/office/word/2010/wordml" xmlns:w15="http://schemas.microsoft.com/office/word/2012/wordml" xmlns:w16cex="http://schemas.microsoft.com/office/word/2018/wordml/cex" xmlns:w16cid="http://schemas.microsoft.com/office/word/2016/wordml/cid" xmlns:w16="http://schemas.microsoft.com/office/word/2018/wordml" xmlns:w16sdtdh="http://schemas.microsoft.com/office/word/2020/wordml/sdtdatahash" xmlns:w16se="http://schemas.microsoft.com/office/word/2015/wordml/symex" xmlns:wpg="http://schemas.microsoft.com/office/word/2010/wordprocessingGroup" xmlns:wpi="http://schemas.microsoft.com/office/word/2010/wordprocessingInk" xmlns:wne="http://schemas.microsoft.com/office/word/2006/wordml" xmlns:wps="http://schemas.microsoft.com/office/word/2010/wordprocessingShape" mc:Ignorable="w14 w15 w16se w16cid w16 w16cex w16sdtdh wp14">
+<w:hdr xmlns:wpc="http://schemas.microsoft.com/office/word/2010/wordprocessingCanvas" xmlns:cx="http://schemas.microsoft.com/office/drawing/2014/chartex" xmlns:cx1="http://schemas.microsoft.com/office/drawing/2015/9/8/chartex" xmlns:cx2="http://schemas.microsoft.com/office/drawing/2015/10/21/chartex" xmlns:cx3="http://schemas.microsoft.com/office/drawing/2016/5/9/chartex" xmlns:cx4="http://schemas.microsoft.com/office/drawing/2016/5/10/chartex" xmlns:cx5="http://schemas.microsoft.com/office/drawing/2016/5/11/chartex" xmlns:cx6="http://schemas.microsoft.com/office/drawing/2016/5/12/chartex" xmlns:cx7="http://schemas.microsoft.com/office/drawing/2016/5/13/chartex" xmlns:cx8="http://schemas.microsoft.com/office/drawing/2016/5/14/chartex" xmlns:mc="http://schemas.openxmlformats.org/markup-compatibility/2006" xmlns:aink="http://schemas.microsoft.com/office/drawing/2016/ink" xmlns:am3d="http://schemas.microsoft.com/office/drawing/2017/model3d" xmlns:o="urn:schemas-microsoft-com:office:office" xmlns:oel="http://schemas.microsoft.com/office/2019/extlst" xmlns:r="http://schemas.openxmlformats.org/officeDocument/2006/relationships" xmlns:m="http://schemas.openxmlformats.org/officeDocument/2006/math" xmlns:v="urn:schemas-microsoft-com:vml" xmlns:wp14="http://schemas.microsoft.com/office/word/2010/wordprocessingDrawing" xmlns:wp="http://schemas.openxmlformats.org/drawingml/2006/wordprocessingDrawing" xmlns:w10="urn:schemas-microsoft-com:office:word" xmlns:w="http://schemas.openxmlformats.org/wordprocessingml/2006/main" xmlns:w14="http://schemas.microsoft.com/office/word/2010/wordml" xmlns:w15="http://schemas.microsoft.com/office/word/2012/wordml" xmlns:w16cex="http://schemas.microsoft.com/office/word/2018/wordml/cex" xmlns:w16cid="http://schemas.microsoft.com/office/word/2016/wordml/cid" xmlns:w16="http://schemas.microsoft.com/office/word/2018/wordml" xmlns:w16sdtdh="http://schemas.microsoft.com/office/word/2020/wordml/sdtdatahash" xmlns:w16se="http://schemas.microsoft.com/office/word/2015/wordml/symex" xmlns:wpg="http://schemas.microsoft.com/office/word/2010/wordprocessingGroup" xmlns:wpi="http://schemas.microsoft.com/office/word/2010/wordprocessingInk" xmlns:wne="http://schemas.microsoft.com/office/word/2006/wordml" xmlns:wps="http://schemas.microsoft.com/office/word/2010/wordprocessingShape" mc:Ignorable="w14 w15 w16se w16cid w16 w16cex w16sdtdh wp14">
   <w:p>
     <w:pPr>
       <w:pStyle w:val="Encabezado"/>
@@ -8886,7 +9125,7 @@
 </file>
 
 <file path=word/numbering.xml><?xml version="1.0" encoding="utf-8"?>
-<w:numbering xmlns:wpc="http://schemas.microsoft.com/office/word/2010/wordprocessingCanvas" xmlns:cx="http://schemas.microsoft.com/office/drawing/2014/chartex" xmlns:cx1="http://schemas.microsoft.com/office/drawing/2015/9/8/chartex" xmlns:cx2="http://schemas.microsoft.com/office/drawing/2015/10/21/chartex" xmlns:cx3="http://schemas.microsoft.com/office/drawing/2016/5/9/chartex" xmlns:cx4="http://schemas.microsoft.com/office/drawing/2016/5/10/chartex" xmlns:cx5="http://schemas.microsoft.com/office/drawing/2016/5/11/chartex" xmlns:cx6="http://schemas.microsoft.com/office/drawing/2016/5/12/chartex" xmlns:cx7="http://schemas.microsoft.com/office/drawing/2016/5/13/chartex" xmlns:cx8="http://schemas.microsoft.com/office/drawing/2016/5/14/chartex" xmlns:mc="http://schemas.openxmlformats.org/markup-compatibility/2006" xmlns:aink="http://schemas.microsoft.com/office/drawing/2016/ink" xmlns:am3d="http://schemas.microsoft.com/office/drawing/2017/model3d" xmlns:o="urn:schemas-microsoft-com:office:office" xmlns:r="http://schemas.openxmlformats.org/officeDocument/2006/relationships" xmlns:m="http://schemas.openxmlformats.org/officeDocument/2006/math" xmlns:v="urn:schemas-microsoft-com:vml" xmlns:wp14="http://schemas.microsoft.com/office/word/2010/wordprocessingDrawing" xmlns:wp="http://schemas.openxmlformats.org/drawingml/2006/wordprocessingDrawing" xmlns:w10="urn:schemas-microsoft-com:office:word" xmlns:w="http://schemas.openxmlformats.org/wordprocessingml/2006/main" xmlns:w14="http://schemas.microsoft.com/office/word/2010/wordml" xmlns:w15="http://schemas.microsoft.com/office/word/2012/wordml" xmlns:w16cex="http://schemas.microsoft.com/office/word/2018/wordml/cex" xmlns:w16cid="http://schemas.microsoft.com/office/word/2016/wordml/cid" xmlns:w16="http://schemas.microsoft.com/office/word/2018/wordml" xmlns:w16sdtdh="http://schemas.microsoft.com/office/word/2020/wordml/sdtdatahash" xmlns:w16se="http://schemas.microsoft.com/office/word/2015/wordml/symex" xmlns:wpg="http://schemas.microsoft.com/office/word/2010/wordprocessingGroup" xmlns:wpi="http://schemas.microsoft.com/office/word/2010/wordprocessingInk" xmlns:wne="http://schemas.microsoft.com/office/word/2006/wordml" xmlns:wps="http://schemas.microsoft.com/office/word/2010/wordprocessingShape" mc:Ignorable="w14 w15 w16se w16cid w16 w16cex w16sdtdh wp14">
+<w:numbering xmlns:wpc="http://schemas.microsoft.com/office/word/2010/wordprocessingCanvas" xmlns:cx="http://schemas.microsoft.com/office/drawing/2014/chartex" xmlns:cx1="http://schemas.microsoft.com/office/drawing/2015/9/8/chartex" xmlns:cx2="http://schemas.microsoft.com/office/drawing/2015/10/21/chartex" xmlns:cx3="http://schemas.microsoft.com/office/drawing/2016/5/9/chartex" xmlns:cx4="http://schemas.microsoft.com/office/drawing/2016/5/10/chartex" xmlns:cx5="http://schemas.microsoft.com/office/drawing/2016/5/11/chartex" xmlns:cx6="http://schemas.microsoft.com/office/drawing/2016/5/12/chartex" xmlns:cx7="http://schemas.microsoft.com/office/drawing/2016/5/13/chartex" xmlns:cx8="http://schemas.microsoft.com/office/drawing/2016/5/14/chartex" xmlns:mc="http://schemas.openxmlformats.org/markup-compatibility/2006" xmlns:aink="http://schemas.microsoft.com/office/drawing/2016/ink" xmlns:am3d="http://schemas.microsoft.com/office/drawing/2017/model3d" xmlns:o="urn:schemas-microsoft-com:office:office" xmlns:oel="http://schemas.microsoft.com/office/2019/extlst" xmlns:r="http://schemas.openxmlformats.org/officeDocument/2006/relationships" xmlns:m="http://schemas.openxmlformats.org/officeDocument/2006/math" xmlns:v="urn:schemas-microsoft-com:vml" xmlns:wp14="http://schemas.microsoft.com/office/word/2010/wordprocessingDrawing" xmlns:wp="http://schemas.openxmlformats.org/drawingml/2006/wordprocessingDrawing" xmlns:w10="urn:schemas-microsoft-com:office:word" xmlns:w="http://schemas.openxmlformats.org/wordprocessingml/2006/main" xmlns:w14="http://schemas.microsoft.com/office/word/2010/wordml" xmlns:w15="http://schemas.microsoft.com/office/word/2012/wordml" xmlns:w16cex="http://schemas.microsoft.com/office/word/2018/wordml/cex" xmlns:w16cid="http://schemas.microsoft.com/office/word/2016/wordml/cid" xmlns:w16="http://schemas.microsoft.com/office/word/2018/wordml" xmlns:w16sdtdh="http://schemas.microsoft.com/office/word/2020/wordml/sdtdatahash" xmlns:w16se="http://schemas.microsoft.com/office/word/2015/wordml/symex" xmlns:wpg="http://schemas.microsoft.com/office/word/2010/wordprocessingGroup" xmlns:wpi="http://schemas.microsoft.com/office/word/2010/wordprocessingInk" xmlns:wne="http://schemas.microsoft.com/office/word/2006/wordml" xmlns:wps="http://schemas.microsoft.com/office/word/2010/wordprocessingShape" mc:Ignorable="w14 w15 w16se w16cid w16 w16cex w16sdtdh wp14">
   <w:abstractNum w:abstractNumId="0" w15:restartNumberingAfterBreak="0">
     <w:nsid w:val="09A355EF"/>
     <w:multiLevelType w:val="hybridMultilevel"/>
@@ -9446,22 +9685,22 @@
       </w:pPr>
     </w:lvl>
   </w:abstractNum>
-  <w:num w:numId="1">
+  <w:num w:numId="1" w16cid:durableId="423914634">
     <w:abstractNumId w:val="4"/>
   </w:num>
-  <w:num w:numId="2">
+  <w:num w:numId="2" w16cid:durableId="282732411">
     <w:abstractNumId w:val="3"/>
   </w:num>
-  <w:num w:numId="3">
+  <w:num w:numId="3" w16cid:durableId="1675766063">
     <w:abstractNumId w:val="5"/>
   </w:num>
-  <w:num w:numId="4">
+  <w:num w:numId="4" w16cid:durableId="841287051">
     <w:abstractNumId w:val="0"/>
   </w:num>
-  <w:num w:numId="5">
+  <w:num w:numId="5" w16cid:durableId="1918781138">
     <w:abstractNumId w:val="2"/>
   </w:num>
-  <w:num w:numId="6">
+  <w:num w:numId="6" w16cid:durableId="964501241">
     <w:abstractNumId w:val="1"/>
   </w:num>
 </w:numbering>

</xml_diff>